<commit_message>
Added my test cases
</commit_message>
<xml_diff>
--- a/Documentation/Test Plan.docx
+++ b/Documentation/Test Plan.docx
@@ -245,6 +245,75 @@
               <w:ind w:left="0"/>
               <w:jc w:val="center"/>
             </w:pPr>
+            <w:r>
+              <w:t>V1.0</w:t>
+            </w:r>
+          </w:p>
+        </w:tc>
+        <w:tc>
+          <w:tcPr>
+            <w:tcW w:w="1167" w:type="dxa"/>
+            <w:vAlign w:val="center"/>
+          </w:tcPr>
+          <w:p>
+            <w:pPr>
+              <w:pStyle w:val="ListParagraph"/>
+              <w:ind w:left="0"/>
+              <w:jc w:val="center"/>
+            </w:pPr>
+            <w:r>
+              <w:t>10/4/2015</w:t>
+            </w:r>
+          </w:p>
+        </w:tc>
+        <w:tc>
+          <w:tcPr>
+            <w:tcW w:w="1874" w:type="dxa"/>
+            <w:vAlign w:val="center"/>
+          </w:tcPr>
+          <w:p>
+            <w:pPr>
+              <w:pStyle w:val="ListParagraph"/>
+              <w:ind w:left="0"/>
+              <w:jc w:val="center"/>
+            </w:pPr>
+            <w:r>
+              <w:t>Jimmy Lam</w:t>
+            </w:r>
+          </w:p>
+        </w:tc>
+        <w:tc>
+          <w:tcPr>
+            <w:tcW w:w="5395" w:type="dxa"/>
+            <w:vAlign w:val="center"/>
+          </w:tcPr>
+          <w:p>
+            <w:pPr>
+              <w:pStyle w:val="ListParagraph"/>
+              <w:ind w:left="0"/>
+              <w:jc w:val="center"/>
+            </w:pPr>
+            <w:r>
+              <w:t>Added my test cases</w:t>
+            </w:r>
+          </w:p>
+        </w:tc>
+      </w:tr>
+      <w:tr>
+        <w:trPr>
+          <w:jc w:val="center"/>
+        </w:trPr>
+        <w:tc>
+          <w:tcPr>
+            <w:tcW w:w="914" w:type="dxa"/>
+            <w:vAlign w:val="center"/>
+          </w:tcPr>
+          <w:p>
+            <w:pPr>
+              <w:pStyle w:val="ListParagraph"/>
+              <w:ind w:left="0"/>
+              <w:jc w:val="center"/>
+            </w:pPr>
           </w:p>
         </w:tc>
         <w:tc>
@@ -323,6 +392,8 @@
       <w:r>
         <w:t>Jimmy Lam</w:t>
       </w:r>
+      <w:bookmarkStart w:id="1" w:name="_GoBack"/>
+      <w:bookmarkEnd w:id="1"/>
     </w:p>
     <w:p>
       <w:pPr>
@@ -770,6 +841,7 @@
         </w:numPr>
       </w:pPr>
       <w:r>
+        <w:lastRenderedPageBreak/>
         <w:t>Snapshot Quality: 3 MP</w:t>
       </w:r>
       <w:r>
@@ -785,7 +857,6 @@
         </w:numPr>
       </w:pPr>
       <w:r>
-        <w:lastRenderedPageBreak/>
         <w:t>Software</w:t>
       </w:r>
     </w:p>
@@ -2786,13 +2857,7 @@
               <w:rPr>
                 <w:rFonts w:eastAsia="Times New Roman" w:cs="Arial"/>
               </w:rPr>
-              <w:t xml:space="preserve">Press the </w:t>
-            </w:r>
-            <w:r>
-              <w:rPr>
-                <w:rFonts w:eastAsia="Times New Roman" w:cs="Arial"/>
-              </w:rPr>
-              <w:t>‘Take Snapshot’ button as many times as you’d like, preferably with your face at various angles and with various expressions.</w:t>
+              <w:t>Press the ‘Take Snapshot’ button as many times as you’d like, preferably with your face at various angles and with various expressions.</w:t>
             </w:r>
           </w:p>
         </w:tc>
@@ -2812,8 +2877,6 @@
               </w:rPr>
               <w:t>The training pictures should be stored in the folder specified within the ‘Configuration’ tab (default to the folder called ‘TrainingData’ in the same directory as the executable). The pictures for the user should be in a folder named after the user in the ‘TrainingData’ folder.</w:t>
             </w:r>
-            <w:bookmarkStart w:id="1" w:name="_GoBack"/>
-            <w:bookmarkEnd w:id="1"/>
           </w:p>
         </w:tc>
       </w:tr>
@@ -3257,6 +3320,1645 @@
       </w:tr>
     </w:tbl>
     <w:p/>
+    <w:p/>
+    <w:p/>
+    <w:tbl>
+      <w:tblPr>
+        <w:tblW w:w="9918" w:type="dxa"/>
+        <w:tblBorders>
+          <w:top w:val="single" w:sz="12" w:space="0" w:color="auto"/>
+          <w:left w:val="single" w:sz="12" w:space="0" w:color="auto"/>
+          <w:bottom w:val="single" w:sz="12" w:space="0" w:color="auto"/>
+          <w:right w:val="single" w:sz="12" w:space="0" w:color="auto"/>
+          <w:insideH w:val="single" w:sz="8" w:space="0" w:color="auto"/>
+          <w:insideV w:val="single" w:sz="8" w:space="0" w:color="auto"/>
+        </w:tblBorders>
+        <w:tblLayout w:type="fixed"/>
+        <w:tblLook w:val="0000" w:firstRow="0" w:lastRow="0" w:firstColumn="0" w:lastColumn="0" w:noHBand="0" w:noVBand="0"/>
+      </w:tblPr>
+      <w:tblGrid>
+        <w:gridCol w:w="4959"/>
+        <w:gridCol w:w="4959"/>
+      </w:tblGrid>
+      <w:tr>
+        <w:trPr>
+          <w:cantSplit/>
+        </w:trPr>
+        <w:tc>
+          <w:tcPr>
+            <w:tcW w:w="9918" w:type="dxa"/>
+            <w:gridSpan w:val="2"/>
+            <w:tcBorders>
+              <w:top w:val="single" w:sz="12" w:space="0" w:color="auto"/>
+              <w:bottom w:val="single" w:sz="8" w:space="0" w:color="auto"/>
+            </w:tcBorders>
+            <w:shd w:val="clear" w:color="auto" w:fill="CCCCCC"/>
+          </w:tcPr>
+          <w:p>
+            <w:pPr>
+              <w:pStyle w:val="Heading3"/>
+              <w:keepLines w:val="0"/>
+              <w:numPr>
+                <w:ilvl w:val="0"/>
+                <w:numId w:val="0"/>
+              </w:numPr>
+              <w:spacing w:before="60" w:after="60" w:line="240" w:lineRule="auto"/>
+              <w:rPr>
+                <w:rFonts w:asciiTheme="minorHAnsi" w:hAnsiTheme="minorHAnsi" w:cs="Arial"/>
+                <w:sz w:val="22"/>
+                <w:szCs w:val="22"/>
+              </w:rPr>
+            </w:pPr>
+            <w:r>
+              <w:rPr>
+                <w:rFonts w:asciiTheme="minorHAnsi" w:hAnsiTheme="minorHAnsi" w:cs="Arial"/>
+                <w:sz w:val="22"/>
+                <w:szCs w:val="22"/>
+              </w:rPr>
+              <w:lastRenderedPageBreak/>
+              <w:t>6.    Voice Command</w:t>
+            </w:r>
+          </w:p>
+        </w:tc>
+      </w:tr>
+      <w:tr>
+        <w:tblPrEx>
+          <w:tblBorders>
+            <w:insideH w:val="single" w:sz="6" w:space="0" w:color="auto"/>
+            <w:insideV w:val="single" w:sz="6" w:space="0" w:color="auto"/>
+          </w:tblBorders>
+        </w:tblPrEx>
+        <w:tc>
+          <w:tcPr>
+            <w:tcW w:w="9918" w:type="dxa"/>
+            <w:gridSpan w:val="2"/>
+            <w:tcBorders>
+              <w:top w:val="single" w:sz="6" w:space="0" w:color="auto"/>
+              <w:bottom w:val="single" w:sz="6" w:space="0" w:color="auto"/>
+            </w:tcBorders>
+            <w:shd w:val="clear" w:color="auto" w:fill="F3F3F3"/>
+          </w:tcPr>
+          <w:p>
+            <w:pPr>
+              <w:pStyle w:val="TableRow"/>
+              <w:rPr>
+                <w:rFonts w:asciiTheme="minorHAnsi" w:hAnsiTheme="minorHAnsi" w:cs="Arial"/>
+                <w:sz w:val="22"/>
+                <w:szCs w:val="22"/>
+              </w:rPr>
+            </w:pPr>
+            <w:r>
+              <w:rPr>
+                <w:rFonts w:asciiTheme="minorHAnsi" w:hAnsiTheme="minorHAnsi" w:cs="Arial"/>
+                <w:b/>
+                <w:sz w:val="22"/>
+                <w:szCs w:val="22"/>
+              </w:rPr>
+              <w:t>Objective</w:t>
+            </w:r>
+            <w:r>
+              <w:rPr>
+                <w:rFonts w:asciiTheme="minorHAnsi" w:hAnsiTheme="minorHAnsi" w:cs="Arial"/>
+                <w:b/>
+                <w:sz w:val="22"/>
+                <w:szCs w:val="22"/>
+              </w:rPr>
+              <w:t xml:space="preserve">: </w:t>
+            </w:r>
+            <w:r>
+              <w:rPr>
+                <w:rFonts w:asciiTheme="minorHAnsi" w:hAnsiTheme="minorHAnsi" w:cs="Arial"/>
+                <w:sz w:val="22"/>
+                <w:szCs w:val="22"/>
+              </w:rPr>
+              <w:t>Verify that Jarvis can recognize user voice commands</w:t>
+            </w:r>
+          </w:p>
+        </w:tc>
+      </w:tr>
+      <w:tr>
+        <w:tblPrEx>
+          <w:tblBorders>
+            <w:insideH w:val="single" w:sz="6" w:space="0" w:color="auto"/>
+            <w:insideV w:val="single" w:sz="6" w:space="0" w:color="auto"/>
+          </w:tblBorders>
+        </w:tblPrEx>
+        <w:tc>
+          <w:tcPr>
+            <w:tcW w:w="9918" w:type="dxa"/>
+            <w:gridSpan w:val="2"/>
+            <w:tcBorders>
+              <w:top w:val="single" w:sz="6" w:space="0" w:color="auto"/>
+              <w:bottom w:val="single" w:sz="6" w:space="0" w:color="auto"/>
+            </w:tcBorders>
+            <w:shd w:val="clear" w:color="auto" w:fill="F3F3F3"/>
+          </w:tcPr>
+          <w:p>
+            <w:pPr>
+              <w:pStyle w:val="TableRow"/>
+              <w:rPr>
+                <w:rFonts w:asciiTheme="minorHAnsi" w:hAnsiTheme="minorHAnsi" w:cs="Arial"/>
+                <w:sz w:val="22"/>
+                <w:szCs w:val="22"/>
+              </w:rPr>
+            </w:pPr>
+            <w:r>
+              <w:rPr>
+                <w:rFonts w:asciiTheme="minorHAnsi" w:hAnsiTheme="minorHAnsi" w:cs="Arial"/>
+                <w:b/>
+                <w:sz w:val="22"/>
+                <w:szCs w:val="22"/>
+              </w:rPr>
+              <w:t>Test Condition</w:t>
+            </w:r>
+            <w:r>
+              <w:rPr>
+                <w:rFonts w:asciiTheme="minorHAnsi" w:hAnsiTheme="minorHAnsi" w:cs="Arial"/>
+                <w:b/>
+                <w:sz w:val="22"/>
+                <w:szCs w:val="22"/>
+              </w:rPr>
+              <w:t>s</w:t>
+            </w:r>
+            <w:r>
+              <w:rPr>
+                <w:rFonts w:asciiTheme="minorHAnsi" w:hAnsiTheme="minorHAnsi" w:cs="Arial"/>
+                <w:b/>
+                <w:sz w:val="22"/>
+                <w:szCs w:val="22"/>
+              </w:rPr>
+              <w:t>:</w:t>
+            </w:r>
+            <w:r>
+              <w:rPr>
+                <w:rFonts w:asciiTheme="minorHAnsi" w:hAnsiTheme="minorHAnsi" w:cs="Arial"/>
+                <w:sz w:val="22"/>
+                <w:szCs w:val="22"/>
+              </w:rPr>
+              <w:t xml:space="preserve">  </w:t>
+            </w:r>
+            <w:r>
+              <w:rPr>
+                <w:rFonts w:asciiTheme="minorHAnsi" w:hAnsiTheme="minorHAnsi" w:cs="Arial"/>
+                <w:sz w:val="22"/>
+                <w:szCs w:val="22"/>
+              </w:rPr>
+              <w:t>The user is logged in and said the command clearly</w:t>
+            </w:r>
+          </w:p>
+        </w:tc>
+      </w:tr>
+      <w:tr>
+        <w:tblPrEx>
+          <w:tblBorders>
+            <w:insideH w:val="single" w:sz="6" w:space="0" w:color="auto"/>
+            <w:insideV w:val="single" w:sz="6" w:space="0" w:color="auto"/>
+          </w:tblBorders>
+        </w:tblPrEx>
+        <w:trPr>
+          <w:trHeight w:val="273"/>
+        </w:trPr>
+        <w:tc>
+          <w:tcPr>
+            <w:tcW w:w="4959" w:type="dxa"/>
+            <w:tcBorders>
+              <w:top w:val="single" w:sz="6" w:space="0" w:color="auto"/>
+              <w:bottom w:val="single" w:sz="6" w:space="0" w:color="auto"/>
+            </w:tcBorders>
+            <w:shd w:val="clear" w:color="auto" w:fill="F3F3F3"/>
+          </w:tcPr>
+          <w:p>
+            <w:pPr>
+              <w:rPr>
+                <w:rFonts w:cs="Arial"/>
+                <w:color w:val="000000"/>
+              </w:rPr>
+            </w:pPr>
+            <w:r>
+              <w:rPr>
+                <w:rFonts w:cs="Arial"/>
+                <w:b/>
+                <w:color w:val="000000"/>
+              </w:rPr>
+              <w:t>Description</w:t>
+            </w:r>
+            <w:r>
+              <w:rPr>
+                <w:rFonts w:cs="Arial"/>
+                <w:b/>
+                <w:color w:val="000000"/>
+              </w:rPr>
+              <w:t>:</w:t>
+            </w:r>
+          </w:p>
+        </w:tc>
+        <w:tc>
+          <w:tcPr>
+            <w:tcW w:w="4959" w:type="dxa"/>
+            <w:tcBorders>
+              <w:top w:val="single" w:sz="6" w:space="0" w:color="auto"/>
+              <w:bottom w:val="single" w:sz="6" w:space="0" w:color="auto"/>
+            </w:tcBorders>
+            <w:shd w:val="clear" w:color="auto" w:fill="F3F3F3"/>
+          </w:tcPr>
+          <w:p>
+            <w:pPr>
+              <w:rPr>
+                <w:rFonts w:cs="Arial"/>
+                <w:b/>
+                <w:color w:val="000000"/>
+              </w:rPr>
+            </w:pPr>
+            <w:r>
+              <w:rPr>
+                <w:rFonts w:cs="Arial"/>
+                <w:b/>
+                <w:color w:val="000000"/>
+              </w:rPr>
+              <w:t>Expected Results:</w:t>
+            </w:r>
+          </w:p>
+        </w:tc>
+      </w:tr>
+      <w:tr>
+        <w:tblPrEx>
+          <w:tblBorders>
+            <w:insideH w:val="single" w:sz="6" w:space="0" w:color="auto"/>
+            <w:insideV w:val="single" w:sz="6" w:space="0" w:color="auto"/>
+          </w:tblBorders>
+        </w:tblPrEx>
+        <w:trPr>
+          <w:trHeight w:val="255"/>
+        </w:trPr>
+        <w:tc>
+          <w:tcPr>
+            <w:tcW w:w="4959" w:type="dxa"/>
+          </w:tcPr>
+          <w:p>
+            <w:pPr>
+              <w:pStyle w:val="ListParagraph"/>
+              <w:numPr>
+                <w:ilvl w:val="0"/>
+                <w:numId w:val="18"/>
+              </w:numPr>
+              <w:ind w:left="360" w:hanging="360"/>
+              <w:rPr>
+                <w:rFonts w:eastAsia="Times New Roman" w:cs="Arial"/>
+              </w:rPr>
+            </w:pPr>
+            <w:r>
+              <w:rPr>
+                <w:rFonts w:eastAsia="Times New Roman" w:cs="Arial"/>
+              </w:rPr>
+              <w:t xml:space="preserve">A list of commands will be prepared and will be read clearly to Jarvis while using a microphone </w:t>
+            </w:r>
+          </w:p>
+        </w:tc>
+        <w:tc>
+          <w:tcPr>
+            <w:tcW w:w="4959" w:type="dxa"/>
+          </w:tcPr>
+          <w:p>
+            <w:pPr>
+              <w:rPr>
+                <w:rFonts w:cs="Arial"/>
+              </w:rPr>
+            </w:pPr>
+            <w:r>
+              <w:rPr>
+                <w:rFonts w:cs="Arial"/>
+              </w:rPr>
+              <w:t>Jarvis should correctly output the words that the user said and respond accordingly</w:t>
+            </w:r>
+          </w:p>
+        </w:tc>
+      </w:tr>
+    </w:tbl>
+    <w:p/>
+    <w:tbl>
+      <w:tblPr>
+        <w:tblW w:w="9918" w:type="dxa"/>
+        <w:tblBorders>
+          <w:top w:val="single" w:sz="12" w:space="0" w:color="auto"/>
+          <w:left w:val="single" w:sz="12" w:space="0" w:color="auto"/>
+          <w:bottom w:val="single" w:sz="12" w:space="0" w:color="auto"/>
+          <w:right w:val="single" w:sz="12" w:space="0" w:color="auto"/>
+          <w:insideH w:val="single" w:sz="8" w:space="0" w:color="auto"/>
+          <w:insideV w:val="single" w:sz="8" w:space="0" w:color="auto"/>
+        </w:tblBorders>
+        <w:tblLayout w:type="fixed"/>
+        <w:tblLook w:val="0000" w:firstRow="0" w:lastRow="0" w:firstColumn="0" w:lastColumn="0" w:noHBand="0" w:noVBand="0"/>
+      </w:tblPr>
+      <w:tblGrid>
+        <w:gridCol w:w="4959"/>
+        <w:gridCol w:w="4959"/>
+      </w:tblGrid>
+      <w:tr>
+        <w:trPr>
+          <w:cantSplit/>
+        </w:trPr>
+        <w:tc>
+          <w:tcPr>
+            <w:tcW w:w="9918" w:type="dxa"/>
+            <w:gridSpan w:val="2"/>
+            <w:tcBorders>
+              <w:top w:val="single" w:sz="12" w:space="0" w:color="auto"/>
+              <w:bottom w:val="single" w:sz="8" w:space="0" w:color="auto"/>
+            </w:tcBorders>
+            <w:shd w:val="clear" w:color="auto" w:fill="CCCCCC"/>
+          </w:tcPr>
+          <w:p>
+            <w:pPr>
+              <w:pStyle w:val="Heading3"/>
+              <w:keepLines w:val="0"/>
+              <w:numPr>
+                <w:ilvl w:val="0"/>
+                <w:numId w:val="0"/>
+              </w:numPr>
+              <w:spacing w:before="60" w:after="60" w:line="240" w:lineRule="auto"/>
+              <w:rPr>
+                <w:rFonts w:asciiTheme="minorHAnsi" w:hAnsiTheme="minorHAnsi" w:cs="Arial"/>
+                <w:sz w:val="22"/>
+                <w:szCs w:val="22"/>
+              </w:rPr>
+            </w:pPr>
+            <w:r>
+              <w:rPr>
+                <w:rFonts w:asciiTheme="minorHAnsi" w:hAnsiTheme="minorHAnsi" w:cs="Arial"/>
+                <w:sz w:val="22"/>
+                <w:szCs w:val="22"/>
+              </w:rPr>
+              <w:t>7.    Open other applications</w:t>
+            </w:r>
+          </w:p>
+        </w:tc>
+      </w:tr>
+      <w:tr>
+        <w:tblPrEx>
+          <w:tblBorders>
+            <w:insideH w:val="single" w:sz="6" w:space="0" w:color="auto"/>
+            <w:insideV w:val="single" w:sz="6" w:space="0" w:color="auto"/>
+          </w:tblBorders>
+        </w:tblPrEx>
+        <w:tc>
+          <w:tcPr>
+            <w:tcW w:w="9918" w:type="dxa"/>
+            <w:gridSpan w:val="2"/>
+            <w:tcBorders>
+              <w:top w:val="single" w:sz="6" w:space="0" w:color="auto"/>
+              <w:bottom w:val="single" w:sz="6" w:space="0" w:color="auto"/>
+            </w:tcBorders>
+            <w:shd w:val="clear" w:color="auto" w:fill="F3F3F3"/>
+          </w:tcPr>
+          <w:p>
+            <w:pPr>
+              <w:pStyle w:val="TableRow"/>
+              <w:rPr>
+                <w:rFonts w:asciiTheme="minorHAnsi" w:hAnsiTheme="minorHAnsi" w:cs="Arial"/>
+                <w:sz w:val="22"/>
+                <w:szCs w:val="22"/>
+              </w:rPr>
+            </w:pPr>
+            <w:r>
+              <w:rPr>
+                <w:rFonts w:asciiTheme="minorHAnsi" w:hAnsiTheme="minorHAnsi" w:cs="Arial"/>
+                <w:b/>
+                <w:sz w:val="22"/>
+                <w:szCs w:val="22"/>
+              </w:rPr>
+              <w:t>Objective</w:t>
+            </w:r>
+            <w:r>
+              <w:rPr>
+                <w:rFonts w:asciiTheme="minorHAnsi" w:hAnsiTheme="minorHAnsi" w:cs="Arial"/>
+                <w:b/>
+                <w:sz w:val="22"/>
+                <w:szCs w:val="22"/>
+              </w:rPr>
+              <w:t xml:space="preserve">: </w:t>
+            </w:r>
+            <w:r>
+              <w:rPr>
+                <w:rFonts w:asciiTheme="minorHAnsi" w:hAnsiTheme="minorHAnsi" w:cs="Arial"/>
+                <w:sz w:val="22"/>
+                <w:szCs w:val="22"/>
+              </w:rPr>
+              <w:t xml:space="preserve">Verify that Jarvis can open other applications </w:t>
+            </w:r>
+          </w:p>
+        </w:tc>
+      </w:tr>
+      <w:tr>
+        <w:tblPrEx>
+          <w:tblBorders>
+            <w:insideH w:val="single" w:sz="6" w:space="0" w:color="auto"/>
+            <w:insideV w:val="single" w:sz="6" w:space="0" w:color="auto"/>
+          </w:tblBorders>
+        </w:tblPrEx>
+        <w:tc>
+          <w:tcPr>
+            <w:tcW w:w="9918" w:type="dxa"/>
+            <w:gridSpan w:val="2"/>
+            <w:tcBorders>
+              <w:top w:val="single" w:sz="6" w:space="0" w:color="auto"/>
+              <w:bottom w:val="single" w:sz="6" w:space="0" w:color="auto"/>
+            </w:tcBorders>
+            <w:shd w:val="clear" w:color="auto" w:fill="F3F3F3"/>
+          </w:tcPr>
+          <w:p>
+            <w:pPr>
+              <w:pStyle w:val="TableRow"/>
+              <w:rPr>
+                <w:rFonts w:asciiTheme="minorHAnsi" w:hAnsiTheme="minorHAnsi" w:cs="Arial"/>
+                <w:sz w:val="22"/>
+                <w:szCs w:val="22"/>
+              </w:rPr>
+            </w:pPr>
+            <w:r>
+              <w:rPr>
+                <w:rFonts w:asciiTheme="minorHAnsi" w:hAnsiTheme="minorHAnsi" w:cs="Arial"/>
+                <w:b/>
+                <w:sz w:val="22"/>
+                <w:szCs w:val="22"/>
+              </w:rPr>
+              <w:t>Test Condition</w:t>
+            </w:r>
+            <w:r>
+              <w:rPr>
+                <w:rFonts w:asciiTheme="minorHAnsi" w:hAnsiTheme="minorHAnsi" w:cs="Arial"/>
+                <w:b/>
+                <w:sz w:val="22"/>
+                <w:szCs w:val="22"/>
+              </w:rPr>
+              <w:t>s</w:t>
+            </w:r>
+            <w:r>
+              <w:rPr>
+                <w:rFonts w:asciiTheme="minorHAnsi" w:hAnsiTheme="minorHAnsi" w:cs="Arial"/>
+                <w:b/>
+                <w:sz w:val="22"/>
+                <w:szCs w:val="22"/>
+              </w:rPr>
+              <w:t>:</w:t>
+            </w:r>
+            <w:r>
+              <w:rPr>
+                <w:rFonts w:asciiTheme="minorHAnsi" w:hAnsiTheme="minorHAnsi" w:cs="Arial"/>
+                <w:sz w:val="22"/>
+                <w:szCs w:val="22"/>
+              </w:rPr>
+              <w:t xml:space="preserve">  </w:t>
+            </w:r>
+            <w:r>
+              <w:rPr>
+                <w:rFonts w:asciiTheme="minorHAnsi" w:hAnsiTheme="minorHAnsi" w:cs="Arial"/>
+                <w:sz w:val="22"/>
+                <w:szCs w:val="22"/>
+              </w:rPr>
+              <w:t>The user is logged in and clearly tells Jarvis to execute a valid command</w:t>
+            </w:r>
+          </w:p>
+        </w:tc>
+      </w:tr>
+      <w:tr>
+        <w:tblPrEx>
+          <w:tblBorders>
+            <w:insideH w:val="single" w:sz="6" w:space="0" w:color="auto"/>
+            <w:insideV w:val="single" w:sz="6" w:space="0" w:color="auto"/>
+          </w:tblBorders>
+        </w:tblPrEx>
+        <w:trPr>
+          <w:trHeight w:val="273"/>
+        </w:trPr>
+        <w:tc>
+          <w:tcPr>
+            <w:tcW w:w="4959" w:type="dxa"/>
+            <w:tcBorders>
+              <w:top w:val="single" w:sz="6" w:space="0" w:color="auto"/>
+              <w:bottom w:val="single" w:sz="6" w:space="0" w:color="auto"/>
+            </w:tcBorders>
+            <w:shd w:val="clear" w:color="auto" w:fill="F3F3F3"/>
+          </w:tcPr>
+          <w:p>
+            <w:pPr>
+              <w:rPr>
+                <w:rFonts w:cs="Arial"/>
+                <w:color w:val="000000"/>
+              </w:rPr>
+            </w:pPr>
+            <w:r>
+              <w:rPr>
+                <w:rFonts w:cs="Arial"/>
+                <w:b/>
+                <w:color w:val="000000"/>
+              </w:rPr>
+              <w:t>Description</w:t>
+            </w:r>
+            <w:r>
+              <w:rPr>
+                <w:rFonts w:cs="Arial"/>
+                <w:b/>
+                <w:color w:val="000000"/>
+              </w:rPr>
+              <w:t>:</w:t>
+            </w:r>
+          </w:p>
+        </w:tc>
+        <w:tc>
+          <w:tcPr>
+            <w:tcW w:w="4959" w:type="dxa"/>
+            <w:tcBorders>
+              <w:top w:val="single" w:sz="6" w:space="0" w:color="auto"/>
+              <w:bottom w:val="single" w:sz="6" w:space="0" w:color="auto"/>
+            </w:tcBorders>
+            <w:shd w:val="clear" w:color="auto" w:fill="F3F3F3"/>
+          </w:tcPr>
+          <w:p>
+            <w:pPr>
+              <w:rPr>
+                <w:rFonts w:cs="Arial"/>
+                <w:b/>
+                <w:color w:val="000000"/>
+              </w:rPr>
+            </w:pPr>
+            <w:r>
+              <w:rPr>
+                <w:rFonts w:cs="Arial"/>
+                <w:b/>
+                <w:color w:val="000000"/>
+              </w:rPr>
+              <w:t>Expected Results:</w:t>
+            </w:r>
+          </w:p>
+        </w:tc>
+      </w:tr>
+      <w:tr>
+        <w:tblPrEx>
+          <w:tblBorders>
+            <w:insideH w:val="single" w:sz="6" w:space="0" w:color="auto"/>
+            <w:insideV w:val="single" w:sz="6" w:space="0" w:color="auto"/>
+          </w:tblBorders>
+        </w:tblPrEx>
+        <w:trPr>
+          <w:trHeight w:val="255"/>
+        </w:trPr>
+        <w:tc>
+          <w:tcPr>
+            <w:tcW w:w="4959" w:type="dxa"/>
+          </w:tcPr>
+          <w:p>
+            <w:pPr>
+              <w:pStyle w:val="ListParagraph"/>
+              <w:numPr>
+                <w:ilvl w:val="6"/>
+                <w:numId w:val="21"/>
+              </w:numPr>
+              <w:ind w:left="327"/>
+              <w:rPr>
+                <w:rFonts w:eastAsia="Times New Roman" w:cs="Arial"/>
+              </w:rPr>
+            </w:pPr>
+            <w:r>
+              <w:rPr>
+                <w:rFonts w:eastAsia="Times New Roman" w:cs="Arial"/>
+              </w:rPr>
+              <w:t xml:space="preserve">A list of commands will be prepared and will be read clearly to Jarvis while using a microphone </w:t>
+            </w:r>
+          </w:p>
+        </w:tc>
+        <w:tc>
+          <w:tcPr>
+            <w:tcW w:w="4959" w:type="dxa"/>
+          </w:tcPr>
+          <w:p>
+            <w:pPr>
+              <w:rPr>
+                <w:rFonts w:cs="Arial"/>
+              </w:rPr>
+            </w:pPr>
+            <w:r>
+              <w:rPr>
+                <w:rFonts w:cs="Arial"/>
+              </w:rPr>
+              <w:t>Jarvis should open up the application that the user called for in a new window</w:t>
+            </w:r>
+          </w:p>
+        </w:tc>
+      </w:tr>
+    </w:tbl>
+    <w:p/>
+    <w:tbl>
+      <w:tblPr>
+        <w:tblW w:w="9918" w:type="dxa"/>
+        <w:tblBorders>
+          <w:top w:val="single" w:sz="12" w:space="0" w:color="auto"/>
+          <w:left w:val="single" w:sz="12" w:space="0" w:color="auto"/>
+          <w:bottom w:val="single" w:sz="12" w:space="0" w:color="auto"/>
+          <w:right w:val="single" w:sz="12" w:space="0" w:color="auto"/>
+          <w:insideH w:val="single" w:sz="8" w:space="0" w:color="auto"/>
+          <w:insideV w:val="single" w:sz="8" w:space="0" w:color="auto"/>
+        </w:tblBorders>
+        <w:tblLayout w:type="fixed"/>
+        <w:tblLook w:val="0000" w:firstRow="0" w:lastRow="0" w:firstColumn="0" w:lastColumn="0" w:noHBand="0" w:noVBand="0"/>
+      </w:tblPr>
+      <w:tblGrid>
+        <w:gridCol w:w="4959"/>
+        <w:gridCol w:w="4959"/>
+      </w:tblGrid>
+      <w:tr>
+        <w:trPr>
+          <w:cantSplit/>
+        </w:trPr>
+        <w:tc>
+          <w:tcPr>
+            <w:tcW w:w="9918" w:type="dxa"/>
+            <w:gridSpan w:val="2"/>
+            <w:tcBorders>
+              <w:top w:val="single" w:sz="12" w:space="0" w:color="auto"/>
+              <w:bottom w:val="single" w:sz="8" w:space="0" w:color="auto"/>
+            </w:tcBorders>
+            <w:shd w:val="clear" w:color="auto" w:fill="CCCCCC"/>
+          </w:tcPr>
+          <w:p>
+            <w:pPr>
+              <w:pStyle w:val="Heading3"/>
+              <w:keepLines w:val="0"/>
+              <w:numPr>
+                <w:ilvl w:val="0"/>
+                <w:numId w:val="0"/>
+              </w:numPr>
+              <w:spacing w:before="60" w:after="60" w:line="240" w:lineRule="auto"/>
+              <w:rPr>
+                <w:rFonts w:asciiTheme="minorHAnsi" w:hAnsiTheme="minorHAnsi" w:cs="Arial"/>
+                <w:sz w:val="22"/>
+                <w:szCs w:val="22"/>
+              </w:rPr>
+            </w:pPr>
+            <w:r>
+              <w:rPr>
+                <w:rFonts w:asciiTheme="minorHAnsi" w:hAnsiTheme="minorHAnsi" w:cs="Arial"/>
+                <w:sz w:val="22"/>
+                <w:szCs w:val="22"/>
+              </w:rPr>
+              <w:t>8.    Logging out</w:t>
+            </w:r>
+          </w:p>
+        </w:tc>
+      </w:tr>
+      <w:tr>
+        <w:tblPrEx>
+          <w:tblBorders>
+            <w:insideH w:val="single" w:sz="6" w:space="0" w:color="auto"/>
+            <w:insideV w:val="single" w:sz="6" w:space="0" w:color="auto"/>
+          </w:tblBorders>
+        </w:tblPrEx>
+        <w:tc>
+          <w:tcPr>
+            <w:tcW w:w="9918" w:type="dxa"/>
+            <w:gridSpan w:val="2"/>
+            <w:tcBorders>
+              <w:top w:val="single" w:sz="6" w:space="0" w:color="auto"/>
+              <w:bottom w:val="single" w:sz="6" w:space="0" w:color="auto"/>
+            </w:tcBorders>
+            <w:shd w:val="clear" w:color="auto" w:fill="F3F3F3"/>
+          </w:tcPr>
+          <w:p>
+            <w:pPr>
+              <w:pStyle w:val="TableRow"/>
+              <w:rPr>
+                <w:rFonts w:asciiTheme="minorHAnsi" w:hAnsiTheme="minorHAnsi" w:cs="Arial"/>
+                <w:sz w:val="22"/>
+                <w:szCs w:val="22"/>
+              </w:rPr>
+            </w:pPr>
+            <w:r>
+              <w:rPr>
+                <w:rFonts w:asciiTheme="minorHAnsi" w:hAnsiTheme="minorHAnsi" w:cs="Arial"/>
+                <w:b/>
+                <w:sz w:val="22"/>
+                <w:szCs w:val="22"/>
+              </w:rPr>
+              <w:t>Objective</w:t>
+            </w:r>
+            <w:r>
+              <w:rPr>
+                <w:rFonts w:asciiTheme="minorHAnsi" w:hAnsiTheme="minorHAnsi" w:cs="Arial"/>
+                <w:b/>
+                <w:sz w:val="22"/>
+                <w:szCs w:val="22"/>
+              </w:rPr>
+              <w:t xml:space="preserve">: </w:t>
+            </w:r>
+            <w:r>
+              <w:rPr>
+                <w:rFonts w:asciiTheme="minorHAnsi" w:hAnsiTheme="minorHAnsi" w:cs="Arial"/>
+                <w:sz w:val="22"/>
+                <w:szCs w:val="22"/>
+              </w:rPr>
+              <w:t>Verify that Jarvis can log the user out of his or her computer</w:t>
+            </w:r>
+          </w:p>
+        </w:tc>
+      </w:tr>
+      <w:tr>
+        <w:tblPrEx>
+          <w:tblBorders>
+            <w:insideH w:val="single" w:sz="6" w:space="0" w:color="auto"/>
+            <w:insideV w:val="single" w:sz="6" w:space="0" w:color="auto"/>
+          </w:tblBorders>
+        </w:tblPrEx>
+        <w:tc>
+          <w:tcPr>
+            <w:tcW w:w="9918" w:type="dxa"/>
+            <w:gridSpan w:val="2"/>
+            <w:tcBorders>
+              <w:top w:val="single" w:sz="6" w:space="0" w:color="auto"/>
+              <w:bottom w:val="single" w:sz="6" w:space="0" w:color="auto"/>
+            </w:tcBorders>
+            <w:shd w:val="clear" w:color="auto" w:fill="F3F3F3"/>
+          </w:tcPr>
+          <w:p>
+            <w:pPr>
+              <w:pStyle w:val="TableRow"/>
+              <w:rPr>
+                <w:rFonts w:asciiTheme="minorHAnsi" w:hAnsiTheme="minorHAnsi" w:cs="Arial"/>
+                <w:sz w:val="22"/>
+                <w:szCs w:val="22"/>
+              </w:rPr>
+            </w:pPr>
+            <w:r>
+              <w:rPr>
+                <w:rFonts w:asciiTheme="minorHAnsi" w:hAnsiTheme="minorHAnsi" w:cs="Arial"/>
+                <w:b/>
+                <w:sz w:val="22"/>
+                <w:szCs w:val="22"/>
+              </w:rPr>
+              <w:t>Test Condition</w:t>
+            </w:r>
+            <w:r>
+              <w:rPr>
+                <w:rFonts w:asciiTheme="minorHAnsi" w:hAnsiTheme="minorHAnsi" w:cs="Arial"/>
+                <w:b/>
+                <w:sz w:val="22"/>
+                <w:szCs w:val="22"/>
+              </w:rPr>
+              <w:t>s</w:t>
+            </w:r>
+            <w:r>
+              <w:rPr>
+                <w:rFonts w:asciiTheme="minorHAnsi" w:hAnsiTheme="minorHAnsi" w:cs="Arial"/>
+                <w:b/>
+                <w:sz w:val="22"/>
+                <w:szCs w:val="22"/>
+              </w:rPr>
+              <w:t>:</w:t>
+            </w:r>
+            <w:r>
+              <w:rPr>
+                <w:rFonts w:asciiTheme="minorHAnsi" w:hAnsiTheme="minorHAnsi" w:cs="Arial"/>
+                <w:sz w:val="22"/>
+                <w:szCs w:val="22"/>
+              </w:rPr>
+              <w:t xml:space="preserve">  </w:t>
+            </w:r>
+            <w:r>
+              <w:rPr>
+                <w:rFonts w:asciiTheme="minorHAnsi" w:hAnsiTheme="minorHAnsi" w:cs="Arial"/>
+                <w:sz w:val="22"/>
+                <w:szCs w:val="22"/>
+              </w:rPr>
+              <w:t>The user is logged in and said the command clearly</w:t>
+            </w:r>
+          </w:p>
+        </w:tc>
+      </w:tr>
+      <w:tr>
+        <w:tblPrEx>
+          <w:tblBorders>
+            <w:insideH w:val="single" w:sz="6" w:space="0" w:color="auto"/>
+            <w:insideV w:val="single" w:sz="6" w:space="0" w:color="auto"/>
+          </w:tblBorders>
+        </w:tblPrEx>
+        <w:trPr>
+          <w:trHeight w:val="273"/>
+        </w:trPr>
+        <w:tc>
+          <w:tcPr>
+            <w:tcW w:w="4959" w:type="dxa"/>
+            <w:tcBorders>
+              <w:top w:val="single" w:sz="6" w:space="0" w:color="auto"/>
+              <w:bottom w:val="single" w:sz="6" w:space="0" w:color="auto"/>
+            </w:tcBorders>
+            <w:shd w:val="clear" w:color="auto" w:fill="F3F3F3"/>
+          </w:tcPr>
+          <w:p>
+            <w:pPr>
+              <w:rPr>
+                <w:rFonts w:cs="Arial"/>
+                <w:color w:val="000000"/>
+              </w:rPr>
+            </w:pPr>
+            <w:r>
+              <w:rPr>
+                <w:rFonts w:cs="Arial"/>
+                <w:b/>
+                <w:color w:val="000000"/>
+              </w:rPr>
+              <w:t>Description</w:t>
+            </w:r>
+            <w:r>
+              <w:rPr>
+                <w:rFonts w:cs="Arial"/>
+                <w:b/>
+                <w:color w:val="000000"/>
+              </w:rPr>
+              <w:t>:</w:t>
+            </w:r>
+          </w:p>
+        </w:tc>
+        <w:tc>
+          <w:tcPr>
+            <w:tcW w:w="4959" w:type="dxa"/>
+            <w:tcBorders>
+              <w:top w:val="single" w:sz="6" w:space="0" w:color="auto"/>
+              <w:bottom w:val="single" w:sz="6" w:space="0" w:color="auto"/>
+            </w:tcBorders>
+            <w:shd w:val="clear" w:color="auto" w:fill="F3F3F3"/>
+          </w:tcPr>
+          <w:p>
+            <w:pPr>
+              <w:rPr>
+                <w:rFonts w:cs="Arial"/>
+                <w:b/>
+                <w:color w:val="000000"/>
+              </w:rPr>
+            </w:pPr>
+            <w:r>
+              <w:rPr>
+                <w:rFonts w:cs="Arial"/>
+                <w:b/>
+                <w:color w:val="000000"/>
+              </w:rPr>
+              <w:t>Expected Results:</w:t>
+            </w:r>
+          </w:p>
+        </w:tc>
+      </w:tr>
+      <w:tr>
+        <w:tblPrEx>
+          <w:tblBorders>
+            <w:insideH w:val="single" w:sz="6" w:space="0" w:color="auto"/>
+            <w:insideV w:val="single" w:sz="6" w:space="0" w:color="auto"/>
+          </w:tblBorders>
+        </w:tblPrEx>
+        <w:trPr>
+          <w:trHeight w:val="255"/>
+        </w:trPr>
+        <w:tc>
+          <w:tcPr>
+            <w:tcW w:w="4959" w:type="dxa"/>
+          </w:tcPr>
+          <w:p>
+            <w:pPr>
+              <w:pStyle w:val="ListParagraph"/>
+              <w:numPr>
+                <w:ilvl w:val="6"/>
+                <w:numId w:val="6"/>
+              </w:numPr>
+              <w:ind w:left="327"/>
+              <w:rPr>
+                <w:rFonts w:eastAsia="Times New Roman" w:cs="Arial"/>
+              </w:rPr>
+            </w:pPr>
+            <w:r>
+              <w:rPr>
+                <w:rFonts w:eastAsia="Times New Roman" w:cs="Arial"/>
+              </w:rPr>
+              <w:t>Jarvis will be told to log out of the computer</w:t>
+            </w:r>
+            <w:r>
+              <w:rPr>
+                <w:rFonts w:eastAsia="Times New Roman" w:cs="Arial"/>
+              </w:rPr>
+              <w:t xml:space="preserve"> </w:t>
+            </w:r>
+          </w:p>
+        </w:tc>
+        <w:tc>
+          <w:tcPr>
+            <w:tcW w:w="4959" w:type="dxa"/>
+          </w:tcPr>
+          <w:p>
+            <w:pPr>
+              <w:rPr>
+                <w:rFonts w:cs="Arial"/>
+              </w:rPr>
+            </w:pPr>
+            <w:r>
+              <w:rPr>
+                <w:rFonts w:cs="Arial"/>
+              </w:rPr>
+              <w:t>Jarvis should be able to log the user out of his or her computer</w:t>
+            </w:r>
+          </w:p>
+        </w:tc>
+      </w:tr>
+    </w:tbl>
+    <w:p/>
+    <w:tbl>
+      <w:tblPr>
+        <w:tblW w:w="9918" w:type="dxa"/>
+        <w:tblBorders>
+          <w:top w:val="single" w:sz="12" w:space="0" w:color="auto"/>
+          <w:left w:val="single" w:sz="12" w:space="0" w:color="auto"/>
+          <w:bottom w:val="single" w:sz="12" w:space="0" w:color="auto"/>
+          <w:right w:val="single" w:sz="12" w:space="0" w:color="auto"/>
+          <w:insideH w:val="single" w:sz="8" w:space="0" w:color="auto"/>
+          <w:insideV w:val="single" w:sz="8" w:space="0" w:color="auto"/>
+        </w:tblBorders>
+        <w:tblLayout w:type="fixed"/>
+        <w:tblLook w:val="0000" w:firstRow="0" w:lastRow="0" w:firstColumn="0" w:lastColumn="0" w:noHBand="0" w:noVBand="0"/>
+      </w:tblPr>
+      <w:tblGrid>
+        <w:gridCol w:w="4959"/>
+        <w:gridCol w:w="4959"/>
+      </w:tblGrid>
+      <w:tr>
+        <w:trPr>
+          <w:cantSplit/>
+        </w:trPr>
+        <w:tc>
+          <w:tcPr>
+            <w:tcW w:w="9918" w:type="dxa"/>
+            <w:gridSpan w:val="2"/>
+            <w:tcBorders>
+              <w:top w:val="single" w:sz="12" w:space="0" w:color="auto"/>
+              <w:bottom w:val="single" w:sz="8" w:space="0" w:color="auto"/>
+            </w:tcBorders>
+            <w:shd w:val="clear" w:color="auto" w:fill="CCCCCC"/>
+          </w:tcPr>
+          <w:p>
+            <w:pPr>
+              <w:pStyle w:val="Heading3"/>
+              <w:keepLines w:val="0"/>
+              <w:numPr>
+                <w:ilvl w:val="0"/>
+                <w:numId w:val="0"/>
+              </w:numPr>
+              <w:spacing w:before="60" w:after="60" w:line="240" w:lineRule="auto"/>
+              <w:rPr>
+                <w:rFonts w:asciiTheme="minorHAnsi" w:hAnsiTheme="minorHAnsi" w:cs="Arial"/>
+                <w:sz w:val="22"/>
+                <w:szCs w:val="22"/>
+              </w:rPr>
+            </w:pPr>
+            <w:r>
+              <w:rPr>
+                <w:rFonts w:asciiTheme="minorHAnsi" w:hAnsiTheme="minorHAnsi" w:cs="Arial"/>
+                <w:sz w:val="22"/>
+                <w:szCs w:val="22"/>
+              </w:rPr>
+              <w:t>9.    Logging in</w:t>
+            </w:r>
+          </w:p>
+        </w:tc>
+      </w:tr>
+      <w:tr>
+        <w:tblPrEx>
+          <w:tblBorders>
+            <w:insideH w:val="single" w:sz="6" w:space="0" w:color="auto"/>
+            <w:insideV w:val="single" w:sz="6" w:space="0" w:color="auto"/>
+          </w:tblBorders>
+        </w:tblPrEx>
+        <w:tc>
+          <w:tcPr>
+            <w:tcW w:w="9918" w:type="dxa"/>
+            <w:gridSpan w:val="2"/>
+            <w:tcBorders>
+              <w:top w:val="single" w:sz="6" w:space="0" w:color="auto"/>
+              <w:bottom w:val="single" w:sz="6" w:space="0" w:color="auto"/>
+            </w:tcBorders>
+            <w:shd w:val="clear" w:color="auto" w:fill="F3F3F3"/>
+          </w:tcPr>
+          <w:p>
+            <w:pPr>
+              <w:pStyle w:val="TableRow"/>
+              <w:rPr>
+                <w:rFonts w:asciiTheme="minorHAnsi" w:hAnsiTheme="minorHAnsi" w:cs="Arial"/>
+                <w:sz w:val="22"/>
+                <w:szCs w:val="22"/>
+              </w:rPr>
+            </w:pPr>
+            <w:r>
+              <w:rPr>
+                <w:rFonts w:asciiTheme="minorHAnsi" w:hAnsiTheme="minorHAnsi" w:cs="Arial"/>
+                <w:b/>
+                <w:sz w:val="22"/>
+                <w:szCs w:val="22"/>
+              </w:rPr>
+              <w:t>Objective</w:t>
+            </w:r>
+            <w:r>
+              <w:rPr>
+                <w:rFonts w:asciiTheme="minorHAnsi" w:hAnsiTheme="minorHAnsi" w:cs="Arial"/>
+                <w:b/>
+                <w:sz w:val="22"/>
+                <w:szCs w:val="22"/>
+              </w:rPr>
+              <w:t xml:space="preserve">: </w:t>
+            </w:r>
+            <w:r>
+              <w:rPr>
+                <w:rFonts w:asciiTheme="minorHAnsi" w:hAnsiTheme="minorHAnsi" w:cs="Arial"/>
+                <w:sz w:val="22"/>
+                <w:szCs w:val="22"/>
+              </w:rPr>
+              <w:t>Verify that Jarvis can log the user into his or her computer</w:t>
+            </w:r>
+          </w:p>
+        </w:tc>
+      </w:tr>
+      <w:tr>
+        <w:tblPrEx>
+          <w:tblBorders>
+            <w:insideH w:val="single" w:sz="6" w:space="0" w:color="auto"/>
+            <w:insideV w:val="single" w:sz="6" w:space="0" w:color="auto"/>
+          </w:tblBorders>
+        </w:tblPrEx>
+        <w:tc>
+          <w:tcPr>
+            <w:tcW w:w="9918" w:type="dxa"/>
+            <w:gridSpan w:val="2"/>
+            <w:tcBorders>
+              <w:top w:val="single" w:sz="6" w:space="0" w:color="auto"/>
+              <w:bottom w:val="single" w:sz="6" w:space="0" w:color="auto"/>
+            </w:tcBorders>
+            <w:shd w:val="clear" w:color="auto" w:fill="F3F3F3"/>
+          </w:tcPr>
+          <w:p>
+            <w:pPr>
+              <w:pStyle w:val="TableRow"/>
+              <w:rPr>
+                <w:rFonts w:asciiTheme="minorHAnsi" w:hAnsiTheme="minorHAnsi" w:cs="Arial"/>
+                <w:sz w:val="22"/>
+                <w:szCs w:val="22"/>
+              </w:rPr>
+            </w:pPr>
+            <w:r>
+              <w:rPr>
+                <w:rFonts w:asciiTheme="minorHAnsi" w:hAnsiTheme="minorHAnsi" w:cs="Arial"/>
+                <w:b/>
+                <w:sz w:val="22"/>
+                <w:szCs w:val="22"/>
+              </w:rPr>
+              <w:t>Test Condition</w:t>
+            </w:r>
+            <w:r>
+              <w:rPr>
+                <w:rFonts w:asciiTheme="minorHAnsi" w:hAnsiTheme="minorHAnsi" w:cs="Arial"/>
+                <w:b/>
+                <w:sz w:val="22"/>
+                <w:szCs w:val="22"/>
+              </w:rPr>
+              <w:t>s</w:t>
+            </w:r>
+            <w:r>
+              <w:rPr>
+                <w:rFonts w:asciiTheme="minorHAnsi" w:hAnsiTheme="minorHAnsi" w:cs="Arial"/>
+                <w:b/>
+                <w:sz w:val="22"/>
+                <w:szCs w:val="22"/>
+              </w:rPr>
+              <w:t>:</w:t>
+            </w:r>
+            <w:r>
+              <w:rPr>
+                <w:rFonts w:asciiTheme="minorHAnsi" w:hAnsiTheme="minorHAnsi" w:cs="Arial"/>
+                <w:sz w:val="22"/>
+                <w:szCs w:val="22"/>
+              </w:rPr>
+              <w:t xml:space="preserve">  </w:t>
+            </w:r>
+            <w:r>
+              <w:rPr>
+                <w:rFonts w:asciiTheme="minorHAnsi" w:hAnsiTheme="minorHAnsi" w:cs="Arial"/>
+                <w:sz w:val="22"/>
+                <w:szCs w:val="22"/>
+              </w:rPr>
+              <w:t>The user is logged out and said the command clearly</w:t>
+            </w:r>
+          </w:p>
+        </w:tc>
+      </w:tr>
+      <w:tr>
+        <w:tblPrEx>
+          <w:tblBorders>
+            <w:insideH w:val="single" w:sz="6" w:space="0" w:color="auto"/>
+            <w:insideV w:val="single" w:sz="6" w:space="0" w:color="auto"/>
+          </w:tblBorders>
+        </w:tblPrEx>
+        <w:trPr>
+          <w:trHeight w:val="273"/>
+        </w:trPr>
+        <w:tc>
+          <w:tcPr>
+            <w:tcW w:w="4959" w:type="dxa"/>
+            <w:tcBorders>
+              <w:top w:val="single" w:sz="6" w:space="0" w:color="auto"/>
+              <w:bottom w:val="single" w:sz="6" w:space="0" w:color="auto"/>
+            </w:tcBorders>
+            <w:shd w:val="clear" w:color="auto" w:fill="F3F3F3"/>
+          </w:tcPr>
+          <w:p>
+            <w:pPr>
+              <w:rPr>
+                <w:rFonts w:cs="Arial"/>
+                <w:color w:val="000000"/>
+              </w:rPr>
+            </w:pPr>
+            <w:r>
+              <w:rPr>
+                <w:rFonts w:cs="Arial"/>
+                <w:b/>
+                <w:color w:val="000000"/>
+              </w:rPr>
+              <w:t>Description</w:t>
+            </w:r>
+            <w:r>
+              <w:rPr>
+                <w:rFonts w:cs="Arial"/>
+                <w:b/>
+                <w:color w:val="000000"/>
+              </w:rPr>
+              <w:t>:</w:t>
+            </w:r>
+          </w:p>
+        </w:tc>
+        <w:tc>
+          <w:tcPr>
+            <w:tcW w:w="4959" w:type="dxa"/>
+            <w:tcBorders>
+              <w:top w:val="single" w:sz="6" w:space="0" w:color="auto"/>
+              <w:bottom w:val="single" w:sz="6" w:space="0" w:color="auto"/>
+            </w:tcBorders>
+            <w:shd w:val="clear" w:color="auto" w:fill="F3F3F3"/>
+          </w:tcPr>
+          <w:p>
+            <w:pPr>
+              <w:rPr>
+                <w:rFonts w:cs="Arial"/>
+                <w:b/>
+                <w:color w:val="000000"/>
+              </w:rPr>
+            </w:pPr>
+            <w:r>
+              <w:rPr>
+                <w:rFonts w:cs="Arial"/>
+                <w:b/>
+                <w:color w:val="000000"/>
+              </w:rPr>
+              <w:t>Expected Results:</w:t>
+            </w:r>
+          </w:p>
+        </w:tc>
+      </w:tr>
+      <w:tr>
+        <w:tblPrEx>
+          <w:tblBorders>
+            <w:insideH w:val="single" w:sz="6" w:space="0" w:color="auto"/>
+            <w:insideV w:val="single" w:sz="6" w:space="0" w:color="auto"/>
+          </w:tblBorders>
+        </w:tblPrEx>
+        <w:trPr>
+          <w:trHeight w:val="255"/>
+        </w:trPr>
+        <w:tc>
+          <w:tcPr>
+            <w:tcW w:w="4959" w:type="dxa"/>
+          </w:tcPr>
+          <w:p>
+            <w:pPr>
+              <w:pStyle w:val="ListParagraph"/>
+              <w:numPr>
+                <w:ilvl w:val="0"/>
+                <w:numId w:val="22"/>
+              </w:numPr>
+              <w:ind w:left="327"/>
+              <w:rPr>
+                <w:rFonts w:eastAsia="Times New Roman" w:cs="Arial"/>
+              </w:rPr>
+            </w:pPr>
+            <w:r>
+              <w:rPr>
+                <w:rFonts w:eastAsia="Times New Roman" w:cs="Arial"/>
+              </w:rPr>
+              <w:t xml:space="preserve">The user will enter the room </w:t>
+            </w:r>
+          </w:p>
+          <w:p>
+            <w:pPr>
+              <w:pStyle w:val="ListParagraph"/>
+              <w:ind w:left="327"/>
+              <w:rPr>
+                <w:rFonts w:eastAsia="Times New Roman" w:cs="Arial"/>
+              </w:rPr>
+            </w:pPr>
+          </w:p>
+          <w:p>
+            <w:pPr>
+              <w:pStyle w:val="ListParagraph"/>
+              <w:numPr>
+                <w:ilvl w:val="0"/>
+                <w:numId w:val="22"/>
+              </w:numPr>
+              <w:ind w:left="327"/>
+              <w:rPr>
+                <w:rFonts w:eastAsia="Times New Roman" w:cs="Arial"/>
+              </w:rPr>
+            </w:pPr>
+            <w:r>
+              <w:rPr>
+                <w:rFonts w:eastAsia="Times New Roman" w:cs="Arial"/>
+              </w:rPr>
+              <w:t xml:space="preserve">Jarvis will be told to log </w:t>
+            </w:r>
+            <w:r>
+              <w:rPr>
+                <w:rFonts w:eastAsia="Times New Roman" w:cs="Arial"/>
+              </w:rPr>
+              <w:t>into</w:t>
+            </w:r>
+            <w:r>
+              <w:rPr>
+                <w:rFonts w:eastAsia="Times New Roman" w:cs="Arial"/>
+              </w:rPr>
+              <w:t xml:space="preserve"> of the computer</w:t>
+            </w:r>
+          </w:p>
+        </w:tc>
+        <w:tc>
+          <w:tcPr>
+            <w:tcW w:w="4959" w:type="dxa"/>
+          </w:tcPr>
+          <w:p>
+            <w:pPr>
+              <w:rPr>
+                <w:rFonts w:cs="Arial"/>
+              </w:rPr>
+            </w:pPr>
+            <w:r>
+              <w:rPr>
+                <w:rFonts w:cs="Arial"/>
+              </w:rPr>
+              <w:t>Jarvis should be able to log the user into his or her computer</w:t>
+            </w:r>
+          </w:p>
+        </w:tc>
+      </w:tr>
+    </w:tbl>
+    <w:p/>
+    <w:tbl>
+      <w:tblPr>
+        <w:tblW w:w="9918" w:type="dxa"/>
+        <w:tblBorders>
+          <w:top w:val="single" w:sz="12" w:space="0" w:color="auto"/>
+          <w:left w:val="single" w:sz="12" w:space="0" w:color="auto"/>
+          <w:bottom w:val="single" w:sz="12" w:space="0" w:color="auto"/>
+          <w:right w:val="single" w:sz="12" w:space="0" w:color="auto"/>
+          <w:insideH w:val="single" w:sz="8" w:space="0" w:color="auto"/>
+          <w:insideV w:val="single" w:sz="8" w:space="0" w:color="auto"/>
+        </w:tblBorders>
+        <w:tblLayout w:type="fixed"/>
+        <w:tblLook w:val="0000" w:firstRow="0" w:lastRow="0" w:firstColumn="0" w:lastColumn="0" w:noHBand="0" w:noVBand="0"/>
+      </w:tblPr>
+      <w:tblGrid>
+        <w:gridCol w:w="4959"/>
+        <w:gridCol w:w="4959"/>
+      </w:tblGrid>
+      <w:tr>
+        <w:trPr>
+          <w:cantSplit/>
+        </w:trPr>
+        <w:tc>
+          <w:tcPr>
+            <w:tcW w:w="9918" w:type="dxa"/>
+            <w:gridSpan w:val="2"/>
+            <w:tcBorders>
+              <w:top w:val="single" w:sz="12" w:space="0" w:color="auto"/>
+              <w:bottom w:val="single" w:sz="8" w:space="0" w:color="auto"/>
+            </w:tcBorders>
+            <w:shd w:val="clear" w:color="auto" w:fill="CCCCCC"/>
+          </w:tcPr>
+          <w:p>
+            <w:pPr>
+              <w:pStyle w:val="Heading3"/>
+              <w:keepLines w:val="0"/>
+              <w:numPr>
+                <w:ilvl w:val="0"/>
+                <w:numId w:val="0"/>
+              </w:numPr>
+              <w:spacing w:before="60" w:after="60" w:line="240" w:lineRule="auto"/>
+              <w:rPr>
+                <w:rFonts w:asciiTheme="minorHAnsi" w:hAnsiTheme="minorHAnsi" w:cs="Arial"/>
+                <w:sz w:val="22"/>
+                <w:szCs w:val="22"/>
+              </w:rPr>
+            </w:pPr>
+            <w:r>
+              <w:rPr>
+                <w:rFonts w:asciiTheme="minorHAnsi" w:hAnsiTheme="minorHAnsi" w:cs="Arial"/>
+                <w:sz w:val="22"/>
+                <w:szCs w:val="22"/>
+              </w:rPr>
+              <w:t>10.   Taking pictures of the user</w:t>
+            </w:r>
+          </w:p>
+        </w:tc>
+      </w:tr>
+      <w:tr>
+        <w:tblPrEx>
+          <w:tblBorders>
+            <w:insideH w:val="single" w:sz="6" w:space="0" w:color="auto"/>
+            <w:insideV w:val="single" w:sz="6" w:space="0" w:color="auto"/>
+          </w:tblBorders>
+        </w:tblPrEx>
+        <w:tc>
+          <w:tcPr>
+            <w:tcW w:w="9918" w:type="dxa"/>
+            <w:gridSpan w:val="2"/>
+            <w:tcBorders>
+              <w:top w:val="single" w:sz="6" w:space="0" w:color="auto"/>
+              <w:bottom w:val="single" w:sz="6" w:space="0" w:color="auto"/>
+            </w:tcBorders>
+            <w:shd w:val="clear" w:color="auto" w:fill="F3F3F3"/>
+          </w:tcPr>
+          <w:p>
+            <w:pPr>
+              <w:pStyle w:val="TableRow"/>
+              <w:rPr>
+                <w:rFonts w:asciiTheme="minorHAnsi" w:hAnsiTheme="minorHAnsi" w:cs="Arial"/>
+                <w:sz w:val="22"/>
+                <w:szCs w:val="22"/>
+              </w:rPr>
+            </w:pPr>
+            <w:r>
+              <w:rPr>
+                <w:rFonts w:asciiTheme="minorHAnsi" w:hAnsiTheme="minorHAnsi" w:cs="Arial"/>
+                <w:b/>
+                <w:sz w:val="22"/>
+                <w:szCs w:val="22"/>
+              </w:rPr>
+              <w:t>Objective</w:t>
+            </w:r>
+            <w:r>
+              <w:rPr>
+                <w:rFonts w:asciiTheme="minorHAnsi" w:hAnsiTheme="minorHAnsi" w:cs="Arial"/>
+                <w:b/>
+                <w:sz w:val="22"/>
+                <w:szCs w:val="22"/>
+              </w:rPr>
+              <w:t xml:space="preserve">: </w:t>
+            </w:r>
+            <w:r>
+              <w:rPr>
+                <w:rFonts w:asciiTheme="minorHAnsi" w:hAnsiTheme="minorHAnsi" w:cs="Arial"/>
+                <w:sz w:val="22"/>
+                <w:szCs w:val="22"/>
+              </w:rPr>
+              <w:t>Verify that Jarvis can take a picture of the user for the user</w:t>
+            </w:r>
+          </w:p>
+        </w:tc>
+      </w:tr>
+      <w:tr>
+        <w:tblPrEx>
+          <w:tblBorders>
+            <w:insideH w:val="single" w:sz="6" w:space="0" w:color="auto"/>
+            <w:insideV w:val="single" w:sz="6" w:space="0" w:color="auto"/>
+          </w:tblBorders>
+        </w:tblPrEx>
+        <w:tc>
+          <w:tcPr>
+            <w:tcW w:w="9918" w:type="dxa"/>
+            <w:gridSpan w:val="2"/>
+            <w:tcBorders>
+              <w:top w:val="single" w:sz="6" w:space="0" w:color="auto"/>
+              <w:bottom w:val="single" w:sz="6" w:space="0" w:color="auto"/>
+            </w:tcBorders>
+            <w:shd w:val="clear" w:color="auto" w:fill="F3F3F3"/>
+          </w:tcPr>
+          <w:p>
+            <w:pPr>
+              <w:pStyle w:val="TableRow"/>
+              <w:rPr>
+                <w:rFonts w:asciiTheme="minorHAnsi" w:hAnsiTheme="minorHAnsi" w:cs="Arial"/>
+                <w:sz w:val="22"/>
+                <w:szCs w:val="22"/>
+              </w:rPr>
+            </w:pPr>
+            <w:r>
+              <w:rPr>
+                <w:rFonts w:asciiTheme="minorHAnsi" w:hAnsiTheme="minorHAnsi" w:cs="Arial"/>
+                <w:b/>
+                <w:sz w:val="22"/>
+                <w:szCs w:val="22"/>
+              </w:rPr>
+              <w:t>Test Condition</w:t>
+            </w:r>
+            <w:r>
+              <w:rPr>
+                <w:rFonts w:asciiTheme="minorHAnsi" w:hAnsiTheme="minorHAnsi" w:cs="Arial"/>
+                <w:b/>
+                <w:sz w:val="22"/>
+                <w:szCs w:val="22"/>
+              </w:rPr>
+              <w:t>s</w:t>
+            </w:r>
+            <w:r>
+              <w:rPr>
+                <w:rFonts w:asciiTheme="minorHAnsi" w:hAnsiTheme="minorHAnsi" w:cs="Arial"/>
+                <w:b/>
+                <w:sz w:val="22"/>
+                <w:szCs w:val="22"/>
+              </w:rPr>
+              <w:t>:</w:t>
+            </w:r>
+            <w:r>
+              <w:rPr>
+                <w:rFonts w:asciiTheme="minorHAnsi" w:hAnsiTheme="minorHAnsi" w:cs="Arial"/>
+                <w:sz w:val="22"/>
+                <w:szCs w:val="22"/>
+              </w:rPr>
+              <w:t xml:space="preserve">  </w:t>
+            </w:r>
+            <w:r>
+              <w:rPr>
+                <w:rFonts w:asciiTheme="minorHAnsi" w:hAnsiTheme="minorHAnsi" w:cs="Arial"/>
+                <w:sz w:val="22"/>
+                <w:szCs w:val="22"/>
+              </w:rPr>
+              <w:t>The user is logged in and said the command clearly</w:t>
+            </w:r>
+          </w:p>
+        </w:tc>
+      </w:tr>
+      <w:tr>
+        <w:tblPrEx>
+          <w:tblBorders>
+            <w:insideH w:val="single" w:sz="6" w:space="0" w:color="auto"/>
+            <w:insideV w:val="single" w:sz="6" w:space="0" w:color="auto"/>
+          </w:tblBorders>
+        </w:tblPrEx>
+        <w:trPr>
+          <w:trHeight w:val="273"/>
+        </w:trPr>
+        <w:tc>
+          <w:tcPr>
+            <w:tcW w:w="4959" w:type="dxa"/>
+            <w:tcBorders>
+              <w:top w:val="single" w:sz="6" w:space="0" w:color="auto"/>
+              <w:bottom w:val="single" w:sz="6" w:space="0" w:color="auto"/>
+            </w:tcBorders>
+            <w:shd w:val="clear" w:color="auto" w:fill="F3F3F3"/>
+          </w:tcPr>
+          <w:p>
+            <w:pPr>
+              <w:rPr>
+                <w:rFonts w:cs="Arial"/>
+                <w:color w:val="000000"/>
+              </w:rPr>
+            </w:pPr>
+            <w:r>
+              <w:rPr>
+                <w:rFonts w:cs="Arial"/>
+                <w:b/>
+                <w:color w:val="000000"/>
+              </w:rPr>
+              <w:t>Description</w:t>
+            </w:r>
+            <w:r>
+              <w:rPr>
+                <w:rFonts w:cs="Arial"/>
+                <w:b/>
+                <w:color w:val="000000"/>
+              </w:rPr>
+              <w:t>:</w:t>
+            </w:r>
+          </w:p>
+        </w:tc>
+        <w:tc>
+          <w:tcPr>
+            <w:tcW w:w="4959" w:type="dxa"/>
+            <w:tcBorders>
+              <w:top w:val="single" w:sz="6" w:space="0" w:color="auto"/>
+              <w:bottom w:val="single" w:sz="6" w:space="0" w:color="auto"/>
+            </w:tcBorders>
+            <w:shd w:val="clear" w:color="auto" w:fill="F3F3F3"/>
+          </w:tcPr>
+          <w:p>
+            <w:pPr>
+              <w:rPr>
+                <w:rFonts w:cs="Arial"/>
+                <w:b/>
+                <w:color w:val="000000"/>
+              </w:rPr>
+            </w:pPr>
+            <w:r>
+              <w:rPr>
+                <w:rFonts w:cs="Arial"/>
+                <w:b/>
+                <w:color w:val="000000"/>
+              </w:rPr>
+              <w:t>Expected Results:</w:t>
+            </w:r>
+          </w:p>
+        </w:tc>
+      </w:tr>
+      <w:tr>
+        <w:tblPrEx>
+          <w:tblBorders>
+            <w:insideH w:val="single" w:sz="6" w:space="0" w:color="auto"/>
+            <w:insideV w:val="single" w:sz="6" w:space="0" w:color="auto"/>
+          </w:tblBorders>
+        </w:tblPrEx>
+        <w:trPr>
+          <w:trHeight w:val="255"/>
+        </w:trPr>
+        <w:tc>
+          <w:tcPr>
+            <w:tcW w:w="4959" w:type="dxa"/>
+          </w:tcPr>
+          <w:p>
+            <w:pPr>
+              <w:pStyle w:val="ListParagraph"/>
+              <w:numPr>
+                <w:ilvl w:val="0"/>
+                <w:numId w:val="23"/>
+              </w:numPr>
+              <w:ind w:left="327"/>
+              <w:rPr>
+                <w:rFonts w:eastAsia="Times New Roman" w:cs="Arial"/>
+              </w:rPr>
+            </w:pPr>
+            <w:r>
+              <w:rPr>
+                <w:rFonts w:eastAsia="Times New Roman" w:cs="Arial"/>
+              </w:rPr>
+              <w:lastRenderedPageBreak/>
+              <w:t>A keyword for taking the picture will be said to Jarvis, and the user will pose for Jarvis.</w:t>
+            </w:r>
+          </w:p>
+          <w:p>
+            <w:pPr>
+              <w:pStyle w:val="ListParagraph"/>
+              <w:ind w:left="327"/>
+              <w:rPr>
+                <w:rFonts w:eastAsia="Times New Roman" w:cs="Arial"/>
+              </w:rPr>
+            </w:pPr>
+          </w:p>
+          <w:p>
+            <w:pPr>
+              <w:pStyle w:val="ListParagraph"/>
+              <w:numPr>
+                <w:ilvl w:val="0"/>
+                <w:numId w:val="23"/>
+              </w:numPr>
+              <w:ind w:left="327"/>
+              <w:rPr>
+                <w:rFonts w:eastAsia="Times New Roman" w:cs="Arial"/>
+              </w:rPr>
+            </w:pPr>
+            <w:r>
+              <w:rPr>
+                <w:rFonts w:eastAsia="Times New Roman" w:cs="Arial"/>
+              </w:rPr>
+              <w:t>The user will then check for the picture in the file that Jarvis saves it in.</w:t>
+            </w:r>
+          </w:p>
+        </w:tc>
+        <w:tc>
+          <w:tcPr>
+            <w:tcW w:w="4959" w:type="dxa"/>
+          </w:tcPr>
+          <w:p>
+            <w:pPr>
+              <w:rPr>
+                <w:rFonts w:cs="Arial"/>
+              </w:rPr>
+            </w:pPr>
+            <w:r>
+              <w:rPr>
+                <w:rFonts w:cs="Arial"/>
+              </w:rPr>
+              <w:t>Jarvis will take the picture and store it in a file set by the user.</w:t>
+            </w:r>
+          </w:p>
+        </w:tc>
+      </w:tr>
+    </w:tbl>
+    <w:p/>
+    <w:p/>
     <w:sectPr>
       <w:pgSz w:w="12240" w:h="15840"/>
       <w:pgMar w:top="1080" w:right="1350" w:bottom="990" w:left="1350" w:header="720" w:footer="720" w:gutter="0"/>
@@ -3673,6 +5375,124 @@
     </w:lvl>
   </w:abstractNum>
   <w:abstractNum w:abstractNumId="5" w15:restartNumberingAfterBreak="0">
+    <w:nsid w:val="19895AE3"/>
+    <w:multiLevelType w:val="multilevel"/>
+    <w:tmpl w:val="5DB8B4F0"/>
+    <w:lvl w:ilvl="0">
+      <w:start w:val="1"/>
+      <w:numFmt w:val="decimal"/>
+      <w:suff w:val="nothing"/>
+      <w:lvlText w:val="No: %1"/>
+      <w:lvlJc w:val="left"/>
+      <w:pPr>
+        <w:ind w:left="0" w:firstLine="0"/>
+      </w:pPr>
+      <w:rPr>
+        <w:rFonts w:hint="default"/>
+        <w:b w:val="0"/>
+        <w:i w:val="0"/>
+        <w:sz w:val="22"/>
+        <w:u w:val="none"/>
+      </w:rPr>
+    </w:lvl>
+    <w:lvl w:ilvl="1">
+      <w:start w:val="1"/>
+      <w:numFmt w:val="lowerLetter"/>
+      <w:lvlText w:val="%2)"/>
+      <w:lvlJc w:val="left"/>
+      <w:pPr>
+        <w:ind w:left="720" w:hanging="360"/>
+      </w:pPr>
+      <w:rPr>
+        <w:rFonts w:hint="default"/>
+      </w:rPr>
+    </w:lvl>
+    <w:lvl w:ilvl="2">
+      <w:start w:val="1"/>
+      <w:numFmt w:val="lowerRoman"/>
+      <w:lvlText w:val="%3)"/>
+      <w:lvlJc w:val="left"/>
+      <w:pPr>
+        <w:ind w:left="1080" w:hanging="360"/>
+      </w:pPr>
+      <w:rPr>
+        <w:rFonts w:hint="default"/>
+      </w:rPr>
+    </w:lvl>
+    <w:lvl w:ilvl="3">
+      <w:start w:val="1"/>
+      <w:numFmt w:val="decimal"/>
+      <w:lvlText w:val="(%4)"/>
+      <w:lvlJc w:val="left"/>
+      <w:pPr>
+        <w:ind w:left="1440" w:hanging="360"/>
+      </w:pPr>
+      <w:rPr>
+        <w:rFonts w:hint="default"/>
+      </w:rPr>
+    </w:lvl>
+    <w:lvl w:ilvl="4">
+      <w:start w:val="1"/>
+      <w:numFmt w:val="lowerLetter"/>
+      <w:lvlText w:val="(%5)"/>
+      <w:lvlJc w:val="left"/>
+      <w:pPr>
+        <w:ind w:left="1800" w:hanging="360"/>
+      </w:pPr>
+      <w:rPr>
+        <w:rFonts w:hint="default"/>
+      </w:rPr>
+    </w:lvl>
+    <w:lvl w:ilvl="5">
+      <w:start w:val="1"/>
+      <w:numFmt w:val="lowerRoman"/>
+      <w:lvlText w:val="(%6)"/>
+      <w:lvlJc w:val="left"/>
+      <w:pPr>
+        <w:ind w:left="2160" w:hanging="360"/>
+      </w:pPr>
+      <w:rPr>
+        <w:rFonts w:hint="default"/>
+      </w:rPr>
+    </w:lvl>
+    <w:lvl w:ilvl="6">
+      <w:start w:val="1"/>
+      <w:numFmt w:val="decimal"/>
+      <w:lvlText w:val="%7."/>
+      <w:lvlJc w:val="left"/>
+      <w:pPr>
+        <w:ind w:left="2520" w:hanging="360"/>
+      </w:pPr>
+      <w:rPr>
+        <w:rFonts w:hint="default"/>
+      </w:rPr>
+    </w:lvl>
+    <w:lvl w:ilvl="7">
+      <w:start w:val="1"/>
+      <w:numFmt w:val="lowerLetter"/>
+      <w:lvlText w:val="%8."/>
+      <w:lvlJc w:val="left"/>
+      <w:pPr>
+        <w:ind w:left="2880" w:hanging="360"/>
+      </w:pPr>
+      <w:rPr>
+        <w:rFonts w:hint="default"/>
+      </w:rPr>
+    </w:lvl>
+    <w:lvl w:ilvl="8">
+      <w:start w:val="1"/>
+      <w:numFmt w:val="lowerRoman"/>
+      <w:lvlText w:val="%9."/>
+      <w:lvlJc w:val="left"/>
+      <w:pPr>
+        <w:ind w:left="3240" w:hanging="360"/>
+      </w:pPr>
+      <w:rPr>
+        <w:rFonts w:hint="default"/>
+      </w:rPr>
+    </w:lvl>
+  </w:abstractNum>
+  <w:abstractNum w:abstractNumId="6" w15:restartNumberingAfterBreak="0">
     <w:nsid w:val="29B83E01"/>
     <w:multiLevelType w:val="multilevel"/>
     <w:tmpl w:val="345C2A6E"/>
@@ -3814,7 +5634,7 @@
       </w:rPr>
     </w:lvl>
   </w:abstractNum>
-  <w:abstractNum w:abstractNumId="6" w15:restartNumberingAfterBreak="0">
+  <w:abstractNum w:abstractNumId="7" w15:restartNumberingAfterBreak="0">
     <w:nsid w:val="36DA0CF5"/>
     <w:multiLevelType w:val="multilevel"/>
     <w:tmpl w:val="E780BEBA"/>
@@ -3912,7 +5732,7 @@
       </w:pPr>
     </w:lvl>
   </w:abstractNum>
-  <w:abstractNum w:abstractNumId="7" w15:restartNumberingAfterBreak="0">
+  <w:abstractNum w:abstractNumId="8" w15:restartNumberingAfterBreak="0">
     <w:nsid w:val="3C7B73BF"/>
     <w:multiLevelType w:val="hybridMultilevel"/>
     <w:tmpl w:val="48ECF97C"/>
@@ -4001,7 +5821,7 @@
       </w:pPr>
     </w:lvl>
   </w:abstractNum>
-  <w:abstractNum w:abstractNumId="8" w15:restartNumberingAfterBreak="0">
+  <w:abstractNum w:abstractNumId="9" w15:restartNumberingAfterBreak="0">
     <w:nsid w:val="3CE26E76"/>
     <w:multiLevelType w:val="hybridMultilevel"/>
     <w:tmpl w:val="C83418F4"/>
@@ -4087,7 +5907,7 @@
       </w:pPr>
     </w:lvl>
   </w:abstractNum>
-  <w:abstractNum w:abstractNumId="9" w15:restartNumberingAfterBreak="0">
+  <w:abstractNum w:abstractNumId="10" w15:restartNumberingAfterBreak="0">
     <w:nsid w:val="3D1E5EF1"/>
     <w:multiLevelType w:val="multilevel"/>
     <w:tmpl w:val="0409001D"/>
@@ -4173,7 +5993,7 @@
       </w:pPr>
     </w:lvl>
   </w:abstractNum>
-  <w:abstractNum w:abstractNumId="10" w15:restartNumberingAfterBreak="0">
+  <w:abstractNum w:abstractNumId="11" w15:restartNumberingAfterBreak="0">
     <w:nsid w:val="44930BC8"/>
     <w:multiLevelType w:val="multilevel"/>
     <w:tmpl w:val="E780BEBA"/>
@@ -4271,7 +6091,7 @@
       </w:pPr>
     </w:lvl>
   </w:abstractNum>
-  <w:abstractNum w:abstractNumId="11" w15:restartNumberingAfterBreak="0">
+  <w:abstractNum w:abstractNumId="12" w15:restartNumberingAfterBreak="0">
     <w:nsid w:val="4D2D7F85"/>
     <w:multiLevelType w:val="hybridMultilevel"/>
     <w:tmpl w:val="C922CA98"/>
@@ -4357,7 +6177,96 @@
       </w:pPr>
     </w:lvl>
   </w:abstractNum>
-  <w:abstractNum w:abstractNumId="12" w15:restartNumberingAfterBreak="0">
+  <w:abstractNum w:abstractNumId="13" w15:restartNumberingAfterBreak="0">
+    <w:nsid w:val="4E5271B7"/>
+    <w:multiLevelType w:val="hybridMultilevel"/>
+    <w:tmpl w:val="5860B7BC"/>
+    <w:lvl w:ilvl="0" w:tplc="3B0C8E6C">
+      <w:start w:val="1"/>
+      <w:numFmt w:val="decimal"/>
+      <w:lvlText w:val="%1."/>
+      <w:lvlJc w:val="left"/>
+      <w:pPr>
+        <w:ind w:left="2520" w:hanging="360"/>
+      </w:pPr>
+      <w:rPr>
+        <w:rFonts w:hint="default"/>
+      </w:rPr>
+    </w:lvl>
+    <w:lvl w:ilvl="1" w:tplc="04090019" w:tentative="1">
+      <w:start w:val="1"/>
+      <w:numFmt w:val="lowerLetter"/>
+      <w:lvlText w:val="%2."/>
+      <w:lvlJc w:val="left"/>
+      <w:pPr>
+        <w:ind w:left="3240" w:hanging="360"/>
+      </w:pPr>
+    </w:lvl>
+    <w:lvl w:ilvl="2" w:tplc="0409001B" w:tentative="1">
+      <w:start w:val="1"/>
+      <w:numFmt w:val="lowerRoman"/>
+      <w:lvlText w:val="%3."/>
+      <w:lvlJc w:val="right"/>
+      <w:pPr>
+        <w:ind w:left="3960" w:hanging="180"/>
+      </w:pPr>
+    </w:lvl>
+    <w:lvl w:ilvl="3" w:tplc="0409000F" w:tentative="1">
+      <w:start w:val="1"/>
+      <w:numFmt w:val="decimal"/>
+      <w:lvlText w:val="%4."/>
+      <w:lvlJc w:val="left"/>
+      <w:pPr>
+        <w:ind w:left="4680" w:hanging="360"/>
+      </w:pPr>
+    </w:lvl>
+    <w:lvl w:ilvl="4" w:tplc="04090019" w:tentative="1">
+      <w:start w:val="1"/>
+      <w:numFmt w:val="lowerLetter"/>
+      <w:lvlText w:val="%5."/>
+      <w:lvlJc w:val="left"/>
+      <w:pPr>
+        <w:ind w:left="5400" w:hanging="360"/>
+      </w:pPr>
+    </w:lvl>
+    <w:lvl w:ilvl="5" w:tplc="0409001B" w:tentative="1">
+      <w:start w:val="1"/>
+      <w:numFmt w:val="lowerRoman"/>
+      <w:lvlText w:val="%6."/>
+      <w:lvlJc w:val="right"/>
+      <w:pPr>
+        <w:ind w:left="6120" w:hanging="180"/>
+      </w:pPr>
+    </w:lvl>
+    <w:lvl w:ilvl="6" w:tplc="0409000F" w:tentative="1">
+      <w:start w:val="1"/>
+      <w:numFmt w:val="decimal"/>
+      <w:lvlText w:val="%7."/>
+      <w:lvlJc w:val="left"/>
+      <w:pPr>
+        <w:ind w:left="6840" w:hanging="360"/>
+      </w:pPr>
+    </w:lvl>
+    <w:lvl w:ilvl="7" w:tplc="04090019" w:tentative="1">
+      <w:start w:val="1"/>
+      <w:numFmt w:val="lowerLetter"/>
+      <w:lvlText w:val="%8."/>
+      <w:lvlJc w:val="left"/>
+      <w:pPr>
+        <w:ind w:left="7560" w:hanging="360"/>
+      </w:pPr>
+    </w:lvl>
+    <w:lvl w:ilvl="8" w:tplc="0409001B" w:tentative="1">
+      <w:start w:val="1"/>
+      <w:numFmt w:val="lowerRoman"/>
+      <w:lvlText w:val="%9."/>
+      <w:lvlJc w:val="right"/>
+      <w:pPr>
+        <w:ind w:left="8280" w:hanging="180"/>
+      </w:pPr>
+    </w:lvl>
+  </w:abstractNum>
+  <w:abstractNum w:abstractNumId="14" w15:restartNumberingAfterBreak="0">
     <w:nsid w:val="50F105FC"/>
     <w:multiLevelType w:val="hybridMultilevel"/>
     <w:tmpl w:val="88861DA0"/>
@@ -4443,7 +6352,7 @@
       </w:pPr>
     </w:lvl>
   </w:abstractNum>
-  <w:abstractNum w:abstractNumId="13" w15:restartNumberingAfterBreak="0">
+  <w:abstractNum w:abstractNumId="15" w15:restartNumberingAfterBreak="0">
     <w:nsid w:val="5581047F"/>
     <w:multiLevelType w:val="hybridMultilevel"/>
     <w:tmpl w:val="46D492E4"/>
@@ -4556,7 +6465,96 @@
       </w:rPr>
     </w:lvl>
   </w:abstractNum>
-  <w:abstractNum w:abstractNumId="14" w15:restartNumberingAfterBreak="0">
+  <w:abstractNum w:abstractNumId="16" w15:restartNumberingAfterBreak="0">
+    <w:nsid w:val="5873696B"/>
+    <w:multiLevelType w:val="hybridMultilevel"/>
+    <w:tmpl w:val="4D86720C"/>
+    <w:lvl w:ilvl="0" w:tplc="3A2AEC8C">
+      <w:start w:val="1"/>
+      <w:numFmt w:val="decimal"/>
+      <w:lvlText w:val="%1."/>
+      <w:lvlJc w:val="left"/>
+      <w:pPr>
+        <w:ind w:left="2520" w:hanging="360"/>
+      </w:pPr>
+      <w:rPr>
+        <w:rFonts w:hint="default"/>
+      </w:rPr>
+    </w:lvl>
+    <w:lvl w:ilvl="1" w:tplc="04090019" w:tentative="1">
+      <w:start w:val="1"/>
+      <w:numFmt w:val="lowerLetter"/>
+      <w:lvlText w:val="%2."/>
+      <w:lvlJc w:val="left"/>
+      <w:pPr>
+        <w:ind w:left="3240" w:hanging="360"/>
+      </w:pPr>
+    </w:lvl>
+    <w:lvl w:ilvl="2" w:tplc="0409001B" w:tentative="1">
+      <w:start w:val="1"/>
+      <w:numFmt w:val="lowerRoman"/>
+      <w:lvlText w:val="%3."/>
+      <w:lvlJc w:val="right"/>
+      <w:pPr>
+        <w:ind w:left="3960" w:hanging="180"/>
+      </w:pPr>
+    </w:lvl>
+    <w:lvl w:ilvl="3" w:tplc="0409000F" w:tentative="1">
+      <w:start w:val="1"/>
+      <w:numFmt w:val="decimal"/>
+      <w:lvlText w:val="%4."/>
+      <w:lvlJc w:val="left"/>
+      <w:pPr>
+        <w:ind w:left="4680" w:hanging="360"/>
+      </w:pPr>
+    </w:lvl>
+    <w:lvl w:ilvl="4" w:tplc="04090019" w:tentative="1">
+      <w:start w:val="1"/>
+      <w:numFmt w:val="lowerLetter"/>
+      <w:lvlText w:val="%5."/>
+      <w:lvlJc w:val="left"/>
+      <w:pPr>
+        <w:ind w:left="5400" w:hanging="360"/>
+      </w:pPr>
+    </w:lvl>
+    <w:lvl w:ilvl="5" w:tplc="0409001B" w:tentative="1">
+      <w:start w:val="1"/>
+      <w:numFmt w:val="lowerRoman"/>
+      <w:lvlText w:val="%6."/>
+      <w:lvlJc w:val="right"/>
+      <w:pPr>
+        <w:ind w:left="6120" w:hanging="180"/>
+      </w:pPr>
+    </w:lvl>
+    <w:lvl w:ilvl="6" w:tplc="0409000F" w:tentative="1">
+      <w:start w:val="1"/>
+      <w:numFmt w:val="decimal"/>
+      <w:lvlText w:val="%7."/>
+      <w:lvlJc w:val="left"/>
+      <w:pPr>
+        <w:ind w:left="6840" w:hanging="360"/>
+      </w:pPr>
+    </w:lvl>
+    <w:lvl w:ilvl="7" w:tplc="04090019" w:tentative="1">
+      <w:start w:val="1"/>
+      <w:numFmt w:val="lowerLetter"/>
+      <w:lvlText w:val="%8."/>
+      <w:lvlJc w:val="left"/>
+      <w:pPr>
+        <w:ind w:left="7560" w:hanging="360"/>
+      </w:pPr>
+    </w:lvl>
+    <w:lvl w:ilvl="8" w:tplc="0409001B" w:tentative="1">
+      <w:start w:val="1"/>
+      <w:numFmt w:val="lowerRoman"/>
+      <w:lvlText w:val="%9."/>
+      <w:lvlJc w:val="right"/>
+      <w:pPr>
+        <w:ind w:left="8280" w:hanging="180"/>
+      </w:pPr>
+    </w:lvl>
+  </w:abstractNum>
+  <w:abstractNum w:abstractNumId="17" w15:restartNumberingAfterBreak="0">
     <w:nsid w:val="5D380856"/>
     <w:multiLevelType w:val="hybridMultilevel"/>
     <w:tmpl w:val="3892B8D4"/>
@@ -4645,7 +6643,7 @@
       </w:pPr>
     </w:lvl>
   </w:abstractNum>
-  <w:abstractNum w:abstractNumId="15" w15:restartNumberingAfterBreak="0">
+  <w:abstractNum w:abstractNumId="18" w15:restartNumberingAfterBreak="0">
     <w:nsid w:val="677129E1"/>
     <w:multiLevelType w:val="hybridMultilevel"/>
     <w:tmpl w:val="8E2A6DD2"/>
@@ -4731,7 +6729,7 @@
       </w:pPr>
     </w:lvl>
   </w:abstractNum>
-  <w:abstractNum w:abstractNumId="16" w15:restartNumberingAfterBreak="0">
+  <w:abstractNum w:abstractNumId="19" w15:restartNumberingAfterBreak="0">
     <w:nsid w:val="68833FBF"/>
     <w:multiLevelType w:val="hybridMultilevel"/>
     <w:tmpl w:val="3892B8D4"/>
@@ -4820,7 +6818,7 @@
       </w:pPr>
     </w:lvl>
   </w:abstractNum>
-  <w:abstractNum w:abstractNumId="17" w15:restartNumberingAfterBreak="0">
+  <w:abstractNum w:abstractNumId="20" w15:restartNumberingAfterBreak="0">
     <w:nsid w:val="6979197A"/>
     <w:multiLevelType w:val="multilevel"/>
     <w:tmpl w:val="893682BC"/>
@@ -4915,7 +6913,7 @@
       </w:pPr>
     </w:lvl>
   </w:abstractNum>
-  <w:abstractNum w:abstractNumId="18" w15:restartNumberingAfterBreak="0">
+  <w:abstractNum w:abstractNumId="21" w15:restartNumberingAfterBreak="0">
     <w:nsid w:val="69FE74E6"/>
     <w:multiLevelType w:val="hybridMultilevel"/>
     <w:tmpl w:val="3892B8D4"/>
@@ -5004,7 +7002,7 @@
       </w:pPr>
     </w:lvl>
   </w:abstractNum>
-  <w:abstractNum w:abstractNumId="19" w15:restartNumberingAfterBreak="0">
+  <w:abstractNum w:abstractNumId="22" w15:restartNumberingAfterBreak="0">
     <w:nsid w:val="782D2B03"/>
     <w:multiLevelType w:val="hybridMultilevel"/>
     <w:tmpl w:val="3892B8D4"/>
@@ -5094,34 +7092,34 @@
     </w:lvl>
   </w:abstractNum>
   <w:num w:numId="1">
-    <w:abstractNumId w:val="17"/>
+    <w:abstractNumId w:val="20"/>
   </w:num>
   <w:num w:numId="2">
-    <w:abstractNumId w:val="9"/>
+    <w:abstractNumId w:val="10"/>
   </w:num>
   <w:num w:numId="3">
-    <w:abstractNumId w:val="12"/>
+    <w:abstractNumId w:val="14"/>
   </w:num>
   <w:num w:numId="4">
+    <w:abstractNumId w:val="18"/>
+  </w:num>
+  <w:num w:numId="5">
+    <w:abstractNumId w:val="8"/>
+  </w:num>
+  <w:num w:numId="6">
+    <w:abstractNumId w:val="11"/>
+  </w:num>
+  <w:num w:numId="7">
     <w:abstractNumId w:val="15"/>
   </w:num>
-  <w:num w:numId="5">
+  <w:num w:numId="8">
     <w:abstractNumId w:val="7"/>
-  </w:num>
-  <w:num w:numId="6">
-    <w:abstractNumId w:val="10"/>
-  </w:num>
-  <w:num w:numId="7">
-    <w:abstractNumId w:val="13"/>
-  </w:num>
-  <w:num w:numId="8">
-    <w:abstractNumId w:val="6"/>
   </w:num>
   <w:num w:numId="9">
     <w:abstractNumId w:val="2"/>
   </w:num>
   <w:num w:numId="10">
-    <w:abstractNumId w:val="11"/>
+    <w:abstractNumId w:val="12"/>
   </w:num>
   <w:num w:numId="11">
     <w:abstractNumId w:val="4"/>
@@ -5130,7 +7128,7 @@
     <w:abstractNumId w:val="0"/>
   </w:num>
   <w:num w:numId="13">
-    <w:abstractNumId w:val="5"/>
+    <w:abstractNumId w:val="6"/>
   </w:num>
   <w:num w:numId="14">
     <w:abstractNumId w:val="1"/>
@@ -5155,22 +7153,31 @@
     </w:lvlOverride>
   </w:num>
   <w:num w:numId="15">
-    <w:abstractNumId w:val="8"/>
+    <w:abstractNumId w:val="9"/>
   </w:num>
   <w:num w:numId="16">
-    <w:abstractNumId w:val="19"/>
+    <w:abstractNumId w:val="22"/>
   </w:num>
   <w:num w:numId="17">
-    <w:abstractNumId w:val="14"/>
+    <w:abstractNumId w:val="17"/>
   </w:num>
   <w:num w:numId="18">
-    <w:abstractNumId w:val="16"/>
+    <w:abstractNumId w:val="19"/>
   </w:num>
   <w:num w:numId="19">
     <w:abstractNumId w:val="3"/>
   </w:num>
   <w:num w:numId="20">
-    <w:abstractNumId w:val="18"/>
+    <w:abstractNumId w:val="21"/>
+  </w:num>
+  <w:num w:numId="21">
+    <w:abstractNumId w:val="5"/>
+  </w:num>
+  <w:num w:numId="22">
+    <w:abstractNumId w:val="13"/>
+  </w:num>
+  <w:num w:numId="23">
+    <w:abstractNumId w:val="16"/>
   </w:num>
 </w:numbering>
 </file>

</xml_diff>

<commit_message>
Added my interface requirements to SRS - Also fixed reference document links.
</commit_message>
<xml_diff>
--- a/Documentation/Test Plan.docx
+++ b/Documentation/Test Plan.docx
@@ -1,6 +1,6 @@
 
 <file path=word/document.xml><?xml version="1.0" encoding="utf-8"?>
-<w:document xmlns:wpc="http://schemas.microsoft.com/office/word/2010/wordprocessingCanvas" xmlns:mo="http://schemas.microsoft.com/office/mac/office/2008/main" xmlns:mc="http://schemas.openxmlformats.org/markup-compatibility/2006" xmlns:mv="urn:schemas-microsoft-com:mac:vml" xmlns:o="urn:schemas-microsoft-com:office:office" xmlns:r="http://schemas.openxmlformats.org/officeDocument/2006/relationships" xmlns:m="http://schemas.openxmlformats.org/officeDocument/2006/math" xmlns:v="urn:schemas-microsoft-com:vml" xmlns:wp14="http://schemas.microsoft.com/office/word/2010/wordprocessingDrawing" xmlns:wp="http://schemas.openxmlformats.org/drawingml/2006/wordprocessingDrawing" xmlns:w10="urn:schemas-microsoft-com:office:word" xmlns:w="http://schemas.openxmlformats.org/wordprocessingml/2006/main" xmlns:w14="http://schemas.microsoft.com/office/word/2010/wordml" xmlns:wpg="http://schemas.microsoft.com/office/word/2010/wordprocessingGroup" xmlns:wpi="http://schemas.microsoft.com/office/word/2010/wordprocessingInk" xmlns:wne="http://schemas.microsoft.com/office/word/2006/wordml" xmlns:wps="http://schemas.microsoft.com/office/word/2010/wordprocessingShape" mc:Ignorable="w14 wp14">
+<w:document xmlns:wpc="http://schemas.microsoft.com/office/word/2010/wordprocessingCanvas" xmlns:mc="http://schemas.openxmlformats.org/markup-compatibility/2006" xmlns:o="urn:schemas-microsoft-com:office:office" xmlns:r="http://schemas.openxmlformats.org/officeDocument/2006/relationships" xmlns:m="http://schemas.openxmlformats.org/officeDocument/2006/math" xmlns:v="urn:schemas-microsoft-com:vml" xmlns:wp14="http://schemas.microsoft.com/office/word/2010/wordprocessingDrawing" xmlns:wp="http://schemas.openxmlformats.org/drawingml/2006/wordprocessingDrawing" xmlns:w10="urn:schemas-microsoft-com:office:word" xmlns:w="http://schemas.openxmlformats.org/wordprocessingml/2006/main" xmlns:w14="http://schemas.microsoft.com/office/word/2010/wordml" xmlns:w15="http://schemas.microsoft.com/office/word/2012/wordml" xmlns:wpg="http://schemas.microsoft.com/office/word/2010/wordprocessingGroup" xmlns:wpi="http://schemas.microsoft.com/office/word/2010/wordprocessingInk" xmlns:wne="http://schemas.microsoft.com/office/word/2006/wordml" xmlns:wps="http://schemas.microsoft.com/office/word/2010/wordprocessingShape" mc:Ignorable="w14 w15 wp14">
   <w:body>
     <w:p>
       <w:pPr>
@@ -439,6 +439,80 @@
             </w:pPr>
             <w:r>
               <w:t>Added Missing Test Cases</w:t>
+            </w:r>
+          </w:p>
+        </w:tc>
+      </w:tr>
+      <w:tr>
+        <w:trPr>
+          <w:jc w:val="center"/>
+        </w:trPr>
+        <w:tc>
+          <w:tcPr>
+            <w:tcW w:w="914" w:type="dxa"/>
+            <w:vAlign w:val="center"/>
+          </w:tcPr>
+          <w:p>
+            <w:pPr>
+              <w:pStyle w:val="ListParagraph"/>
+              <w:ind w:left="0"/>
+              <w:jc w:val="center"/>
+            </w:pPr>
+            <w:r>
+              <w:t>v1.3</w:t>
+            </w:r>
+          </w:p>
+        </w:tc>
+        <w:tc>
+          <w:tcPr>
+            <w:tcW w:w="1167" w:type="dxa"/>
+            <w:vAlign w:val="center"/>
+          </w:tcPr>
+          <w:p>
+            <w:pPr>
+              <w:pStyle w:val="ListParagraph"/>
+              <w:ind w:left="0"/>
+              <w:jc w:val="center"/>
+            </w:pPr>
+            <w:r>
+              <w:t>10/6/2015</w:t>
+            </w:r>
+          </w:p>
+        </w:tc>
+        <w:tc>
+          <w:tcPr>
+            <w:tcW w:w="1874" w:type="dxa"/>
+            <w:vAlign w:val="center"/>
+          </w:tcPr>
+          <w:p>
+            <w:pPr>
+              <w:pStyle w:val="ListParagraph"/>
+              <w:ind w:left="0"/>
+              <w:jc w:val="center"/>
+            </w:pPr>
+            <w:r>
+              <w:t>Robin Schiro</w:t>
+            </w:r>
+          </w:p>
+        </w:tc>
+        <w:tc>
+          <w:tcPr>
+            <w:tcW w:w="5395" w:type="dxa"/>
+            <w:vAlign w:val="center"/>
+          </w:tcPr>
+          <w:p>
+            <w:pPr>
+              <w:pStyle w:val="ListParagraph"/>
+              <w:ind w:left="0"/>
+              <w:jc w:val="center"/>
+            </w:pPr>
+            <w:r>
+              <w:t>Modified ref</w:t>
+            </w:r>
+            <w:bookmarkStart w:id="1" w:name="_GoBack"/>
+            <w:bookmarkEnd w:id="1"/>
+            <w:r>
+              <w:t xml:space="preserve"> doc links</w:t>
             </w:r>
           </w:p>
         </w:tc>
@@ -696,7 +770,7 @@
           <w:numId w:val="6"/>
         </w:numPr>
       </w:pPr>
-      <w:hyperlink r:id="rId9" w:history="1">
+      <w:hyperlink r:id="rId8" w:history="1">
         <w:r>
           <w:rPr>
             <w:rStyle w:val="Hyperlink"/>
@@ -713,7 +787,7 @@
           <w:numId w:val="6"/>
         </w:numPr>
       </w:pPr>
-      <w:hyperlink r:id="rId10" w:history="1">
+      <w:hyperlink r:id="rId9" w:history="1">
         <w:r>
           <w:rPr>
             <w:rStyle w:val="Hyperlink"/>
@@ -730,7 +804,7 @@
           <w:numId w:val="6"/>
         </w:numPr>
       </w:pPr>
-      <w:hyperlink r:id="rId11" w:history="1">
+      <w:hyperlink r:id="rId10" w:history="1">
         <w:r>
           <w:rPr>
             <w:rStyle w:val="Hyperlink"/>
@@ -896,6 +970,7 @@
         </w:numPr>
       </w:pPr>
       <w:r>
+        <w:lastRenderedPageBreak/>
         <w:t>Webcam</w:t>
       </w:r>
     </w:p>
@@ -908,7 +983,6 @@
         </w:numPr>
       </w:pPr>
       <w:r>
-        <w:lastRenderedPageBreak/>
         <w:t>Video Quality</w:t>
       </w:r>
       <w:r>
@@ -7603,8 +7677,6 @@
               </w:rPr>
               <w:t xml:space="preserve">t, Jarvis will try to recognize </w:t>
             </w:r>
-            <w:bookmarkStart w:id="1" w:name="_GoBack"/>
-            <w:bookmarkEnd w:id="1"/>
             <w:r>
               <w:rPr>
                 <w:rFonts w:cs="Arial"/>
@@ -7617,8 +7689,8 @@
     </w:tbl>
     <w:p/>
     <w:sectPr>
-      <w:headerReference w:type="default" r:id="rId12"/>
-      <w:footerReference w:type="default" r:id="rId13"/>
+      <w:headerReference w:type="default" r:id="rId11"/>
+      <w:footerReference w:type="default" r:id="rId12"/>
       <w:pgSz w:w="12240" w:h="15840"/>
       <w:pgMar w:top="1080" w:right="1350" w:bottom="990" w:left="1350" w:header="720" w:footer="720" w:gutter="0"/>
       <w:cols w:space="720"/>
@@ -7629,7 +7701,7 @@
 </file>
 
 <file path=word/endnotes.xml><?xml version="1.0" encoding="utf-8"?>
-<w:endnotes xmlns:wpc="http://schemas.microsoft.com/office/word/2010/wordprocessingCanvas" xmlns:mo="http://schemas.microsoft.com/office/mac/office/2008/main" xmlns:mc="http://schemas.openxmlformats.org/markup-compatibility/2006" xmlns:mv="urn:schemas-microsoft-com:mac:vml" xmlns:o="urn:schemas-microsoft-com:office:office" xmlns:r="http://schemas.openxmlformats.org/officeDocument/2006/relationships" xmlns:m="http://schemas.openxmlformats.org/officeDocument/2006/math" xmlns:v="urn:schemas-microsoft-com:vml" xmlns:wp14="http://schemas.microsoft.com/office/word/2010/wordprocessingDrawing" xmlns:wp="http://schemas.openxmlformats.org/drawingml/2006/wordprocessingDrawing" xmlns:w10="urn:schemas-microsoft-com:office:word" xmlns:w="http://schemas.openxmlformats.org/wordprocessingml/2006/main" xmlns:w14="http://schemas.microsoft.com/office/word/2010/wordml" xmlns:wpg="http://schemas.microsoft.com/office/word/2010/wordprocessingGroup" xmlns:wpi="http://schemas.microsoft.com/office/word/2010/wordprocessingInk" xmlns:wne="http://schemas.microsoft.com/office/word/2006/wordml" xmlns:wps="http://schemas.microsoft.com/office/word/2010/wordprocessingShape" mc:Ignorable="w14 wp14">
+<w:endnotes xmlns:wpc="http://schemas.microsoft.com/office/word/2010/wordprocessingCanvas" xmlns:mc="http://schemas.openxmlformats.org/markup-compatibility/2006" xmlns:o="urn:schemas-microsoft-com:office:office" xmlns:r="http://schemas.openxmlformats.org/officeDocument/2006/relationships" xmlns:m="http://schemas.openxmlformats.org/officeDocument/2006/math" xmlns:v="urn:schemas-microsoft-com:vml" xmlns:wp14="http://schemas.microsoft.com/office/word/2010/wordprocessingDrawing" xmlns:wp="http://schemas.openxmlformats.org/drawingml/2006/wordprocessingDrawing" xmlns:w10="urn:schemas-microsoft-com:office:word" xmlns:w="http://schemas.openxmlformats.org/wordprocessingml/2006/main" xmlns:w14="http://schemas.microsoft.com/office/word/2010/wordml" xmlns:w15="http://schemas.microsoft.com/office/word/2012/wordml" xmlns:wpg="http://schemas.microsoft.com/office/word/2010/wordprocessingGroup" xmlns:wpi="http://schemas.microsoft.com/office/word/2010/wordprocessingInk" xmlns:wne="http://schemas.microsoft.com/office/word/2006/wordml" xmlns:wps="http://schemas.microsoft.com/office/word/2010/wordprocessingShape" mc:Ignorable="w14 w15 wp14">
   <w:endnote w:type="separator" w:id="-1">
     <w:p>
       <w:pPr>
@@ -7661,7 +7733,7 @@
 </file>
 
 <file path=word/footer1.xml><?xml version="1.0" encoding="utf-8"?>
-<w:ftr xmlns:wpc="http://schemas.microsoft.com/office/word/2010/wordprocessingCanvas" xmlns:mo="http://schemas.microsoft.com/office/mac/office/2008/main" xmlns:mc="http://schemas.openxmlformats.org/markup-compatibility/2006" xmlns:mv="urn:schemas-microsoft-com:mac:vml" xmlns:o="urn:schemas-microsoft-com:office:office" xmlns:r="http://schemas.openxmlformats.org/officeDocument/2006/relationships" xmlns:m="http://schemas.openxmlformats.org/officeDocument/2006/math" xmlns:v="urn:schemas-microsoft-com:vml" xmlns:wp14="http://schemas.microsoft.com/office/word/2010/wordprocessingDrawing" xmlns:wp="http://schemas.openxmlformats.org/drawingml/2006/wordprocessingDrawing" xmlns:w10="urn:schemas-microsoft-com:office:word" xmlns:w="http://schemas.openxmlformats.org/wordprocessingml/2006/main" xmlns:w14="http://schemas.microsoft.com/office/word/2010/wordml" xmlns:wpg="http://schemas.microsoft.com/office/word/2010/wordprocessingGroup" xmlns:wpi="http://schemas.microsoft.com/office/word/2010/wordprocessingInk" xmlns:wne="http://schemas.microsoft.com/office/word/2006/wordml" xmlns:wps="http://schemas.microsoft.com/office/word/2010/wordprocessingShape" mc:Ignorable="w14 wp14">
+<w:ftr xmlns:wpc="http://schemas.microsoft.com/office/word/2010/wordprocessingCanvas" xmlns:mc="http://schemas.openxmlformats.org/markup-compatibility/2006" xmlns:o="urn:schemas-microsoft-com:office:office" xmlns:r="http://schemas.openxmlformats.org/officeDocument/2006/relationships" xmlns:m="http://schemas.openxmlformats.org/officeDocument/2006/math" xmlns:v="urn:schemas-microsoft-com:vml" xmlns:wp14="http://schemas.microsoft.com/office/word/2010/wordprocessingDrawing" xmlns:wp="http://schemas.openxmlformats.org/drawingml/2006/wordprocessingDrawing" xmlns:w10="urn:schemas-microsoft-com:office:word" xmlns:w="http://schemas.openxmlformats.org/wordprocessingml/2006/main" xmlns:w14="http://schemas.microsoft.com/office/word/2010/wordml" xmlns:w15="http://schemas.microsoft.com/office/word/2012/wordml" xmlns:wpg="http://schemas.microsoft.com/office/word/2010/wordprocessingGroup" xmlns:wpi="http://schemas.microsoft.com/office/word/2010/wordprocessingInk" xmlns:wne="http://schemas.microsoft.com/office/word/2006/wordml" xmlns:wps="http://schemas.microsoft.com/office/word/2010/wordprocessingShape" mc:Ignorable="w14 w15 wp14">
   <w:p>
     <w:pPr>
       <w:pStyle w:val="Footer"/>
@@ -7671,7 +7743,7 @@
 </file>
 
 <file path=word/footnotes.xml><?xml version="1.0" encoding="utf-8"?>
-<w:footnotes xmlns:wpc="http://schemas.microsoft.com/office/word/2010/wordprocessingCanvas" xmlns:mo="http://schemas.microsoft.com/office/mac/office/2008/main" xmlns:mc="http://schemas.openxmlformats.org/markup-compatibility/2006" xmlns:mv="urn:schemas-microsoft-com:mac:vml" xmlns:o="urn:schemas-microsoft-com:office:office" xmlns:r="http://schemas.openxmlformats.org/officeDocument/2006/relationships" xmlns:m="http://schemas.openxmlformats.org/officeDocument/2006/math" xmlns:v="urn:schemas-microsoft-com:vml" xmlns:wp14="http://schemas.microsoft.com/office/word/2010/wordprocessingDrawing" xmlns:wp="http://schemas.openxmlformats.org/drawingml/2006/wordprocessingDrawing" xmlns:w10="urn:schemas-microsoft-com:office:word" xmlns:w="http://schemas.openxmlformats.org/wordprocessingml/2006/main" xmlns:w14="http://schemas.microsoft.com/office/word/2010/wordml" xmlns:wpg="http://schemas.microsoft.com/office/word/2010/wordprocessingGroup" xmlns:wpi="http://schemas.microsoft.com/office/word/2010/wordprocessingInk" xmlns:wne="http://schemas.microsoft.com/office/word/2006/wordml" xmlns:wps="http://schemas.microsoft.com/office/word/2010/wordprocessingShape" mc:Ignorable="w14 wp14">
+<w:footnotes xmlns:wpc="http://schemas.microsoft.com/office/word/2010/wordprocessingCanvas" xmlns:mc="http://schemas.openxmlformats.org/markup-compatibility/2006" xmlns:o="urn:schemas-microsoft-com:office:office" xmlns:r="http://schemas.openxmlformats.org/officeDocument/2006/relationships" xmlns:m="http://schemas.openxmlformats.org/officeDocument/2006/math" xmlns:v="urn:schemas-microsoft-com:vml" xmlns:wp14="http://schemas.microsoft.com/office/word/2010/wordprocessingDrawing" xmlns:wp="http://schemas.openxmlformats.org/drawingml/2006/wordprocessingDrawing" xmlns:w10="urn:schemas-microsoft-com:office:word" xmlns:w="http://schemas.openxmlformats.org/wordprocessingml/2006/main" xmlns:w14="http://schemas.microsoft.com/office/word/2010/wordml" xmlns:w15="http://schemas.microsoft.com/office/word/2012/wordml" xmlns:wpg="http://schemas.microsoft.com/office/word/2010/wordprocessingGroup" xmlns:wpi="http://schemas.microsoft.com/office/word/2010/wordprocessingInk" xmlns:wne="http://schemas.microsoft.com/office/word/2006/wordml" xmlns:wps="http://schemas.microsoft.com/office/word/2010/wordprocessingShape" mc:Ignorable="w14 w15 wp14">
   <w:footnote w:type="separator" w:id="-1">
     <w:p>
       <w:pPr>
@@ -7703,7 +7775,7 @@
 </file>
 
 <file path=word/header1.xml><?xml version="1.0" encoding="utf-8"?>
-<w:hdr xmlns:wpc="http://schemas.microsoft.com/office/word/2010/wordprocessingCanvas" xmlns:mo="http://schemas.microsoft.com/office/mac/office/2008/main" xmlns:mc="http://schemas.openxmlformats.org/markup-compatibility/2006" xmlns:mv="urn:schemas-microsoft-com:mac:vml" xmlns:o="urn:schemas-microsoft-com:office:office" xmlns:r="http://schemas.openxmlformats.org/officeDocument/2006/relationships" xmlns:m="http://schemas.openxmlformats.org/officeDocument/2006/math" xmlns:v="urn:schemas-microsoft-com:vml" xmlns:wp14="http://schemas.microsoft.com/office/word/2010/wordprocessingDrawing" xmlns:wp="http://schemas.openxmlformats.org/drawingml/2006/wordprocessingDrawing" xmlns:w10="urn:schemas-microsoft-com:office:word" xmlns:w="http://schemas.openxmlformats.org/wordprocessingml/2006/main" xmlns:w14="http://schemas.microsoft.com/office/word/2010/wordml" xmlns:wpg="http://schemas.microsoft.com/office/word/2010/wordprocessingGroup" xmlns:wpi="http://schemas.microsoft.com/office/word/2010/wordprocessingInk" xmlns:wne="http://schemas.microsoft.com/office/word/2006/wordml" xmlns:wps="http://schemas.microsoft.com/office/word/2010/wordprocessingShape" mc:Ignorable="w14 wp14">
+<w:hdr xmlns:wpc="http://schemas.microsoft.com/office/word/2010/wordprocessingCanvas" xmlns:mc="http://schemas.openxmlformats.org/markup-compatibility/2006" xmlns:o="urn:schemas-microsoft-com:office:office" xmlns:r="http://schemas.openxmlformats.org/officeDocument/2006/relationships" xmlns:m="http://schemas.openxmlformats.org/officeDocument/2006/math" xmlns:v="urn:schemas-microsoft-com:vml" xmlns:wp14="http://schemas.microsoft.com/office/word/2010/wordprocessingDrawing" xmlns:wp="http://schemas.openxmlformats.org/drawingml/2006/wordprocessingDrawing" xmlns:w10="urn:schemas-microsoft-com:office:word" xmlns:w="http://schemas.openxmlformats.org/wordprocessingml/2006/main" xmlns:w14="http://schemas.microsoft.com/office/word/2010/wordml" xmlns:w15="http://schemas.microsoft.com/office/word/2012/wordml" xmlns:wpg="http://schemas.microsoft.com/office/word/2010/wordprocessingGroup" xmlns:wpi="http://schemas.microsoft.com/office/word/2010/wordprocessingInk" xmlns:wne="http://schemas.microsoft.com/office/word/2006/wordml" xmlns:wps="http://schemas.microsoft.com/office/word/2010/wordprocessingShape" mc:Ignorable="w14 w15 wp14">
   <w:p>
     <w:pPr>
       <w:pStyle w:val="Header"/>
@@ -7713,8 +7785,8 @@
 </file>
 
 <file path=word/numbering.xml><?xml version="1.0" encoding="utf-8"?>
-<w:numbering xmlns:wpc="http://schemas.microsoft.com/office/word/2010/wordprocessingCanvas" xmlns:mo="http://schemas.microsoft.com/office/mac/office/2008/main" xmlns:mc="http://schemas.openxmlformats.org/markup-compatibility/2006" xmlns:mv="urn:schemas-microsoft-com:mac:vml" xmlns:o="urn:schemas-microsoft-com:office:office" xmlns:r="http://schemas.openxmlformats.org/officeDocument/2006/relationships" xmlns:m="http://schemas.openxmlformats.org/officeDocument/2006/math" xmlns:v="urn:schemas-microsoft-com:vml" xmlns:wp14="http://schemas.microsoft.com/office/word/2010/wordprocessingDrawing" xmlns:wp="http://schemas.openxmlformats.org/drawingml/2006/wordprocessingDrawing" xmlns:w10="urn:schemas-microsoft-com:office:word" xmlns:w="http://schemas.openxmlformats.org/wordprocessingml/2006/main" xmlns:w14="http://schemas.microsoft.com/office/word/2010/wordml" xmlns:wpg="http://schemas.microsoft.com/office/word/2010/wordprocessingGroup" xmlns:wpi="http://schemas.microsoft.com/office/word/2010/wordprocessingInk" xmlns:wne="http://schemas.microsoft.com/office/word/2006/wordml" xmlns:wps="http://schemas.microsoft.com/office/word/2010/wordprocessingShape" mc:Ignorable="w14 wp14">
-  <w:abstractNum w:abstractNumId="0">
+<w:numbering xmlns:wpc="http://schemas.microsoft.com/office/word/2010/wordprocessingCanvas" xmlns:mc="http://schemas.openxmlformats.org/markup-compatibility/2006" xmlns:o="urn:schemas-microsoft-com:office:office" xmlns:r="http://schemas.openxmlformats.org/officeDocument/2006/relationships" xmlns:m="http://schemas.openxmlformats.org/officeDocument/2006/math" xmlns:v="urn:schemas-microsoft-com:vml" xmlns:wp14="http://schemas.microsoft.com/office/word/2010/wordprocessingDrawing" xmlns:wp="http://schemas.openxmlformats.org/drawingml/2006/wordprocessingDrawing" xmlns:w10="urn:schemas-microsoft-com:office:word" xmlns:w="http://schemas.openxmlformats.org/wordprocessingml/2006/main" xmlns:w14="http://schemas.microsoft.com/office/word/2010/wordml" xmlns:w15="http://schemas.microsoft.com/office/word/2012/wordml" xmlns:wpg="http://schemas.microsoft.com/office/word/2010/wordprocessingGroup" xmlns:wpi="http://schemas.microsoft.com/office/word/2010/wordprocessingInk" xmlns:wne="http://schemas.microsoft.com/office/word/2006/wordml" xmlns:wps="http://schemas.microsoft.com/office/word/2010/wordprocessingShape" mc:Ignorable="w14 w15 wp14">
+  <w:abstractNum w:abstractNumId="0" w15:restartNumberingAfterBreak="0">
     <w:nsid w:val="031F7E5D"/>
     <w:multiLevelType w:val="hybridMultilevel"/>
     <w:tmpl w:val="624EC250"/>
@@ -7800,13 +7872,13 @@
       </w:pPr>
     </w:lvl>
   </w:abstractNum>
-  <w:abstractNum w:abstractNumId="1">
+  <w:abstractNum w:abstractNumId="1" w15:restartNumberingAfterBreak="0">
     <w:nsid w:val="048D354D"/>
     <w:multiLevelType w:val="multilevel"/>
     <w:tmpl w:val="345C2A6E"/>
     <w:numStyleLink w:val="StyleHeading3TableAttributeHeadingArialLeftLeft01"/>
   </w:abstractNum>
-  <w:abstractNum w:abstractNumId="2">
+  <w:abstractNum w:abstractNumId="2" w15:restartNumberingAfterBreak="0">
     <w:nsid w:val="054F4CC1"/>
     <w:multiLevelType w:val="hybridMultilevel"/>
     <w:tmpl w:val="AC248460"/>
@@ -7892,7 +7964,7 @@
       </w:pPr>
     </w:lvl>
   </w:abstractNum>
-  <w:abstractNum w:abstractNumId="3">
+  <w:abstractNum w:abstractNumId="3" w15:restartNumberingAfterBreak="0">
     <w:nsid w:val="06CF69C5"/>
     <w:multiLevelType w:val="hybridMultilevel"/>
     <w:tmpl w:val="C57A5E8C"/>
@@ -7981,7 +8053,7 @@
       </w:pPr>
     </w:lvl>
   </w:abstractNum>
-  <w:abstractNum w:abstractNumId="4">
+  <w:abstractNum w:abstractNumId="4" w15:restartNumberingAfterBreak="0">
     <w:nsid w:val="08CB0692"/>
     <w:multiLevelType w:val="hybridMultilevel"/>
     <w:tmpl w:val="3892B8D4"/>
@@ -8070,7 +8142,7 @@
       </w:pPr>
     </w:lvl>
   </w:abstractNum>
-  <w:abstractNum w:abstractNumId="5">
+  <w:abstractNum w:abstractNumId="5" w15:restartNumberingAfterBreak="0">
     <w:nsid w:val="0BDC3A15"/>
     <w:multiLevelType w:val="hybridMultilevel"/>
     <w:tmpl w:val="C50A8C48"/>
@@ -8156,7 +8228,7 @@
       </w:pPr>
     </w:lvl>
   </w:abstractNum>
-  <w:abstractNum w:abstractNumId="6">
+  <w:abstractNum w:abstractNumId="6" w15:restartNumberingAfterBreak="0">
     <w:nsid w:val="1044337D"/>
     <w:multiLevelType w:val="hybridMultilevel"/>
     <w:tmpl w:val="04D22BAC"/>
@@ -8245,7 +8317,7 @@
       </w:pPr>
     </w:lvl>
   </w:abstractNum>
-  <w:abstractNum w:abstractNumId="7">
+  <w:abstractNum w:abstractNumId="7" w15:restartNumberingAfterBreak="0">
     <w:nsid w:val="1103549F"/>
     <w:multiLevelType w:val="hybridMultilevel"/>
     <w:tmpl w:val="04D22BAC"/>
@@ -8334,7 +8406,7 @@
       </w:pPr>
     </w:lvl>
   </w:abstractNum>
-  <w:abstractNum w:abstractNumId="8">
+  <w:abstractNum w:abstractNumId="8" w15:restartNumberingAfterBreak="0">
     <w:nsid w:val="15440FCC"/>
     <w:multiLevelType w:val="hybridMultilevel"/>
     <w:tmpl w:val="D33A0B26"/>
@@ -8423,7 +8495,7 @@
       </w:pPr>
     </w:lvl>
   </w:abstractNum>
-  <w:abstractNum w:abstractNumId="9">
+  <w:abstractNum w:abstractNumId="9" w15:restartNumberingAfterBreak="0">
     <w:nsid w:val="19895AE3"/>
     <w:multiLevelType w:val="multilevel"/>
     <w:tmpl w:val="5DB8B4F0"/>
@@ -8541,7 +8613,7 @@
       </w:rPr>
     </w:lvl>
   </w:abstractNum>
-  <w:abstractNum w:abstractNumId="10">
+  <w:abstractNum w:abstractNumId="10" w15:restartNumberingAfterBreak="0">
     <w:nsid w:val="29B83E01"/>
     <w:multiLevelType w:val="multilevel"/>
     <w:tmpl w:val="345C2A6E"/>
@@ -8683,7 +8755,7 @@
       </w:rPr>
     </w:lvl>
   </w:abstractNum>
-  <w:abstractNum w:abstractNumId="11">
+  <w:abstractNum w:abstractNumId="11" w15:restartNumberingAfterBreak="0">
     <w:nsid w:val="36DA0CF5"/>
     <w:multiLevelType w:val="multilevel"/>
     <w:tmpl w:val="E780BEBA"/>
@@ -8781,7 +8853,7 @@
       </w:pPr>
     </w:lvl>
   </w:abstractNum>
-  <w:abstractNum w:abstractNumId="12">
+  <w:abstractNum w:abstractNumId="12" w15:restartNumberingAfterBreak="0">
     <w:nsid w:val="3C7B73BF"/>
     <w:multiLevelType w:val="hybridMultilevel"/>
     <w:tmpl w:val="48ECF97C"/>
@@ -8870,7 +8942,7 @@
       </w:pPr>
     </w:lvl>
   </w:abstractNum>
-  <w:abstractNum w:abstractNumId="13">
+  <w:abstractNum w:abstractNumId="13" w15:restartNumberingAfterBreak="0">
     <w:nsid w:val="3CE26E76"/>
     <w:multiLevelType w:val="hybridMultilevel"/>
     <w:tmpl w:val="C83418F4"/>
@@ -8956,7 +9028,7 @@
       </w:pPr>
     </w:lvl>
   </w:abstractNum>
-  <w:abstractNum w:abstractNumId="14">
+  <w:abstractNum w:abstractNumId="14" w15:restartNumberingAfterBreak="0">
     <w:nsid w:val="3D1E5EF1"/>
     <w:multiLevelType w:val="multilevel"/>
     <w:tmpl w:val="0409001D"/>
@@ -9042,7 +9114,7 @@
       </w:pPr>
     </w:lvl>
   </w:abstractNum>
-  <w:abstractNum w:abstractNumId="15">
+  <w:abstractNum w:abstractNumId="15" w15:restartNumberingAfterBreak="0">
     <w:nsid w:val="44930BC8"/>
     <w:multiLevelType w:val="multilevel"/>
     <w:tmpl w:val="E780BEBA"/>
@@ -9140,7 +9212,7 @@
       </w:pPr>
     </w:lvl>
   </w:abstractNum>
-  <w:abstractNum w:abstractNumId="16">
+  <w:abstractNum w:abstractNumId="16" w15:restartNumberingAfterBreak="0">
     <w:nsid w:val="4D2D7F85"/>
     <w:multiLevelType w:val="hybridMultilevel"/>
     <w:tmpl w:val="C922CA98"/>
@@ -9226,7 +9298,7 @@
       </w:pPr>
     </w:lvl>
   </w:abstractNum>
-  <w:abstractNum w:abstractNumId="17">
+  <w:abstractNum w:abstractNumId="17" w15:restartNumberingAfterBreak="0">
     <w:nsid w:val="4E5271B7"/>
     <w:multiLevelType w:val="hybridMultilevel"/>
     <w:tmpl w:val="5860B7BC"/>
@@ -9315,7 +9387,7 @@
       </w:pPr>
     </w:lvl>
   </w:abstractNum>
-  <w:abstractNum w:abstractNumId="18">
+  <w:abstractNum w:abstractNumId="18" w15:restartNumberingAfterBreak="0">
     <w:nsid w:val="50F105FC"/>
     <w:multiLevelType w:val="hybridMultilevel"/>
     <w:tmpl w:val="88861DA0"/>
@@ -9401,7 +9473,7 @@
       </w:pPr>
     </w:lvl>
   </w:abstractNum>
-  <w:abstractNum w:abstractNumId="19">
+  <w:abstractNum w:abstractNumId="19" w15:restartNumberingAfterBreak="0">
     <w:nsid w:val="5581047F"/>
     <w:multiLevelType w:val="hybridMultilevel"/>
     <w:tmpl w:val="46D492E4"/>
@@ -9514,7 +9586,7 @@
       </w:rPr>
     </w:lvl>
   </w:abstractNum>
-  <w:abstractNum w:abstractNumId="20">
+  <w:abstractNum w:abstractNumId="20" w15:restartNumberingAfterBreak="0">
     <w:nsid w:val="583E1B05"/>
     <w:multiLevelType w:val="hybridMultilevel"/>
     <w:tmpl w:val="04D22BAC"/>
@@ -9603,7 +9675,7 @@
       </w:pPr>
     </w:lvl>
   </w:abstractNum>
-  <w:abstractNum w:abstractNumId="21">
+  <w:abstractNum w:abstractNumId="21" w15:restartNumberingAfterBreak="0">
     <w:nsid w:val="5873696B"/>
     <w:multiLevelType w:val="hybridMultilevel"/>
     <w:tmpl w:val="4D86720C"/>
@@ -9692,7 +9764,7 @@
       </w:pPr>
     </w:lvl>
   </w:abstractNum>
-  <w:abstractNum w:abstractNumId="22">
+  <w:abstractNum w:abstractNumId="22" w15:restartNumberingAfterBreak="0">
     <w:nsid w:val="5D380856"/>
     <w:multiLevelType w:val="hybridMultilevel"/>
     <w:tmpl w:val="3892B8D4"/>
@@ -9781,7 +9853,7 @@
       </w:pPr>
     </w:lvl>
   </w:abstractNum>
-  <w:abstractNum w:abstractNumId="23">
+  <w:abstractNum w:abstractNumId="23" w15:restartNumberingAfterBreak="0">
     <w:nsid w:val="5E5B058F"/>
     <w:multiLevelType w:val="hybridMultilevel"/>
     <w:tmpl w:val="E68284D4"/>
@@ -9870,7 +9942,7 @@
       </w:pPr>
     </w:lvl>
   </w:abstractNum>
-  <w:abstractNum w:abstractNumId="24">
+  <w:abstractNum w:abstractNumId="24" w15:restartNumberingAfterBreak="0">
     <w:nsid w:val="5F7847A4"/>
     <w:multiLevelType w:val="hybridMultilevel"/>
     <w:tmpl w:val="C57A5E8C"/>
@@ -9959,7 +10031,7 @@
       </w:pPr>
     </w:lvl>
   </w:abstractNum>
-  <w:abstractNum w:abstractNumId="25">
+  <w:abstractNum w:abstractNumId="25" w15:restartNumberingAfterBreak="0">
     <w:nsid w:val="677129E1"/>
     <w:multiLevelType w:val="hybridMultilevel"/>
     <w:tmpl w:val="8E2A6DD2"/>
@@ -10045,7 +10117,7 @@
       </w:pPr>
     </w:lvl>
   </w:abstractNum>
-  <w:abstractNum w:abstractNumId="26">
+  <w:abstractNum w:abstractNumId="26" w15:restartNumberingAfterBreak="0">
     <w:nsid w:val="68833FBF"/>
     <w:multiLevelType w:val="hybridMultilevel"/>
     <w:tmpl w:val="3892B8D4"/>
@@ -10134,7 +10206,7 @@
       </w:pPr>
     </w:lvl>
   </w:abstractNum>
-  <w:abstractNum w:abstractNumId="27">
+  <w:abstractNum w:abstractNumId="27" w15:restartNumberingAfterBreak="0">
     <w:nsid w:val="6979197A"/>
     <w:multiLevelType w:val="multilevel"/>
     <w:tmpl w:val="893682BC"/>
@@ -10229,7 +10301,7 @@
       </w:pPr>
     </w:lvl>
   </w:abstractNum>
-  <w:abstractNum w:abstractNumId="28">
+  <w:abstractNum w:abstractNumId="28" w15:restartNumberingAfterBreak="0">
     <w:nsid w:val="69FE74E6"/>
     <w:multiLevelType w:val="hybridMultilevel"/>
     <w:tmpl w:val="3892B8D4"/>
@@ -10318,7 +10390,7 @@
       </w:pPr>
     </w:lvl>
   </w:abstractNum>
-  <w:abstractNum w:abstractNumId="29">
+  <w:abstractNum w:abstractNumId="29" w15:restartNumberingAfterBreak="0">
     <w:nsid w:val="6A56226C"/>
     <w:multiLevelType w:val="hybridMultilevel"/>
     <w:tmpl w:val="04D22BAC"/>
@@ -10407,7 +10479,7 @@
       </w:pPr>
     </w:lvl>
   </w:abstractNum>
-  <w:abstractNum w:abstractNumId="30">
+  <w:abstractNum w:abstractNumId="30" w15:restartNumberingAfterBreak="0">
     <w:nsid w:val="782D2B03"/>
     <w:multiLevelType w:val="hybridMultilevel"/>
     <w:tmpl w:val="3892B8D4"/>
@@ -10496,7 +10568,7 @@
       </w:pPr>
     </w:lvl>
   </w:abstractNum>
-  <w:abstractNum w:abstractNumId="31">
+  <w:abstractNum w:abstractNumId="31" w15:restartNumberingAfterBreak="0">
     <w:nsid w:val="7D1B52FE"/>
     <w:multiLevelType w:val="hybridMultilevel"/>
     <w:tmpl w:val="79F89858"/>
@@ -10704,7 +10776,7 @@
 </file>
 
 <file path=word/styles.xml><?xml version="1.0" encoding="utf-8"?>
-<w:styles xmlns:mc="http://schemas.openxmlformats.org/markup-compatibility/2006" xmlns:r="http://schemas.openxmlformats.org/officeDocument/2006/relationships" xmlns:w="http://schemas.openxmlformats.org/wordprocessingml/2006/main" xmlns:w14="http://schemas.microsoft.com/office/word/2010/wordml" mc:Ignorable="w14">
+<w:styles xmlns:mc="http://schemas.openxmlformats.org/markup-compatibility/2006" xmlns:r="http://schemas.openxmlformats.org/officeDocument/2006/relationships" xmlns:w="http://schemas.openxmlformats.org/wordprocessingml/2006/main" xmlns:w14="http://schemas.microsoft.com/office/word/2010/wordml" xmlns:w15="http://schemas.microsoft.com/office/word/2012/wordml" mc:Ignorable="w14 w15">
   <w:docDefaults>
     <w:rPrDefault>
       <w:rPr>
@@ -10720,153 +10792,369 @@
       </w:pPr>
     </w:pPrDefault>
   </w:docDefaults>
-  <w:latentStyles w:defLockedState="0" w:defUIPriority="99" w:defSemiHidden="1" w:defUnhideWhenUsed="1" w:defQFormat="0" w:count="276">
-    <w:lsdException w:name="Normal" w:semiHidden="0" w:uiPriority="0" w:unhideWhenUsed="0" w:qFormat="1"/>
-    <w:lsdException w:name="heading 1" w:semiHidden="0" w:uiPriority="9" w:unhideWhenUsed="0" w:qFormat="1"/>
-    <w:lsdException w:name="heading 2" w:uiPriority="9" w:qFormat="1"/>
-    <w:lsdException w:name="heading 3" w:uiPriority="9" w:qFormat="1"/>
-    <w:lsdException w:name="heading 4" w:uiPriority="9" w:qFormat="1"/>
-    <w:lsdException w:name="heading 5" w:uiPriority="9" w:qFormat="1"/>
-    <w:lsdException w:name="heading 6" w:uiPriority="9" w:qFormat="1"/>
-    <w:lsdException w:name="heading 7" w:uiPriority="9" w:qFormat="1"/>
-    <w:lsdException w:name="heading 8" w:uiPriority="9" w:qFormat="1"/>
-    <w:lsdException w:name="heading 9" w:uiPriority="9" w:qFormat="1"/>
-    <w:lsdException w:name="toc 1" w:uiPriority="39"/>
-    <w:lsdException w:name="toc 2" w:uiPriority="39"/>
-    <w:lsdException w:name="toc 3" w:uiPriority="39"/>
-    <w:lsdException w:name="toc 4" w:uiPriority="39"/>
-    <w:lsdException w:name="toc 5" w:uiPriority="39"/>
-    <w:lsdException w:name="toc 6" w:uiPriority="39"/>
-    <w:lsdException w:name="toc 7" w:uiPriority="39"/>
-    <w:lsdException w:name="toc 8" w:uiPriority="39"/>
-    <w:lsdException w:name="toc 9" w:uiPriority="39"/>
-    <w:lsdException w:name="caption" w:uiPriority="35" w:qFormat="1"/>
-    <w:lsdException w:name="Title" w:semiHidden="0" w:uiPriority="10" w:unhideWhenUsed="0" w:qFormat="1"/>
-    <w:lsdException w:name="Default Paragraph Font" w:uiPriority="1"/>
-    <w:lsdException w:name="Subtitle" w:semiHidden="0" w:uiPriority="11" w:unhideWhenUsed="0" w:qFormat="1"/>
-    <w:lsdException w:name="Strong" w:semiHidden="0" w:uiPriority="22" w:unhideWhenUsed="0" w:qFormat="1"/>
-    <w:lsdException w:name="Emphasis" w:semiHidden="0" w:uiPriority="20" w:unhideWhenUsed="0" w:qFormat="1"/>
-    <w:lsdException w:name="Table Grid" w:semiHidden="0" w:uiPriority="39" w:unhideWhenUsed="0"/>
-    <w:lsdException w:name="Note Level 1" w:semiHidden="0" w:unhideWhenUsed="0"/>
-    <w:lsdException w:name="Note Level 2" w:semiHidden="0" w:unhideWhenUsed="0"/>
-    <w:lsdException w:name="Note Level 3" w:semiHidden="0" w:unhideWhenUsed="0"/>
-    <w:lsdException w:name="Note Level 4" w:semiHidden="0" w:unhideWhenUsed="0"/>
-    <w:lsdException w:name="Note Level 5" w:semiHidden="0" w:unhideWhenUsed="0"/>
-    <w:lsdException w:name="Note Level 6" w:semiHidden="0" w:unhideWhenUsed="0"/>
-    <w:lsdException w:name="Note Level 7" w:semiHidden="0" w:unhideWhenUsed="0"/>
-    <w:lsdException w:name="Note Level 8" w:semiHidden="0" w:unhideWhenUsed="0"/>
-    <w:lsdException w:name="Note Level 9" w:semiHidden="0" w:unhideWhenUsed="0"/>
-    <w:lsdException w:name="Placeholder Text" w:unhideWhenUsed="0"/>
-    <w:lsdException w:name="No Spacing" w:semiHidden="0" w:uiPriority="1" w:unhideWhenUsed="0" w:qFormat="1"/>
-    <w:lsdException w:name="Light Shading" w:semiHidden="0" w:uiPriority="60" w:unhideWhenUsed="0"/>
-    <w:lsdException w:name="Light List" w:semiHidden="0" w:uiPriority="61" w:unhideWhenUsed="0"/>
-    <w:lsdException w:name="Light Grid" w:semiHidden="0" w:uiPriority="62" w:unhideWhenUsed="0"/>
-    <w:lsdException w:name="Medium Shading 1" w:semiHidden="0" w:uiPriority="63" w:unhideWhenUsed="0"/>
-    <w:lsdException w:name="Medium Shading 2" w:semiHidden="0" w:uiPriority="64" w:unhideWhenUsed="0"/>
-    <w:lsdException w:name="Medium List 1" w:semiHidden="0" w:uiPriority="65" w:unhideWhenUsed="0"/>
-    <w:lsdException w:name="Medium List 2" w:semiHidden="0" w:uiPriority="66" w:unhideWhenUsed="0"/>
-    <w:lsdException w:name="Medium Grid 1" w:semiHidden="0" w:uiPriority="67" w:unhideWhenUsed="0"/>
-    <w:lsdException w:name="Medium Grid 2" w:semiHidden="0" w:uiPriority="68" w:unhideWhenUsed="0"/>
-    <w:lsdException w:name="Medium Grid 3" w:semiHidden="0" w:uiPriority="69" w:unhideWhenUsed="0"/>
-    <w:lsdException w:name="Dark List" w:semiHidden="0" w:uiPriority="70" w:unhideWhenUsed="0"/>
-    <w:lsdException w:name="Colorful Shading" w:semiHidden="0" w:uiPriority="71" w:unhideWhenUsed="0"/>
-    <w:lsdException w:name="Colorful List" w:semiHidden="0" w:uiPriority="72" w:unhideWhenUsed="0"/>
-    <w:lsdException w:name="Colorful Grid" w:semiHidden="0" w:uiPriority="73" w:unhideWhenUsed="0"/>
-    <w:lsdException w:name="Light Shading Accent 1" w:semiHidden="0" w:uiPriority="60" w:unhideWhenUsed="0"/>
-    <w:lsdException w:name="Light List Accent 1" w:semiHidden="0" w:uiPriority="61" w:unhideWhenUsed="0"/>
-    <w:lsdException w:name="Light Grid Accent 1" w:semiHidden="0" w:uiPriority="62" w:unhideWhenUsed="0"/>
-    <w:lsdException w:name="Medium Shading 1 Accent 1" w:semiHidden="0" w:uiPriority="63" w:unhideWhenUsed="0"/>
-    <w:lsdException w:name="Medium Shading 2 Accent 1" w:semiHidden="0" w:uiPriority="64" w:unhideWhenUsed="0"/>
-    <w:lsdException w:name="Medium List 1 Accent 1" w:semiHidden="0" w:uiPriority="65" w:unhideWhenUsed="0"/>
-    <w:lsdException w:name="Revision" w:unhideWhenUsed="0"/>
-    <w:lsdException w:name="List Paragraph" w:semiHidden="0" w:uiPriority="34" w:unhideWhenUsed="0" w:qFormat="1"/>
-    <w:lsdException w:name="Quote" w:semiHidden="0" w:uiPriority="29" w:unhideWhenUsed="0" w:qFormat="1"/>
-    <w:lsdException w:name="Intense Quote" w:semiHidden="0" w:uiPriority="30" w:unhideWhenUsed="0" w:qFormat="1"/>
-    <w:lsdException w:name="Medium List 2 Accent 1" w:semiHidden="0" w:uiPriority="66" w:unhideWhenUsed="0"/>
-    <w:lsdException w:name="Medium Grid 1 Accent 1" w:semiHidden="0" w:uiPriority="67" w:unhideWhenUsed="0"/>
-    <w:lsdException w:name="Medium Grid 2 Accent 1" w:semiHidden="0" w:uiPriority="68" w:unhideWhenUsed="0"/>
-    <w:lsdException w:name="Medium Grid 3 Accent 1" w:semiHidden="0" w:uiPriority="69" w:unhideWhenUsed="0"/>
-    <w:lsdException w:name="Dark List Accent 1" w:semiHidden="0" w:uiPriority="70" w:unhideWhenUsed="0"/>
-    <w:lsdException w:name="Colorful Shading Accent 1" w:semiHidden="0" w:uiPriority="71" w:unhideWhenUsed="0"/>
-    <w:lsdException w:name="Colorful List Accent 1" w:semiHidden="0" w:uiPriority="72" w:unhideWhenUsed="0"/>
-    <w:lsdException w:name="Colorful Grid Accent 1" w:semiHidden="0" w:uiPriority="73" w:unhideWhenUsed="0"/>
-    <w:lsdException w:name="Light Shading Accent 2" w:semiHidden="0" w:uiPriority="60" w:unhideWhenUsed="0"/>
-    <w:lsdException w:name="Light List Accent 2" w:semiHidden="0" w:uiPriority="61" w:unhideWhenUsed="0"/>
-    <w:lsdException w:name="Light Grid Accent 2" w:semiHidden="0" w:uiPriority="62" w:unhideWhenUsed="0"/>
-    <w:lsdException w:name="Medium Shading 1 Accent 2" w:semiHidden="0" w:uiPriority="63" w:unhideWhenUsed="0"/>
-    <w:lsdException w:name="Medium Shading 2 Accent 2" w:semiHidden="0" w:uiPriority="64" w:unhideWhenUsed="0"/>
-    <w:lsdException w:name="Medium List 1 Accent 2" w:semiHidden="0" w:uiPriority="65" w:unhideWhenUsed="0"/>
-    <w:lsdException w:name="Medium List 2 Accent 2" w:semiHidden="0" w:uiPriority="66" w:unhideWhenUsed="0"/>
-    <w:lsdException w:name="Medium Grid 1 Accent 2" w:semiHidden="0" w:uiPriority="67" w:unhideWhenUsed="0"/>
-    <w:lsdException w:name="Medium Grid 2 Accent 2" w:semiHidden="0" w:uiPriority="68" w:unhideWhenUsed="0"/>
-    <w:lsdException w:name="Medium Grid 3 Accent 2" w:semiHidden="0" w:uiPriority="69" w:unhideWhenUsed="0"/>
-    <w:lsdException w:name="Dark List Accent 2" w:semiHidden="0" w:uiPriority="70" w:unhideWhenUsed="0"/>
-    <w:lsdException w:name="Colorful Shading Accent 2" w:semiHidden="0" w:uiPriority="71" w:unhideWhenUsed="0"/>
-    <w:lsdException w:name="Colorful List Accent 2" w:semiHidden="0" w:uiPriority="72" w:unhideWhenUsed="0"/>
-    <w:lsdException w:name="Colorful Grid Accent 2" w:semiHidden="0" w:uiPriority="73" w:unhideWhenUsed="0"/>
-    <w:lsdException w:name="Light Shading Accent 3" w:semiHidden="0" w:uiPriority="60" w:unhideWhenUsed="0"/>
-    <w:lsdException w:name="Light List Accent 3" w:semiHidden="0" w:uiPriority="61" w:unhideWhenUsed="0"/>
-    <w:lsdException w:name="Light Grid Accent 3" w:semiHidden="0" w:uiPriority="62" w:unhideWhenUsed="0"/>
-    <w:lsdException w:name="Medium Shading 1 Accent 3" w:semiHidden="0" w:uiPriority="63" w:unhideWhenUsed="0"/>
-    <w:lsdException w:name="Medium Shading 2 Accent 3" w:semiHidden="0" w:uiPriority="64" w:unhideWhenUsed="0"/>
-    <w:lsdException w:name="Medium List 1 Accent 3" w:semiHidden="0" w:uiPriority="65" w:unhideWhenUsed="0"/>
-    <w:lsdException w:name="Medium List 2 Accent 3" w:semiHidden="0" w:uiPriority="66" w:unhideWhenUsed="0"/>
-    <w:lsdException w:name="Medium Grid 1 Accent 3" w:semiHidden="0" w:uiPriority="67" w:unhideWhenUsed="0"/>
-    <w:lsdException w:name="Medium Grid 2 Accent 3" w:semiHidden="0" w:uiPriority="68" w:unhideWhenUsed="0"/>
-    <w:lsdException w:name="Medium Grid 3 Accent 3" w:semiHidden="0" w:uiPriority="69" w:unhideWhenUsed="0"/>
-    <w:lsdException w:name="Dark List Accent 3" w:semiHidden="0" w:uiPriority="70" w:unhideWhenUsed="0"/>
-    <w:lsdException w:name="Colorful Shading Accent 3" w:semiHidden="0" w:uiPriority="71" w:unhideWhenUsed="0"/>
-    <w:lsdException w:name="Colorful List Accent 3" w:semiHidden="0" w:uiPriority="72" w:unhideWhenUsed="0"/>
-    <w:lsdException w:name="Colorful Grid Accent 3" w:semiHidden="0" w:uiPriority="73" w:unhideWhenUsed="0"/>
-    <w:lsdException w:name="Light Shading Accent 4" w:semiHidden="0" w:uiPriority="60" w:unhideWhenUsed="0"/>
-    <w:lsdException w:name="Light List Accent 4" w:semiHidden="0" w:uiPriority="61" w:unhideWhenUsed="0"/>
-    <w:lsdException w:name="Light Grid Accent 4" w:semiHidden="0" w:uiPriority="62" w:unhideWhenUsed="0"/>
-    <w:lsdException w:name="Medium Shading 1 Accent 4" w:semiHidden="0" w:uiPriority="63" w:unhideWhenUsed="0"/>
-    <w:lsdException w:name="Medium Shading 2 Accent 4" w:semiHidden="0" w:uiPriority="64" w:unhideWhenUsed="0"/>
-    <w:lsdException w:name="Medium List 1 Accent 4" w:semiHidden="0" w:uiPriority="65" w:unhideWhenUsed="0"/>
-    <w:lsdException w:name="Medium List 2 Accent 4" w:semiHidden="0" w:uiPriority="66" w:unhideWhenUsed="0"/>
-    <w:lsdException w:name="Medium Grid 1 Accent 4" w:semiHidden="0" w:uiPriority="67" w:unhideWhenUsed="0"/>
-    <w:lsdException w:name="Medium Grid 2 Accent 4" w:semiHidden="0" w:uiPriority="68" w:unhideWhenUsed="0"/>
-    <w:lsdException w:name="Medium Grid 3 Accent 4" w:semiHidden="0" w:uiPriority="69" w:unhideWhenUsed="0"/>
-    <w:lsdException w:name="Dark List Accent 4" w:semiHidden="0" w:uiPriority="70" w:unhideWhenUsed="0"/>
-    <w:lsdException w:name="Colorful Shading Accent 4" w:semiHidden="0" w:uiPriority="71" w:unhideWhenUsed="0"/>
-    <w:lsdException w:name="Colorful List Accent 4" w:semiHidden="0" w:uiPriority="72" w:unhideWhenUsed="0"/>
-    <w:lsdException w:name="Colorful Grid Accent 4" w:semiHidden="0" w:uiPriority="73" w:unhideWhenUsed="0"/>
-    <w:lsdException w:name="Light Shading Accent 5" w:semiHidden="0" w:uiPriority="60" w:unhideWhenUsed="0"/>
-    <w:lsdException w:name="Light List Accent 5" w:semiHidden="0" w:uiPriority="61" w:unhideWhenUsed="0"/>
-    <w:lsdException w:name="Light Grid Accent 5" w:semiHidden="0" w:uiPriority="62" w:unhideWhenUsed="0"/>
-    <w:lsdException w:name="Medium Shading 1 Accent 5" w:semiHidden="0" w:uiPriority="63" w:unhideWhenUsed="0"/>
-    <w:lsdException w:name="Medium Shading 2 Accent 5" w:semiHidden="0" w:uiPriority="64" w:unhideWhenUsed="0"/>
-    <w:lsdException w:name="Medium List 1 Accent 5" w:semiHidden="0" w:uiPriority="65" w:unhideWhenUsed="0"/>
-    <w:lsdException w:name="Medium List 2 Accent 5" w:semiHidden="0" w:uiPriority="66" w:unhideWhenUsed="0"/>
-    <w:lsdException w:name="Medium Grid 1 Accent 5" w:semiHidden="0" w:uiPriority="67" w:unhideWhenUsed="0"/>
-    <w:lsdException w:name="Medium Grid 2 Accent 5" w:semiHidden="0" w:uiPriority="68" w:unhideWhenUsed="0"/>
-    <w:lsdException w:name="Medium Grid 3 Accent 5" w:semiHidden="0" w:uiPriority="69" w:unhideWhenUsed="0"/>
-    <w:lsdException w:name="Dark List Accent 5" w:semiHidden="0" w:uiPriority="70" w:unhideWhenUsed="0"/>
-    <w:lsdException w:name="Colorful Shading Accent 5" w:semiHidden="0" w:uiPriority="71" w:unhideWhenUsed="0"/>
-    <w:lsdException w:name="Colorful List Accent 5" w:semiHidden="0" w:uiPriority="72" w:unhideWhenUsed="0"/>
-    <w:lsdException w:name="Colorful Grid Accent 5" w:semiHidden="0" w:uiPriority="73" w:unhideWhenUsed="0"/>
-    <w:lsdException w:name="Light Shading Accent 6" w:semiHidden="0" w:uiPriority="60" w:unhideWhenUsed="0"/>
-    <w:lsdException w:name="Light List Accent 6" w:semiHidden="0" w:uiPriority="61" w:unhideWhenUsed="0"/>
-    <w:lsdException w:name="Light Grid Accent 6" w:semiHidden="0" w:uiPriority="62" w:unhideWhenUsed="0"/>
-    <w:lsdException w:name="Medium Shading 1 Accent 6" w:semiHidden="0" w:uiPriority="63" w:unhideWhenUsed="0"/>
-    <w:lsdException w:name="Medium Shading 2 Accent 6" w:semiHidden="0" w:uiPriority="64" w:unhideWhenUsed="0"/>
-    <w:lsdException w:name="Medium List 1 Accent 6" w:semiHidden="0" w:uiPriority="65" w:unhideWhenUsed="0"/>
-    <w:lsdException w:name="Medium List 2 Accent 6" w:semiHidden="0" w:uiPriority="66" w:unhideWhenUsed="0"/>
-    <w:lsdException w:name="Medium Grid 1 Accent 6" w:semiHidden="0" w:uiPriority="67" w:unhideWhenUsed="0"/>
-    <w:lsdException w:name="Medium Grid 2 Accent 6" w:semiHidden="0" w:uiPriority="68" w:unhideWhenUsed="0"/>
-    <w:lsdException w:name="Medium Grid 3 Accent 6" w:semiHidden="0" w:uiPriority="69" w:unhideWhenUsed="0"/>
-    <w:lsdException w:name="Dark List Accent 6" w:semiHidden="0" w:uiPriority="70" w:unhideWhenUsed="0"/>
-    <w:lsdException w:name="Colorful Shading Accent 6" w:semiHidden="0" w:uiPriority="71" w:unhideWhenUsed="0"/>
-    <w:lsdException w:name="Colorful List Accent 6" w:semiHidden="0" w:uiPriority="72" w:unhideWhenUsed="0"/>
-    <w:lsdException w:name="Colorful Grid Accent 6" w:semiHidden="0" w:uiPriority="73" w:unhideWhenUsed="0"/>
-    <w:lsdException w:name="Subtle Emphasis" w:semiHidden="0" w:uiPriority="19" w:unhideWhenUsed="0" w:qFormat="1"/>
-    <w:lsdException w:name="Intense Emphasis" w:semiHidden="0" w:uiPriority="21" w:unhideWhenUsed="0" w:qFormat="1"/>
-    <w:lsdException w:name="Subtle Reference" w:semiHidden="0" w:uiPriority="31" w:unhideWhenUsed="0" w:qFormat="1"/>
-    <w:lsdException w:name="Intense Reference" w:semiHidden="0" w:uiPriority="32" w:unhideWhenUsed="0" w:qFormat="1"/>
-    <w:lsdException w:name="Book Title" w:semiHidden="0" w:uiPriority="33" w:unhideWhenUsed="0" w:qFormat="1"/>
-    <w:lsdException w:name="Bibliography" w:uiPriority="37"/>
-    <w:lsdException w:name="TOC Heading" w:uiPriority="39" w:qFormat="1"/>
+  <w:latentStyles w:defLockedState="0" w:defUIPriority="99" w:defSemiHidden="0" w:defUnhideWhenUsed="0" w:defQFormat="0" w:count="371">
+    <w:lsdException w:name="Normal" w:uiPriority="0" w:qFormat="1"/>
+    <w:lsdException w:name="heading 1" w:uiPriority="9" w:qFormat="1"/>
+    <w:lsdException w:name="heading 2" w:semiHidden="1" w:uiPriority="9" w:unhideWhenUsed="1" w:qFormat="1"/>
+    <w:lsdException w:name="heading 3" w:semiHidden="1" w:uiPriority="9" w:unhideWhenUsed="1" w:qFormat="1"/>
+    <w:lsdException w:name="heading 4" w:semiHidden="1" w:uiPriority="9" w:unhideWhenUsed="1" w:qFormat="1"/>
+    <w:lsdException w:name="heading 5" w:semiHidden="1" w:uiPriority="9" w:unhideWhenUsed="1" w:qFormat="1"/>
+    <w:lsdException w:name="heading 6" w:semiHidden="1" w:uiPriority="9" w:unhideWhenUsed="1" w:qFormat="1"/>
+    <w:lsdException w:name="heading 7" w:semiHidden="1" w:uiPriority="9" w:unhideWhenUsed="1" w:qFormat="1"/>
+    <w:lsdException w:name="heading 8" w:semiHidden="1" w:uiPriority="9" w:unhideWhenUsed="1" w:qFormat="1"/>
+    <w:lsdException w:name="heading 9" w:semiHidden="1" w:uiPriority="9" w:unhideWhenUsed="1" w:qFormat="1"/>
+    <w:lsdException w:name="index 1" w:semiHidden="1" w:unhideWhenUsed="1"/>
+    <w:lsdException w:name="index 2" w:semiHidden="1" w:unhideWhenUsed="1"/>
+    <w:lsdException w:name="index 3" w:semiHidden="1" w:unhideWhenUsed="1"/>
+    <w:lsdException w:name="index 4" w:semiHidden="1" w:unhideWhenUsed="1"/>
+    <w:lsdException w:name="index 5" w:semiHidden="1" w:unhideWhenUsed="1"/>
+    <w:lsdException w:name="index 6" w:semiHidden="1" w:unhideWhenUsed="1"/>
+    <w:lsdException w:name="index 7" w:semiHidden="1" w:unhideWhenUsed="1"/>
+    <w:lsdException w:name="index 8" w:semiHidden="1" w:unhideWhenUsed="1"/>
+    <w:lsdException w:name="index 9" w:semiHidden="1" w:unhideWhenUsed="1"/>
+    <w:lsdException w:name="toc 1" w:semiHidden="1" w:uiPriority="39" w:unhideWhenUsed="1"/>
+    <w:lsdException w:name="toc 2" w:semiHidden="1" w:uiPriority="39" w:unhideWhenUsed="1"/>
+    <w:lsdException w:name="toc 3" w:semiHidden="1" w:uiPriority="39" w:unhideWhenUsed="1"/>
+    <w:lsdException w:name="toc 4" w:semiHidden="1" w:uiPriority="39" w:unhideWhenUsed="1"/>
+    <w:lsdException w:name="toc 5" w:semiHidden="1" w:uiPriority="39" w:unhideWhenUsed="1"/>
+    <w:lsdException w:name="toc 6" w:semiHidden="1" w:uiPriority="39" w:unhideWhenUsed="1"/>
+    <w:lsdException w:name="toc 7" w:semiHidden="1" w:uiPriority="39" w:unhideWhenUsed="1"/>
+    <w:lsdException w:name="toc 8" w:semiHidden="1" w:uiPriority="39" w:unhideWhenUsed="1"/>
+    <w:lsdException w:name="toc 9" w:semiHidden="1" w:uiPriority="39" w:unhideWhenUsed="1"/>
+    <w:lsdException w:name="Normal Indent" w:semiHidden="1" w:unhideWhenUsed="1"/>
+    <w:lsdException w:name="footnote text" w:semiHidden="1" w:unhideWhenUsed="1"/>
+    <w:lsdException w:name="annotation text" w:semiHidden="1" w:unhideWhenUsed="1"/>
+    <w:lsdException w:name="header" w:semiHidden="1" w:unhideWhenUsed="1"/>
+    <w:lsdException w:name="footer" w:semiHidden="1" w:unhideWhenUsed="1"/>
+    <w:lsdException w:name="index heading" w:semiHidden="1" w:unhideWhenUsed="1"/>
+    <w:lsdException w:name="caption" w:semiHidden="1" w:uiPriority="35" w:unhideWhenUsed="1" w:qFormat="1"/>
+    <w:lsdException w:name="table of figures" w:semiHidden="1" w:unhideWhenUsed="1"/>
+    <w:lsdException w:name="envelope address" w:semiHidden="1" w:unhideWhenUsed="1"/>
+    <w:lsdException w:name="envelope return" w:semiHidden="1" w:unhideWhenUsed="1"/>
+    <w:lsdException w:name="footnote reference" w:semiHidden="1" w:unhideWhenUsed="1"/>
+    <w:lsdException w:name="annotation reference" w:semiHidden="1" w:unhideWhenUsed="1"/>
+    <w:lsdException w:name="line number" w:semiHidden="1" w:unhideWhenUsed="1"/>
+    <w:lsdException w:name="page number" w:semiHidden="1" w:unhideWhenUsed="1"/>
+    <w:lsdException w:name="endnote reference" w:semiHidden="1" w:unhideWhenUsed="1"/>
+    <w:lsdException w:name="endnote text" w:semiHidden="1" w:unhideWhenUsed="1"/>
+    <w:lsdException w:name="table of authorities" w:semiHidden="1" w:unhideWhenUsed="1"/>
+    <w:lsdException w:name="macro" w:semiHidden="1" w:unhideWhenUsed="1"/>
+    <w:lsdException w:name="toa heading" w:semiHidden="1" w:unhideWhenUsed="1"/>
+    <w:lsdException w:name="List" w:semiHidden="1" w:unhideWhenUsed="1"/>
+    <w:lsdException w:name="List Bullet" w:semiHidden="1" w:unhideWhenUsed="1"/>
+    <w:lsdException w:name="List Number" w:semiHidden="1" w:unhideWhenUsed="1"/>
+    <w:lsdException w:name="List 2" w:semiHidden="1" w:unhideWhenUsed="1"/>
+    <w:lsdException w:name="List 3" w:semiHidden="1" w:unhideWhenUsed="1"/>
+    <w:lsdException w:name="List 4" w:semiHidden="1" w:unhideWhenUsed="1"/>
+    <w:lsdException w:name="List 5" w:semiHidden="1" w:unhideWhenUsed="1"/>
+    <w:lsdException w:name="List Bullet 2" w:semiHidden="1" w:unhideWhenUsed="1"/>
+    <w:lsdException w:name="List Bullet 3" w:semiHidden="1" w:unhideWhenUsed="1"/>
+    <w:lsdException w:name="List Bullet 4" w:semiHidden="1" w:unhideWhenUsed="1"/>
+    <w:lsdException w:name="List Bullet 5" w:semiHidden="1" w:unhideWhenUsed="1"/>
+    <w:lsdException w:name="List Number 2" w:semiHidden="1" w:unhideWhenUsed="1"/>
+    <w:lsdException w:name="List Number 3" w:semiHidden="1" w:unhideWhenUsed="1"/>
+    <w:lsdException w:name="List Number 4" w:semiHidden="1" w:unhideWhenUsed="1"/>
+    <w:lsdException w:name="List Number 5" w:semiHidden="1" w:unhideWhenUsed="1"/>
+    <w:lsdException w:name="Title" w:uiPriority="10" w:qFormat="1"/>
+    <w:lsdException w:name="Closing" w:semiHidden="1" w:unhideWhenUsed="1"/>
+    <w:lsdException w:name="Signature" w:semiHidden="1" w:unhideWhenUsed="1"/>
+    <w:lsdException w:name="Default Paragraph Font" w:semiHidden="1" w:uiPriority="1" w:unhideWhenUsed="1"/>
+    <w:lsdException w:name="Body Text" w:semiHidden="1" w:unhideWhenUsed="1"/>
+    <w:lsdException w:name="Body Text Indent" w:semiHidden="1" w:unhideWhenUsed="1"/>
+    <w:lsdException w:name="List Continue" w:semiHidden="1" w:unhideWhenUsed="1"/>
+    <w:lsdException w:name="List Continue 2" w:semiHidden="1" w:unhideWhenUsed="1"/>
+    <w:lsdException w:name="List Continue 3" w:semiHidden="1" w:unhideWhenUsed="1"/>
+    <w:lsdException w:name="List Continue 4" w:semiHidden="1" w:unhideWhenUsed="1"/>
+    <w:lsdException w:name="List Continue 5" w:semiHidden="1" w:unhideWhenUsed="1"/>
+    <w:lsdException w:name="Message Header" w:semiHidden="1" w:unhideWhenUsed="1"/>
+    <w:lsdException w:name="Subtitle" w:uiPriority="11" w:qFormat="1"/>
+    <w:lsdException w:name="Salutation" w:semiHidden="1" w:unhideWhenUsed="1"/>
+    <w:lsdException w:name="Date" w:semiHidden="1" w:unhideWhenUsed="1"/>
+    <w:lsdException w:name="Body Text First Indent" w:semiHidden="1" w:unhideWhenUsed="1"/>
+    <w:lsdException w:name="Body Text First Indent 2" w:semiHidden="1" w:unhideWhenUsed="1"/>
+    <w:lsdException w:name="Note Heading" w:semiHidden="1" w:unhideWhenUsed="1"/>
+    <w:lsdException w:name="Body Text 2" w:semiHidden="1" w:unhideWhenUsed="1"/>
+    <w:lsdException w:name="Body Text 3" w:semiHidden="1" w:unhideWhenUsed="1"/>
+    <w:lsdException w:name="Body Text Indent 2" w:semiHidden="1" w:unhideWhenUsed="1"/>
+    <w:lsdException w:name="Body Text Indent 3" w:semiHidden="1" w:unhideWhenUsed="1"/>
+    <w:lsdException w:name="Block Text" w:semiHidden="1" w:unhideWhenUsed="1"/>
+    <w:lsdException w:name="Hyperlink" w:semiHidden="1" w:unhideWhenUsed="1"/>
+    <w:lsdException w:name="FollowedHyperlink" w:semiHidden="1" w:unhideWhenUsed="1"/>
+    <w:lsdException w:name="Strong" w:uiPriority="22" w:qFormat="1"/>
+    <w:lsdException w:name="Emphasis" w:uiPriority="20" w:qFormat="1"/>
+    <w:lsdException w:name="Document Map" w:semiHidden="1" w:unhideWhenUsed="1"/>
+    <w:lsdException w:name="Plain Text" w:semiHidden="1" w:unhideWhenUsed="1"/>
+    <w:lsdException w:name="E-mail Signature" w:semiHidden="1" w:unhideWhenUsed="1"/>
+    <w:lsdException w:name="HTML Top of Form" w:semiHidden="1" w:unhideWhenUsed="1"/>
+    <w:lsdException w:name="HTML Bottom of Form" w:semiHidden="1" w:unhideWhenUsed="1"/>
+    <w:lsdException w:name="Normal (Web)" w:semiHidden="1" w:unhideWhenUsed="1"/>
+    <w:lsdException w:name="HTML Acronym" w:semiHidden="1" w:unhideWhenUsed="1"/>
+    <w:lsdException w:name="HTML Address" w:semiHidden="1" w:unhideWhenUsed="1"/>
+    <w:lsdException w:name="HTML Cite" w:semiHidden="1" w:unhideWhenUsed="1"/>
+    <w:lsdException w:name="HTML Code" w:semiHidden="1" w:unhideWhenUsed="1"/>
+    <w:lsdException w:name="HTML Definition" w:semiHidden="1" w:unhideWhenUsed="1"/>
+    <w:lsdException w:name="HTML Keyboard" w:semiHidden="1" w:unhideWhenUsed="1"/>
+    <w:lsdException w:name="HTML Preformatted" w:semiHidden="1" w:unhideWhenUsed="1"/>
+    <w:lsdException w:name="HTML Sample" w:semiHidden="1" w:unhideWhenUsed="1"/>
+    <w:lsdException w:name="HTML Typewriter" w:semiHidden="1" w:unhideWhenUsed="1"/>
+    <w:lsdException w:name="HTML Variable" w:semiHidden="1" w:unhideWhenUsed="1"/>
+    <w:lsdException w:name="Normal Table" w:semiHidden="1" w:unhideWhenUsed="1"/>
+    <w:lsdException w:name="annotation subject" w:semiHidden="1" w:unhideWhenUsed="1"/>
+    <w:lsdException w:name="No List" w:semiHidden="1" w:unhideWhenUsed="1"/>
+    <w:lsdException w:name="Outline List 1" w:semiHidden="1" w:unhideWhenUsed="1"/>
+    <w:lsdException w:name="Outline List 2" w:semiHidden="1" w:unhideWhenUsed="1"/>
+    <w:lsdException w:name="Outline List 3" w:semiHidden="1" w:unhideWhenUsed="1"/>
+    <w:lsdException w:name="Table Simple 1" w:semiHidden="1" w:unhideWhenUsed="1"/>
+    <w:lsdException w:name="Table Simple 2" w:semiHidden="1" w:unhideWhenUsed="1"/>
+    <w:lsdException w:name="Table Simple 3" w:semiHidden="1" w:unhideWhenUsed="1"/>
+    <w:lsdException w:name="Table Classic 1" w:semiHidden="1" w:unhideWhenUsed="1"/>
+    <w:lsdException w:name="Table Classic 2" w:semiHidden="1" w:unhideWhenUsed="1"/>
+    <w:lsdException w:name="Table Classic 3" w:semiHidden="1" w:unhideWhenUsed="1"/>
+    <w:lsdException w:name="Table Classic 4" w:semiHidden="1" w:unhideWhenUsed="1"/>
+    <w:lsdException w:name="Table Colorful 1" w:semiHidden="1" w:unhideWhenUsed="1"/>
+    <w:lsdException w:name="Table Colorful 2" w:semiHidden="1" w:unhideWhenUsed="1"/>
+    <w:lsdException w:name="Table Colorful 3" w:semiHidden="1" w:unhideWhenUsed="1"/>
+    <w:lsdException w:name="Table Columns 1" w:semiHidden="1" w:unhideWhenUsed="1"/>
+    <w:lsdException w:name="Table Columns 2" w:semiHidden="1" w:unhideWhenUsed="1"/>
+    <w:lsdException w:name="Table Columns 3" w:semiHidden="1" w:unhideWhenUsed="1"/>
+    <w:lsdException w:name="Table Columns 4" w:semiHidden="1" w:unhideWhenUsed="1"/>
+    <w:lsdException w:name="Table Columns 5" w:semiHidden="1" w:unhideWhenUsed="1"/>
+    <w:lsdException w:name="Table Grid 1" w:semiHidden="1" w:unhideWhenUsed="1"/>
+    <w:lsdException w:name="Table Grid 2" w:semiHidden="1" w:unhideWhenUsed="1"/>
+    <w:lsdException w:name="Table Grid 3" w:semiHidden="1" w:unhideWhenUsed="1"/>
+    <w:lsdException w:name="Table Grid 4" w:semiHidden="1" w:unhideWhenUsed="1"/>
+    <w:lsdException w:name="Table Grid 5" w:semiHidden="1" w:unhideWhenUsed="1"/>
+    <w:lsdException w:name="Table Grid 6" w:semiHidden="1" w:unhideWhenUsed="1"/>
+    <w:lsdException w:name="Table Grid 7" w:semiHidden="1" w:unhideWhenUsed="1"/>
+    <w:lsdException w:name="Table Grid 8" w:semiHidden="1" w:unhideWhenUsed="1"/>
+    <w:lsdException w:name="Table List 1" w:semiHidden="1" w:unhideWhenUsed="1"/>
+    <w:lsdException w:name="Table List 2" w:semiHidden="1" w:unhideWhenUsed="1"/>
+    <w:lsdException w:name="Table List 3" w:semiHidden="1" w:unhideWhenUsed="1"/>
+    <w:lsdException w:name="Table List 4" w:semiHidden="1" w:unhideWhenUsed="1"/>
+    <w:lsdException w:name="Table List 5" w:semiHidden="1" w:unhideWhenUsed="1"/>
+    <w:lsdException w:name="Table List 6" w:semiHidden="1" w:unhideWhenUsed="1"/>
+    <w:lsdException w:name="Table List 7" w:semiHidden="1" w:unhideWhenUsed="1"/>
+    <w:lsdException w:name="Table List 8" w:semiHidden="1" w:unhideWhenUsed="1"/>
+    <w:lsdException w:name="Table 3D effects 1" w:semiHidden="1" w:unhideWhenUsed="1"/>
+    <w:lsdException w:name="Table 3D effects 2" w:semiHidden="1" w:unhideWhenUsed="1"/>
+    <w:lsdException w:name="Table 3D effects 3" w:semiHidden="1" w:unhideWhenUsed="1"/>
+    <w:lsdException w:name="Table Contemporary" w:semiHidden="1" w:unhideWhenUsed="1"/>
+    <w:lsdException w:name="Table Elegant" w:semiHidden="1" w:unhideWhenUsed="1"/>
+    <w:lsdException w:name="Table Professional" w:semiHidden="1" w:unhideWhenUsed="1"/>
+    <w:lsdException w:name="Table Subtle 1" w:semiHidden="1" w:unhideWhenUsed="1"/>
+    <w:lsdException w:name="Table Subtle 2" w:semiHidden="1" w:unhideWhenUsed="1"/>
+    <w:lsdException w:name="Table Web 1" w:semiHidden="1" w:unhideWhenUsed="1"/>
+    <w:lsdException w:name="Table Web 2" w:semiHidden="1" w:unhideWhenUsed="1"/>
+    <w:lsdException w:name="Table Web 3" w:semiHidden="1" w:unhideWhenUsed="1"/>
+    <w:lsdException w:name="Balloon Text" w:semiHidden="1" w:unhideWhenUsed="1"/>
+    <w:lsdException w:name="Table Grid" w:uiPriority="39"/>
+    <w:lsdException w:name="Table Theme" w:semiHidden="1" w:unhideWhenUsed="1"/>
+    <w:lsdException w:name="Placeholder Text" w:semiHidden="1"/>
+    <w:lsdException w:name="No Spacing" w:uiPriority="1" w:qFormat="1"/>
+    <w:lsdException w:name="Light Shading" w:uiPriority="60"/>
+    <w:lsdException w:name="Light List" w:uiPriority="61"/>
+    <w:lsdException w:name="Light Grid" w:uiPriority="62"/>
+    <w:lsdException w:name="Medium Shading 1" w:uiPriority="63"/>
+    <w:lsdException w:name="Medium Shading 2" w:uiPriority="64"/>
+    <w:lsdException w:name="Medium List 1" w:uiPriority="65"/>
+    <w:lsdException w:name="Medium List 2" w:uiPriority="66"/>
+    <w:lsdException w:name="Medium Grid 1" w:uiPriority="67"/>
+    <w:lsdException w:name="Medium Grid 2" w:uiPriority="68"/>
+    <w:lsdException w:name="Medium Grid 3" w:uiPriority="69"/>
+    <w:lsdException w:name="Dark List" w:uiPriority="70"/>
+    <w:lsdException w:name="Colorful Shading" w:uiPriority="71"/>
+    <w:lsdException w:name="Colorful List" w:uiPriority="72"/>
+    <w:lsdException w:name="Colorful Grid" w:uiPriority="73"/>
+    <w:lsdException w:name="Light Shading Accent 1" w:uiPriority="60"/>
+    <w:lsdException w:name="Light List Accent 1" w:uiPriority="61"/>
+    <w:lsdException w:name="Light Grid Accent 1" w:uiPriority="62"/>
+    <w:lsdException w:name="Medium Shading 1 Accent 1" w:uiPriority="63"/>
+    <w:lsdException w:name="Medium Shading 2 Accent 1" w:uiPriority="64"/>
+    <w:lsdException w:name="Medium List 1 Accent 1" w:uiPriority="65"/>
+    <w:lsdException w:name="Revision" w:semiHidden="1"/>
+    <w:lsdException w:name="List Paragraph" w:uiPriority="34" w:qFormat="1"/>
+    <w:lsdException w:name="Quote" w:uiPriority="29" w:qFormat="1"/>
+    <w:lsdException w:name="Intense Quote" w:uiPriority="30" w:qFormat="1"/>
+    <w:lsdException w:name="Medium List 2 Accent 1" w:uiPriority="66"/>
+    <w:lsdException w:name="Medium Grid 1 Accent 1" w:uiPriority="67"/>
+    <w:lsdException w:name="Medium Grid 2 Accent 1" w:uiPriority="68"/>
+    <w:lsdException w:name="Medium Grid 3 Accent 1" w:uiPriority="69"/>
+    <w:lsdException w:name="Dark List Accent 1" w:uiPriority="70"/>
+    <w:lsdException w:name="Colorful Shading Accent 1" w:uiPriority="71"/>
+    <w:lsdException w:name="Colorful List Accent 1" w:uiPriority="72"/>
+    <w:lsdException w:name="Colorful Grid Accent 1" w:uiPriority="73"/>
+    <w:lsdException w:name="Light Shading Accent 2" w:uiPriority="60"/>
+    <w:lsdException w:name="Light List Accent 2" w:uiPriority="61"/>
+    <w:lsdException w:name="Light Grid Accent 2" w:uiPriority="62"/>
+    <w:lsdException w:name="Medium Shading 1 Accent 2" w:uiPriority="63"/>
+    <w:lsdException w:name="Medium Shading 2 Accent 2" w:uiPriority="64"/>
+    <w:lsdException w:name="Medium List 1 Accent 2" w:uiPriority="65"/>
+    <w:lsdException w:name="Medium List 2 Accent 2" w:uiPriority="66"/>
+    <w:lsdException w:name="Medium Grid 1 Accent 2" w:uiPriority="67"/>
+    <w:lsdException w:name="Medium Grid 2 Accent 2" w:uiPriority="68"/>
+    <w:lsdException w:name="Medium Grid 3 Accent 2" w:uiPriority="69"/>
+    <w:lsdException w:name="Dark List Accent 2" w:uiPriority="70"/>
+    <w:lsdException w:name="Colorful Shading Accent 2" w:uiPriority="71"/>
+    <w:lsdException w:name="Colorful List Accent 2" w:uiPriority="72"/>
+    <w:lsdException w:name="Colorful Grid Accent 2" w:uiPriority="73"/>
+    <w:lsdException w:name="Light Shading Accent 3" w:uiPriority="60"/>
+    <w:lsdException w:name="Light List Accent 3" w:uiPriority="61"/>
+    <w:lsdException w:name="Light Grid Accent 3" w:uiPriority="62"/>
+    <w:lsdException w:name="Medium Shading 1 Accent 3" w:uiPriority="63"/>
+    <w:lsdException w:name="Medium Shading 2 Accent 3" w:uiPriority="64"/>
+    <w:lsdException w:name="Medium List 1 Accent 3" w:uiPriority="65"/>
+    <w:lsdException w:name="Medium List 2 Accent 3" w:uiPriority="66"/>
+    <w:lsdException w:name="Medium Grid 1 Accent 3" w:uiPriority="67"/>
+    <w:lsdException w:name="Medium Grid 2 Accent 3" w:uiPriority="68"/>
+    <w:lsdException w:name="Medium Grid 3 Accent 3" w:uiPriority="69"/>
+    <w:lsdException w:name="Dark List Accent 3" w:uiPriority="70"/>
+    <w:lsdException w:name="Colorful Shading Accent 3" w:uiPriority="71"/>
+    <w:lsdException w:name="Colorful List Accent 3" w:uiPriority="72"/>
+    <w:lsdException w:name="Colorful Grid Accent 3" w:uiPriority="73"/>
+    <w:lsdException w:name="Light Shading Accent 4" w:uiPriority="60"/>
+    <w:lsdException w:name="Light List Accent 4" w:uiPriority="61"/>
+    <w:lsdException w:name="Light Grid Accent 4" w:uiPriority="62"/>
+    <w:lsdException w:name="Medium Shading 1 Accent 4" w:uiPriority="63"/>
+    <w:lsdException w:name="Medium Shading 2 Accent 4" w:uiPriority="64"/>
+    <w:lsdException w:name="Medium List 1 Accent 4" w:uiPriority="65"/>
+    <w:lsdException w:name="Medium List 2 Accent 4" w:uiPriority="66"/>
+    <w:lsdException w:name="Medium Grid 1 Accent 4" w:uiPriority="67"/>
+    <w:lsdException w:name="Medium Grid 2 Accent 4" w:uiPriority="68"/>
+    <w:lsdException w:name="Medium Grid 3 Accent 4" w:uiPriority="69"/>
+    <w:lsdException w:name="Dark List Accent 4" w:uiPriority="70"/>
+    <w:lsdException w:name="Colorful Shading Accent 4" w:uiPriority="71"/>
+    <w:lsdException w:name="Colorful List Accent 4" w:uiPriority="72"/>
+    <w:lsdException w:name="Colorful Grid Accent 4" w:uiPriority="73"/>
+    <w:lsdException w:name="Light Shading Accent 5" w:uiPriority="60"/>
+    <w:lsdException w:name="Light List Accent 5" w:uiPriority="61"/>
+    <w:lsdException w:name="Light Grid Accent 5" w:uiPriority="62"/>
+    <w:lsdException w:name="Medium Shading 1 Accent 5" w:uiPriority="63"/>
+    <w:lsdException w:name="Medium Shading 2 Accent 5" w:uiPriority="64"/>
+    <w:lsdException w:name="Medium List 1 Accent 5" w:uiPriority="65"/>
+    <w:lsdException w:name="Medium List 2 Accent 5" w:uiPriority="66"/>
+    <w:lsdException w:name="Medium Grid 1 Accent 5" w:uiPriority="67"/>
+    <w:lsdException w:name="Medium Grid 2 Accent 5" w:uiPriority="68"/>
+    <w:lsdException w:name="Medium Grid 3 Accent 5" w:uiPriority="69"/>
+    <w:lsdException w:name="Dark List Accent 5" w:uiPriority="70"/>
+    <w:lsdException w:name="Colorful Shading Accent 5" w:uiPriority="71"/>
+    <w:lsdException w:name="Colorful List Accent 5" w:uiPriority="72"/>
+    <w:lsdException w:name="Colorful Grid Accent 5" w:uiPriority="73"/>
+    <w:lsdException w:name="Light Shading Accent 6" w:uiPriority="60"/>
+    <w:lsdException w:name="Light List Accent 6" w:uiPriority="61"/>
+    <w:lsdException w:name="Light Grid Accent 6" w:uiPriority="62"/>
+    <w:lsdException w:name="Medium Shading 1 Accent 6" w:uiPriority="63"/>
+    <w:lsdException w:name="Medium Shading 2 Accent 6" w:uiPriority="64"/>
+    <w:lsdException w:name="Medium List 1 Accent 6" w:uiPriority="65"/>
+    <w:lsdException w:name="Medium List 2 Accent 6" w:uiPriority="66"/>
+    <w:lsdException w:name="Medium Grid 1 Accent 6" w:uiPriority="67"/>
+    <w:lsdException w:name="Medium Grid 2 Accent 6" w:uiPriority="68"/>
+    <w:lsdException w:name="Medium Grid 3 Accent 6" w:uiPriority="69"/>
+    <w:lsdException w:name="Dark List Accent 6" w:uiPriority="70"/>
+    <w:lsdException w:name="Colorful Shading Accent 6" w:uiPriority="71"/>
+    <w:lsdException w:name="Colorful List Accent 6" w:uiPriority="72"/>
+    <w:lsdException w:name="Colorful Grid Accent 6" w:uiPriority="73"/>
+    <w:lsdException w:name="Subtle Emphasis" w:uiPriority="19" w:qFormat="1"/>
+    <w:lsdException w:name="Intense Emphasis" w:uiPriority="21" w:qFormat="1"/>
+    <w:lsdException w:name="Subtle Reference" w:uiPriority="31" w:qFormat="1"/>
+    <w:lsdException w:name="Intense Reference" w:uiPriority="32" w:qFormat="1"/>
+    <w:lsdException w:name="Book Title" w:uiPriority="33" w:qFormat="1"/>
+    <w:lsdException w:name="Bibliography" w:semiHidden="1" w:uiPriority="37" w:unhideWhenUsed="1"/>
+    <w:lsdException w:name="TOC Heading" w:semiHidden="1" w:uiPriority="39" w:unhideWhenUsed="1" w:qFormat="1"/>
+    <w:lsdException w:name="Grid Table 4" w:uiPriority="49"/>
+    <w:lsdException w:name="Grid Table 5 Dark" w:uiPriority="50"/>
+    <w:lsdException w:name="Grid Table 6 Colorful" w:uiPriority="51"/>
+    <w:lsdException w:name="Grid Table 7 Colorful" w:uiPriority="52"/>
+    <w:lsdException w:name="Grid Table 1 Light Accent 1" w:uiPriority="46"/>
+    <w:lsdException w:name="Grid Table 2 Accent 1" w:uiPriority="47"/>
+    <w:lsdException w:name="Grid Table 3 Accent 1" w:uiPriority="48"/>
+    <w:lsdException w:name="Grid Table 4 Accent 1" w:uiPriority="49"/>
+    <w:lsdException w:name="Grid Table 5 Dark Accent 1" w:uiPriority="50"/>
+    <w:lsdException w:name="Grid Table 6 Colorful Accent 1" w:uiPriority="51"/>
+    <w:lsdException w:name="Grid Table 7 Colorful Accent 1" w:uiPriority="52"/>
+    <w:lsdException w:name="Grid Table 1 Light Accent 2" w:uiPriority="46"/>
+    <w:lsdException w:name="Grid Table 2 Accent 2" w:uiPriority="47"/>
+    <w:lsdException w:name="Grid Table 3 Accent 2" w:uiPriority="48"/>
+    <w:lsdException w:name="Grid Table 4 Accent 2" w:uiPriority="49"/>
+    <w:lsdException w:name="Grid Table 5 Dark Accent 2" w:uiPriority="50"/>
+    <w:lsdException w:name="Grid Table 6 Colorful Accent 2" w:uiPriority="51"/>
+    <w:lsdException w:name="Grid Table 7 Colorful Accent 2" w:uiPriority="52"/>
+    <w:lsdException w:name="Grid Table 1 Light Accent 3" w:uiPriority="46"/>
+    <w:lsdException w:name="Grid Table 2 Accent 3" w:uiPriority="47"/>
+    <w:lsdException w:name="Grid Table 3 Accent 3" w:uiPriority="48"/>
+    <w:lsdException w:name="Grid Table 4 Accent 3" w:uiPriority="49"/>
+    <w:lsdException w:name="Grid Table 5 Dark Accent 3" w:uiPriority="50"/>
+    <w:lsdException w:name="Grid Table 6 Colorful Accent 3" w:uiPriority="51"/>
+    <w:lsdException w:name="Grid Table 7 Colorful Accent 3" w:uiPriority="52"/>
+    <w:lsdException w:name="Grid Table 1 Light Accent 4" w:uiPriority="46"/>
+    <w:lsdException w:name="Grid Table 2 Accent 4" w:uiPriority="47"/>
+    <w:lsdException w:name="Grid Table 3 Accent 4" w:uiPriority="48"/>
+    <w:lsdException w:name="Grid Table 4 Accent 4" w:uiPriority="49"/>
+    <w:lsdException w:name="Grid Table 5 Dark Accent 4" w:uiPriority="50"/>
+    <w:lsdException w:name="Grid Table 6 Colorful Accent 4" w:uiPriority="51"/>
+    <w:lsdException w:name="Grid Table 7 Colorful Accent 4" w:uiPriority="52"/>
+    <w:lsdException w:name="Grid Table 1 Light Accent 5" w:uiPriority="46"/>
+    <w:lsdException w:name="Grid Table 2 Accent 5" w:uiPriority="47"/>
+    <w:lsdException w:name="Grid Table 3 Accent 5" w:uiPriority="48"/>
+    <w:lsdException w:name="Grid Table 4 Accent 5" w:uiPriority="49"/>
+    <w:lsdException w:name="Grid Table 5 Dark Accent 5" w:uiPriority="50"/>
+    <w:lsdException w:name="Grid Table 6 Colorful Accent 5" w:uiPriority="51"/>
+    <w:lsdException w:name="Grid Table 7 Colorful Accent 5" w:uiPriority="52"/>
+    <w:lsdException w:name="Grid Table 1 Light Accent 6" w:uiPriority="46"/>
+    <w:lsdException w:name="Grid Table 2 Accent 6" w:uiPriority="47"/>
+    <w:lsdException w:name="Grid Table 3 Accent 6" w:uiPriority="48"/>
+    <w:lsdException w:name="Grid Table 4 Accent 6" w:uiPriority="49"/>
+    <w:lsdException w:name="Grid Table 5 Dark Accent 6" w:uiPriority="50"/>
+    <w:lsdException w:name="Grid Table 6 Colorful Accent 6" w:uiPriority="51"/>
+    <w:lsdException w:name="Grid Table 7 Colorful Accent 6" w:uiPriority="52"/>
+    <w:lsdException w:name="List Table 1 Light" w:uiPriority="46"/>
+    <w:lsdException w:name="List Table 2" w:uiPriority="47"/>
+    <w:lsdException w:name="List Table 3" w:uiPriority="48"/>
+    <w:lsdException w:name="List Table 4" w:uiPriority="49"/>
+    <w:lsdException w:name="List Table 5 Dark" w:uiPriority="50"/>
+    <w:lsdException w:name="List Table 6 Colorful" w:uiPriority="51"/>
+    <w:lsdException w:name="List Table 7 Colorful" w:uiPriority="52"/>
+    <w:lsdException w:name="List Table 1 Light Accent 1" w:uiPriority="46"/>
+    <w:lsdException w:name="List Table 2 Accent 1" w:uiPriority="47"/>
+    <w:lsdException w:name="List Table 3 Accent 1" w:uiPriority="48"/>
+    <w:lsdException w:name="List Table 4 Accent 1" w:uiPriority="49"/>
+    <w:lsdException w:name="List Table 5 Dark Accent 1" w:uiPriority="50"/>
+    <w:lsdException w:name="List Table 6 Colorful Accent 1" w:uiPriority="51"/>
+    <w:lsdException w:name="List Table 7 Colorful Accent 1" w:uiPriority="52"/>
+    <w:lsdException w:name="List Table 1 Light Accent 2" w:uiPriority="46"/>
+    <w:lsdException w:name="List Table 2 Accent 2" w:uiPriority="47"/>
+    <w:lsdException w:name="List Table 3 Accent 2" w:uiPriority="48"/>
+    <w:lsdException w:name="List Table 4 Accent 2" w:uiPriority="49"/>
+    <w:lsdException w:name="List Table 5 Dark Accent 2" w:uiPriority="50"/>
+    <w:lsdException w:name="List Table 6 Colorful Accent 2" w:uiPriority="51"/>
+    <w:lsdException w:name="List Table 7 Colorful Accent 2" w:uiPriority="52"/>
+    <w:lsdException w:name="List Table 1 Light Accent 3" w:uiPriority="46"/>
+    <w:lsdException w:name="List Table 2 Accent 3" w:uiPriority="47"/>
+    <w:lsdException w:name="List Table 3 Accent 3" w:uiPriority="48"/>
+    <w:lsdException w:name="List Table 4 Accent 3" w:uiPriority="49"/>
+    <w:lsdException w:name="List Table 5 Dark Accent 3" w:uiPriority="50"/>
+    <w:lsdException w:name="List Table 6 Colorful Accent 3" w:uiPriority="51"/>
+    <w:lsdException w:name="List Table 7 Colorful Accent 3" w:uiPriority="52"/>
+    <w:lsdException w:name="List Table 1 Light Accent 4" w:uiPriority="46"/>
+    <w:lsdException w:name="List Table 2 Accent 4" w:uiPriority="47"/>
+    <w:lsdException w:name="List Table 3 Accent 4" w:uiPriority="48"/>
+    <w:lsdException w:name="List Table 4 Accent 4" w:uiPriority="49"/>
+    <w:lsdException w:name="List Table 5 Dark Accent 4" w:uiPriority="50"/>
+    <w:lsdException w:name="List Table 6 Colorful Accent 4" w:uiPriority="51"/>
+    <w:lsdException w:name="List Table 7 Colorful Accent 4" w:uiPriority="52"/>
+    <w:lsdException w:name="List Table 1 Light Accent 5" w:uiPriority="46"/>
+    <w:lsdException w:name="List Table 2 Accent 5" w:uiPriority="47"/>
+    <w:lsdException w:name="List Table 3 Accent 5" w:uiPriority="48"/>
+    <w:lsdException w:name="List Table 4 Accent 5" w:uiPriority="49"/>
+    <w:lsdException w:name="List Table 5 Dark Accent 5" w:uiPriority="50"/>
+    <w:lsdException w:name="List Table 6 Colorful Accent 5" w:uiPriority="51"/>
+    <w:lsdException w:name="List Table 7 Colorful Accent 5" w:uiPriority="52"/>
+    <w:lsdException w:name="List Table 1 Light Accent 6" w:uiPriority="46"/>
+    <w:lsdException w:name="List Table 2 Accent 6" w:uiPriority="47"/>
+    <w:lsdException w:name="List Table 3 Accent 6" w:uiPriority="48"/>
+    <w:lsdException w:name="List Table 4 Accent 6" w:uiPriority="49"/>
+    <w:lsdException w:name="List Table 5 Dark Accent 6" w:uiPriority="50"/>
+    <w:lsdException w:name="List Table 6 Colorful Accent 6" w:uiPriority="51"/>
+    <w:lsdException w:name="List Table 7 Colorful Accent 6" w:uiPriority="52"/>
   </w:latentStyles>
   <w:style w:type="paragraph" w:default="1" w:styleId="Normal">
     <w:name w:val="Normal"/>
@@ -11383,7 +11671,6 @@
       <w:spacing w:after="0" w:line="240" w:lineRule="auto"/>
     </w:pPr>
     <w:tblPr>
-      <w:tblInd w:w="0" w:type="dxa"/>
       <w:tblBorders>
         <w:top w:val="single" w:sz="4" w:space="0" w:color="auto"/>
         <w:left w:val="single" w:sz="4" w:space="0" w:color="auto"/>
@@ -11392,806 +11679,6 @@
         <w:insideH w:val="single" w:sz="4" w:space="0" w:color="auto"/>
         <w:insideV w:val="single" w:sz="4" w:space="0" w:color="auto"/>
       </w:tblBorders>
-      <w:tblCellMar>
-        <w:top w:w="0" w:type="dxa"/>
-        <w:left w:w="108" w:type="dxa"/>
-        <w:bottom w:w="0" w:type="dxa"/>
-        <w:right w:w="108" w:type="dxa"/>
-      </w:tblCellMar>
-    </w:tblPr>
-  </w:style>
-  <w:style w:type="paragraph" w:styleId="Caption">
-    <w:name w:val="caption"/>
-    <w:basedOn w:val="Normal"/>
-    <w:next w:val="Normal"/>
-    <w:uiPriority w:val="35"/>
-    <w:unhideWhenUsed/>
-    <w:qFormat/>
-    <w:rsid w:val="0064782D"/>
-    <w:pPr>
-      <w:spacing w:after="200" w:line="240" w:lineRule="auto"/>
-    </w:pPr>
-    <w:rPr>
-      <w:i/>
-      <w:iCs/>
-      <w:color w:val="44546A" w:themeColor="text2"/>
-      <w:sz w:val="18"/>
-      <w:szCs w:val="18"/>
-    </w:rPr>
-  </w:style>
-  <w:style w:type="character" w:styleId="FollowedHyperlink">
-    <w:name w:val="FollowedHyperlink"/>
-    <w:basedOn w:val="DefaultParagraphFont"/>
-    <w:uiPriority w:val="99"/>
-    <w:semiHidden/>
-    <w:unhideWhenUsed/>
-    <w:rsid w:val="004F1FFC"/>
-    <w:rPr>
-      <w:color w:val="954F72" w:themeColor="followedHyperlink"/>
-      <w:u w:val="single"/>
-    </w:rPr>
-  </w:style>
-  <w:style w:type="paragraph" w:customStyle="1" w:styleId="TableContents">
-    <w:name w:val="Table Contents"/>
-    <w:basedOn w:val="Normal"/>
-    <w:rsid w:val="00C819FE"/>
-    <w:pPr>
-      <w:widowControl w:val="0"/>
-      <w:suppressLineNumbers/>
-      <w:suppressAutoHyphens/>
-      <w:spacing w:after="0" w:line="240" w:lineRule="auto"/>
-    </w:pPr>
-    <w:rPr>
-      <w:rFonts w:ascii="Liberation Serif" w:eastAsia="Droid Sans Fallback" w:hAnsi="Liberation Serif" w:cs="FreeSans"/>
-      <w:color w:val="00000A"/>
-      <w:sz w:val="24"/>
-      <w:szCs w:val="24"/>
-      <w:lang w:eastAsia="zh-CN" w:bidi="hi-IN"/>
-    </w:rPr>
-  </w:style>
-  <w:style w:type="paragraph" w:customStyle="1" w:styleId="TableHeading">
-    <w:name w:val="Table Heading"/>
-    <w:basedOn w:val="TableContents"/>
-    <w:rsid w:val="00C819FE"/>
-    <w:pPr>
-      <w:jc w:val="center"/>
-    </w:pPr>
-    <w:rPr>
-      <w:b/>
-      <w:bCs/>
-    </w:rPr>
-  </w:style>
-  <w:style w:type="paragraph" w:customStyle="1" w:styleId="TableRow">
-    <w:name w:val="TableRow"/>
-    <w:basedOn w:val="Normal"/>
-    <w:rsid w:val="00C262EC"/>
-    <w:pPr>
-      <w:spacing w:before="60" w:after="60" w:line="240" w:lineRule="auto"/>
-    </w:pPr>
-    <w:rPr>
-      <w:rFonts w:ascii="Times New Roman" w:eastAsia="Times New Roman" w:hAnsi="Times New Roman" w:cs="Times New Roman"/>
-      <w:sz w:val="20"/>
-      <w:szCs w:val="20"/>
-    </w:rPr>
-  </w:style>
-  <w:style w:type="numbering" w:customStyle="1" w:styleId="StyleHeading3TableAttributeHeadingArialLeftLeft01">
-    <w:name w:val="Style Heading 3Table Attribute Heading + Arial Left Left:  0&quot;1"/>
-    <w:basedOn w:val="NoList"/>
-    <w:rsid w:val="00C262EC"/>
-    <w:pPr>
-      <w:numPr>
-        <w:numId w:val="13"/>
-      </w:numPr>
-    </w:pPr>
-  </w:style>
-  <w:style w:type="paragraph" w:styleId="Revision">
-    <w:name w:val="Revision"/>
-    <w:hidden/>
-    <w:uiPriority w:val="99"/>
-    <w:semiHidden/>
-    <w:rsid w:val="00C97B9A"/>
-    <w:pPr>
-      <w:spacing w:after="0" w:line="240" w:lineRule="auto"/>
-    </w:pPr>
-  </w:style>
-</w:styles>
-</file>
-
-<file path=word/stylesWithEffects.xml><?xml version="1.0" encoding="utf-8"?>
-<w:styles xmlns:wpc="http://schemas.microsoft.com/office/word/2010/wordprocessingCanvas" xmlns:mo="http://schemas.microsoft.com/office/mac/office/2008/main" xmlns:mc="http://schemas.openxmlformats.org/markup-compatibility/2006" xmlns:mv="urn:schemas-microsoft-com:mac:vml" xmlns:o="urn:schemas-microsoft-com:office:office" xmlns:r="http://schemas.openxmlformats.org/officeDocument/2006/relationships" xmlns:m="http://schemas.openxmlformats.org/officeDocument/2006/math" xmlns:v="urn:schemas-microsoft-com:vml" xmlns:wp14="http://schemas.microsoft.com/office/word/2010/wordprocessingDrawing" xmlns:wp="http://schemas.openxmlformats.org/drawingml/2006/wordprocessingDrawing" xmlns:w10="urn:schemas-microsoft-com:office:word" xmlns:w="http://schemas.openxmlformats.org/wordprocessingml/2006/main" xmlns:w14="http://schemas.microsoft.com/office/word/2010/wordml" xmlns:wpg="http://schemas.microsoft.com/office/word/2010/wordprocessingGroup" xmlns:wpi="http://schemas.microsoft.com/office/word/2010/wordprocessingInk" xmlns:wne="http://schemas.microsoft.com/office/word/2006/wordml" xmlns:wps="http://schemas.microsoft.com/office/word/2010/wordprocessingShape" mc:Ignorable="w14 wp14">
-  <w:docDefaults>
-    <w:rPrDefault>
-      <w:rPr>
-        <w:rFonts w:asciiTheme="minorHAnsi" w:eastAsiaTheme="minorHAnsi" w:hAnsiTheme="minorHAnsi" w:cstheme="minorBidi"/>
-        <w:sz w:val="22"/>
-        <w:szCs w:val="22"/>
-        <w:lang w:val="en-US" w:eastAsia="en-US" w:bidi="ar-SA"/>
-      </w:rPr>
-    </w:rPrDefault>
-    <w:pPrDefault>
-      <w:pPr>
-        <w:spacing w:after="160" w:line="259" w:lineRule="auto"/>
-      </w:pPr>
-    </w:pPrDefault>
-  </w:docDefaults>
-  <w:latentStyles w:defLockedState="0" w:defUIPriority="99" w:defSemiHidden="1" w:defUnhideWhenUsed="1" w:defQFormat="0" w:count="276">
-    <w:lsdException w:name="Normal" w:semiHidden="0" w:uiPriority="0" w:unhideWhenUsed="0" w:qFormat="1"/>
-    <w:lsdException w:name="heading 1" w:semiHidden="0" w:uiPriority="9" w:unhideWhenUsed="0" w:qFormat="1"/>
-    <w:lsdException w:name="heading 2" w:uiPriority="9" w:qFormat="1"/>
-    <w:lsdException w:name="heading 3" w:uiPriority="9" w:qFormat="1"/>
-    <w:lsdException w:name="heading 4" w:uiPriority="9" w:qFormat="1"/>
-    <w:lsdException w:name="heading 5" w:uiPriority="9" w:qFormat="1"/>
-    <w:lsdException w:name="heading 6" w:uiPriority="9" w:qFormat="1"/>
-    <w:lsdException w:name="heading 7" w:uiPriority="9" w:qFormat="1"/>
-    <w:lsdException w:name="heading 8" w:uiPriority="9" w:qFormat="1"/>
-    <w:lsdException w:name="heading 9" w:uiPriority="9" w:qFormat="1"/>
-    <w:lsdException w:name="toc 1" w:uiPriority="39"/>
-    <w:lsdException w:name="toc 2" w:uiPriority="39"/>
-    <w:lsdException w:name="toc 3" w:uiPriority="39"/>
-    <w:lsdException w:name="toc 4" w:uiPriority="39"/>
-    <w:lsdException w:name="toc 5" w:uiPriority="39"/>
-    <w:lsdException w:name="toc 6" w:uiPriority="39"/>
-    <w:lsdException w:name="toc 7" w:uiPriority="39"/>
-    <w:lsdException w:name="toc 8" w:uiPriority="39"/>
-    <w:lsdException w:name="toc 9" w:uiPriority="39"/>
-    <w:lsdException w:name="caption" w:uiPriority="35" w:qFormat="1"/>
-    <w:lsdException w:name="Title" w:semiHidden="0" w:uiPriority="10" w:unhideWhenUsed="0" w:qFormat="1"/>
-    <w:lsdException w:name="Default Paragraph Font" w:uiPriority="1"/>
-    <w:lsdException w:name="Subtitle" w:semiHidden="0" w:uiPriority="11" w:unhideWhenUsed="0" w:qFormat="1"/>
-    <w:lsdException w:name="Strong" w:semiHidden="0" w:uiPriority="22" w:unhideWhenUsed="0" w:qFormat="1"/>
-    <w:lsdException w:name="Emphasis" w:semiHidden="0" w:uiPriority="20" w:unhideWhenUsed="0" w:qFormat="1"/>
-    <w:lsdException w:name="Table Grid" w:semiHidden="0" w:uiPriority="39" w:unhideWhenUsed="0"/>
-    <w:lsdException w:name="Note Level 1" w:semiHidden="0" w:unhideWhenUsed="0"/>
-    <w:lsdException w:name="Note Level 2" w:semiHidden="0" w:unhideWhenUsed="0"/>
-    <w:lsdException w:name="Note Level 3" w:semiHidden="0" w:unhideWhenUsed="0"/>
-    <w:lsdException w:name="Note Level 4" w:semiHidden="0" w:unhideWhenUsed="0"/>
-    <w:lsdException w:name="Note Level 5" w:semiHidden="0" w:unhideWhenUsed="0"/>
-    <w:lsdException w:name="Note Level 6" w:semiHidden="0" w:unhideWhenUsed="0"/>
-    <w:lsdException w:name="Note Level 7" w:semiHidden="0" w:unhideWhenUsed="0"/>
-    <w:lsdException w:name="Note Level 8" w:semiHidden="0" w:unhideWhenUsed="0"/>
-    <w:lsdException w:name="Note Level 9" w:semiHidden="0" w:unhideWhenUsed="0"/>
-    <w:lsdException w:name="Placeholder Text" w:unhideWhenUsed="0"/>
-    <w:lsdException w:name="No Spacing" w:semiHidden="0" w:uiPriority="1" w:unhideWhenUsed="0" w:qFormat="1"/>
-    <w:lsdException w:name="Light Shading" w:semiHidden="0" w:uiPriority="60" w:unhideWhenUsed="0"/>
-    <w:lsdException w:name="Light List" w:semiHidden="0" w:uiPriority="61" w:unhideWhenUsed="0"/>
-    <w:lsdException w:name="Light Grid" w:semiHidden="0" w:uiPriority="62" w:unhideWhenUsed="0"/>
-    <w:lsdException w:name="Medium Shading 1" w:semiHidden="0" w:uiPriority="63" w:unhideWhenUsed="0"/>
-    <w:lsdException w:name="Medium Shading 2" w:semiHidden="0" w:uiPriority="64" w:unhideWhenUsed="0"/>
-    <w:lsdException w:name="Medium List 1" w:semiHidden="0" w:uiPriority="65" w:unhideWhenUsed="0"/>
-    <w:lsdException w:name="Medium List 2" w:semiHidden="0" w:uiPriority="66" w:unhideWhenUsed="0"/>
-    <w:lsdException w:name="Medium Grid 1" w:semiHidden="0" w:uiPriority="67" w:unhideWhenUsed="0"/>
-    <w:lsdException w:name="Medium Grid 2" w:semiHidden="0" w:uiPriority="68" w:unhideWhenUsed="0"/>
-    <w:lsdException w:name="Medium Grid 3" w:semiHidden="0" w:uiPriority="69" w:unhideWhenUsed="0"/>
-    <w:lsdException w:name="Dark List" w:semiHidden="0" w:uiPriority="70" w:unhideWhenUsed="0"/>
-    <w:lsdException w:name="Colorful Shading" w:semiHidden="0" w:uiPriority="71" w:unhideWhenUsed="0"/>
-    <w:lsdException w:name="Colorful List" w:semiHidden="0" w:uiPriority="72" w:unhideWhenUsed="0"/>
-    <w:lsdException w:name="Colorful Grid" w:semiHidden="0" w:uiPriority="73" w:unhideWhenUsed="0"/>
-    <w:lsdException w:name="Light Shading Accent 1" w:semiHidden="0" w:uiPriority="60" w:unhideWhenUsed="0"/>
-    <w:lsdException w:name="Light List Accent 1" w:semiHidden="0" w:uiPriority="61" w:unhideWhenUsed="0"/>
-    <w:lsdException w:name="Light Grid Accent 1" w:semiHidden="0" w:uiPriority="62" w:unhideWhenUsed="0"/>
-    <w:lsdException w:name="Medium Shading 1 Accent 1" w:semiHidden="0" w:uiPriority="63" w:unhideWhenUsed="0"/>
-    <w:lsdException w:name="Medium Shading 2 Accent 1" w:semiHidden="0" w:uiPriority="64" w:unhideWhenUsed="0"/>
-    <w:lsdException w:name="Medium List 1 Accent 1" w:semiHidden="0" w:uiPriority="65" w:unhideWhenUsed="0"/>
-    <w:lsdException w:name="Revision" w:unhideWhenUsed="0"/>
-    <w:lsdException w:name="List Paragraph" w:semiHidden="0" w:uiPriority="34" w:unhideWhenUsed="0" w:qFormat="1"/>
-    <w:lsdException w:name="Quote" w:semiHidden="0" w:uiPriority="29" w:unhideWhenUsed="0" w:qFormat="1"/>
-    <w:lsdException w:name="Intense Quote" w:semiHidden="0" w:uiPriority="30" w:unhideWhenUsed="0" w:qFormat="1"/>
-    <w:lsdException w:name="Medium List 2 Accent 1" w:semiHidden="0" w:uiPriority="66" w:unhideWhenUsed="0"/>
-    <w:lsdException w:name="Medium Grid 1 Accent 1" w:semiHidden="0" w:uiPriority="67" w:unhideWhenUsed="0"/>
-    <w:lsdException w:name="Medium Grid 2 Accent 1" w:semiHidden="0" w:uiPriority="68" w:unhideWhenUsed="0"/>
-    <w:lsdException w:name="Medium Grid 3 Accent 1" w:semiHidden="0" w:uiPriority="69" w:unhideWhenUsed="0"/>
-    <w:lsdException w:name="Dark List Accent 1" w:semiHidden="0" w:uiPriority="70" w:unhideWhenUsed="0"/>
-    <w:lsdException w:name="Colorful Shading Accent 1" w:semiHidden="0" w:uiPriority="71" w:unhideWhenUsed="0"/>
-    <w:lsdException w:name="Colorful List Accent 1" w:semiHidden="0" w:uiPriority="72" w:unhideWhenUsed="0"/>
-    <w:lsdException w:name="Colorful Grid Accent 1" w:semiHidden="0" w:uiPriority="73" w:unhideWhenUsed="0"/>
-    <w:lsdException w:name="Light Shading Accent 2" w:semiHidden="0" w:uiPriority="60" w:unhideWhenUsed="0"/>
-    <w:lsdException w:name="Light List Accent 2" w:semiHidden="0" w:uiPriority="61" w:unhideWhenUsed="0"/>
-    <w:lsdException w:name="Light Grid Accent 2" w:semiHidden="0" w:uiPriority="62" w:unhideWhenUsed="0"/>
-    <w:lsdException w:name="Medium Shading 1 Accent 2" w:semiHidden="0" w:uiPriority="63" w:unhideWhenUsed="0"/>
-    <w:lsdException w:name="Medium Shading 2 Accent 2" w:semiHidden="0" w:uiPriority="64" w:unhideWhenUsed="0"/>
-    <w:lsdException w:name="Medium List 1 Accent 2" w:semiHidden="0" w:uiPriority="65" w:unhideWhenUsed="0"/>
-    <w:lsdException w:name="Medium List 2 Accent 2" w:semiHidden="0" w:uiPriority="66" w:unhideWhenUsed="0"/>
-    <w:lsdException w:name="Medium Grid 1 Accent 2" w:semiHidden="0" w:uiPriority="67" w:unhideWhenUsed="0"/>
-    <w:lsdException w:name="Medium Grid 2 Accent 2" w:semiHidden="0" w:uiPriority="68" w:unhideWhenUsed="0"/>
-    <w:lsdException w:name="Medium Grid 3 Accent 2" w:semiHidden="0" w:uiPriority="69" w:unhideWhenUsed="0"/>
-    <w:lsdException w:name="Dark List Accent 2" w:semiHidden="0" w:uiPriority="70" w:unhideWhenUsed="0"/>
-    <w:lsdException w:name="Colorful Shading Accent 2" w:semiHidden="0" w:uiPriority="71" w:unhideWhenUsed="0"/>
-    <w:lsdException w:name="Colorful List Accent 2" w:semiHidden="0" w:uiPriority="72" w:unhideWhenUsed="0"/>
-    <w:lsdException w:name="Colorful Grid Accent 2" w:semiHidden="0" w:uiPriority="73" w:unhideWhenUsed="0"/>
-    <w:lsdException w:name="Light Shading Accent 3" w:semiHidden="0" w:uiPriority="60" w:unhideWhenUsed="0"/>
-    <w:lsdException w:name="Light List Accent 3" w:semiHidden="0" w:uiPriority="61" w:unhideWhenUsed="0"/>
-    <w:lsdException w:name="Light Grid Accent 3" w:semiHidden="0" w:uiPriority="62" w:unhideWhenUsed="0"/>
-    <w:lsdException w:name="Medium Shading 1 Accent 3" w:semiHidden="0" w:uiPriority="63" w:unhideWhenUsed="0"/>
-    <w:lsdException w:name="Medium Shading 2 Accent 3" w:semiHidden="0" w:uiPriority="64" w:unhideWhenUsed="0"/>
-    <w:lsdException w:name="Medium List 1 Accent 3" w:semiHidden="0" w:uiPriority="65" w:unhideWhenUsed="0"/>
-    <w:lsdException w:name="Medium List 2 Accent 3" w:semiHidden="0" w:uiPriority="66" w:unhideWhenUsed="0"/>
-    <w:lsdException w:name="Medium Grid 1 Accent 3" w:semiHidden="0" w:uiPriority="67" w:unhideWhenUsed="0"/>
-    <w:lsdException w:name="Medium Grid 2 Accent 3" w:semiHidden="0" w:uiPriority="68" w:unhideWhenUsed="0"/>
-    <w:lsdException w:name="Medium Grid 3 Accent 3" w:semiHidden="0" w:uiPriority="69" w:unhideWhenUsed="0"/>
-    <w:lsdException w:name="Dark List Accent 3" w:semiHidden="0" w:uiPriority="70" w:unhideWhenUsed="0"/>
-    <w:lsdException w:name="Colorful Shading Accent 3" w:semiHidden="0" w:uiPriority="71" w:unhideWhenUsed="0"/>
-    <w:lsdException w:name="Colorful List Accent 3" w:semiHidden="0" w:uiPriority="72" w:unhideWhenUsed="0"/>
-    <w:lsdException w:name="Colorful Grid Accent 3" w:semiHidden="0" w:uiPriority="73" w:unhideWhenUsed="0"/>
-    <w:lsdException w:name="Light Shading Accent 4" w:semiHidden="0" w:uiPriority="60" w:unhideWhenUsed="0"/>
-    <w:lsdException w:name="Light List Accent 4" w:semiHidden="0" w:uiPriority="61" w:unhideWhenUsed="0"/>
-    <w:lsdException w:name="Light Grid Accent 4" w:semiHidden="0" w:uiPriority="62" w:unhideWhenUsed="0"/>
-    <w:lsdException w:name="Medium Shading 1 Accent 4" w:semiHidden="0" w:uiPriority="63" w:unhideWhenUsed="0"/>
-    <w:lsdException w:name="Medium Shading 2 Accent 4" w:semiHidden="0" w:uiPriority="64" w:unhideWhenUsed="0"/>
-    <w:lsdException w:name="Medium List 1 Accent 4" w:semiHidden="0" w:uiPriority="65" w:unhideWhenUsed="0"/>
-    <w:lsdException w:name="Medium List 2 Accent 4" w:semiHidden="0" w:uiPriority="66" w:unhideWhenUsed="0"/>
-    <w:lsdException w:name="Medium Grid 1 Accent 4" w:semiHidden="0" w:uiPriority="67" w:unhideWhenUsed="0"/>
-    <w:lsdException w:name="Medium Grid 2 Accent 4" w:semiHidden="0" w:uiPriority="68" w:unhideWhenUsed="0"/>
-    <w:lsdException w:name="Medium Grid 3 Accent 4" w:semiHidden="0" w:uiPriority="69" w:unhideWhenUsed="0"/>
-    <w:lsdException w:name="Dark List Accent 4" w:semiHidden="0" w:uiPriority="70" w:unhideWhenUsed="0"/>
-    <w:lsdException w:name="Colorful Shading Accent 4" w:semiHidden="0" w:uiPriority="71" w:unhideWhenUsed="0"/>
-    <w:lsdException w:name="Colorful List Accent 4" w:semiHidden="0" w:uiPriority="72" w:unhideWhenUsed="0"/>
-    <w:lsdException w:name="Colorful Grid Accent 4" w:semiHidden="0" w:uiPriority="73" w:unhideWhenUsed="0"/>
-    <w:lsdException w:name="Light Shading Accent 5" w:semiHidden="0" w:uiPriority="60" w:unhideWhenUsed="0"/>
-    <w:lsdException w:name="Light List Accent 5" w:semiHidden="0" w:uiPriority="61" w:unhideWhenUsed="0"/>
-    <w:lsdException w:name="Light Grid Accent 5" w:semiHidden="0" w:uiPriority="62" w:unhideWhenUsed="0"/>
-    <w:lsdException w:name="Medium Shading 1 Accent 5" w:semiHidden="0" w:uiPriority="63" w:unhideWhenUsed="0"/>
-    <w:lsdException w:name="Medium Shading 2 Accent 5" w:semiHidden="0" w:uiPriority="64" w:unhideWhenUsed="0"/>
-    <w:lsdException w:name="Medium List 1 Accent 5" w:semiHidden="0" w:uiPriority="65" w:unhideWhenUsed="0"/>
-    <w:lsdException w:name="Medium List 2 Accent 5" w:semiHidden="0" w:uiPriority="66" w:unhideWhenUsed="0"/>
-    <w:lsdException w:name="Medium Grid 1 Accent 5" w:semiHidden="0" w:uiPriority="67" w:unhideWhenUsed="0"/>
-    <w:lsdException w:name="Medium Grid 2 Accent 5" w:semiHidden="0" w:uiPriority="68" w:unhideWhenUsed="0"/>
-    <w:lsdException w:name="Medium Grid 3 Accent 5" w:semiHidden="0" w:uiPriority="69" w:unhideWhenUsed="0"/>
-    <w:lsdException w:name="Dark List Accent 5" w:semiHidden="0" w:uiPriority="70" w:unhideWhenUsed="0"/>
-    <w:lsdException w:name="Colorful Shading Accent 5" w:semiHidden="0" w:uiPriority="71" w:unhideWhenUsed="0"/>
-    <w:lsdException w:name="Colorful List Accent 5" w:semiHidden="0" w:uiPriority="72" w:unhideWhenUsed="0"/>
-    <w:lsdException w:name="Colorful Grid Accent 5" w:semiHidden="0" w:uiPriority="73" w:unhideWhenUsed="0"/>
-    <w:lsdException w:name="Light Shading Accent 6" w:semiHidden="0" w:uiPriority="60" w:unhideWhenUsed="0"/>
-    <w:lsdException w:name="Light List Accent 6" w:semiHidden="0" w:uiPriority="61" w:unhideWhenUsed="0"/>
-    <w:lsdException w:name="Light Grid Accent 6" w:semiHidden="0" w:uiPriority="62" w:unhideWhenUsed="0"/>
-    <w:lsdException w:name="Medium Shading 1 Accent 6" w:semiHidden="0" w:uiPriority="63" w:unhideWhenUsed="0"/>
-    <w:lsdException w:name="Medium Shading 2 Accent 6" w:semiHidden="0" w:uiPriority="64" w:unhideWhenUsed="0"/>
-    <w:lsdException w:name="Medium List 1 Accent 6" w:semiHidden="0" w:uiPriority="65" w:unhideWhenUsed="0"/>
-    <w:lsdException w:name="Medium List 2 Accent 6" w:semiHidden="0" w:uiPriority="66" w:unhideWhenUsed="0"/>
-    <w:lsdException w:name="Medium Grid 1 Accent 6" w:semiHidden="0" w:uiPriority="67" w:unhideWhenUsed="0"/>
-    <w:lsdException w:name="Medium Grid 2 Accent 6" w:semiHidden="0" w:uiPriority="68" w:unhideWhenUsed="0"/>
-    <w:lsdException w:name="Medium Grid 3 Accent 6" w:semiHidden="0" w:uiPriority="69" w:unhideWhenUsed="0"/>
-    <w:lsdException w:name="Dark List Accent 6" w:semiHidden="0" w:uiPriority="70" w:unhideWhenUsed="0"/>
-    <w:lsdException w:name="Colorful Shading Accent 6" w:semiHidden="0" w:uiPriority="71" w:unhideWhenUsed="0"/>
-    <w:lsdException w:name="Colorful List Accent 6" w:semiHidden="0" w:uiPriority="72" w:unhideWhenUsed="0"/>
-    <w:lsdException w:name="Colorful Grid Accent 6" w:semiHidden="0" w:uiPriority="73" w:unhideWhenUsed="0"/>
-    <w:lsdException w:name="Subtle Emphasis" w:semiHidden="0" w:uiPriority="19" w:unhideWhenUsed="0" w:qFormat="1"/>
-    <w:lsdException w:name="Intense Emphasis" w:semiHidden="0" w:uiPriority="21" w:unhideWhenUsed="0" w:qFormat="1"/>
-    <w:lsdException w:name="Subtle Reference" w:semiHidden="0" w:uiPriority="31" w:unhideWhenUsed="0" w:qFormat="1"/>
-    <w:lsdException w:name="Intense Reference" w:semiHidden="0" w:uiPriority="32" w:unhideWhenUsed="0" w:qFormat="1"/>
-    <w:lsdException w:name="Book Title" w:semiHidden="0" w:uiPriority="33" w:unhideWhenUsed="0" w:qFormat="1"/>
-    <w:lsdException w:name="Bibliography" w:uiPriority="37"/>
-    <w:lsdException w:name="TOC Heading" w:uiPriority="39" w:qFormat="1"/>
-  </w:latentStyles>
-  <w:style w:type="paragraph" w:default="1" w:styleId="Normal">
-    <w:name w:val="Normal"/>
-    <w:qFormat/>
-  </w:style>
-  <w:style w:type="paragraph" w:styleId="Heading1">
-    <w:name w:val="heading 1"/>
-    <w:basedOn w:val="Normal"/>
-    <w:next w:val="Normal"/>
-    <w:link w:val="Heading1Char"/>
-    <w:uiPriority w:val="9"/>
-    <w:qFormat/>
-    <w:rsid w:val="009A5121"/>
-    <w:pPr>
-      <w:keepNext/>
-      <w:keepLines/>
-      <w:numPr>
-        <w:numId w:val="1"/>
-      </w:numPr>
-      <w:spacing w:before="240" w:after="0"/>
-      <w:outlineLvl w:val="0"/>
-    </w:pPr>
-    <w:rPr>
-      <w:rFonts w:eastAsiaTheme="majorEastAsia" w:cstheme="majorBidi"/>
-      <w:sz w:val="28"/>
-      <w:szCs w:val="32"/>
-    </w:rPr>
-  </w:style>
-  <w:style w:type="paragraph" w:styleId="Heading2">
-    <w:name w:val="heading 2"/>
-    <w:basedOn w:val="Normal"/>
-    <w:next w:val="Normal"/>
-    <w:link w:val="Heading2Char"/>
-    <w:uiPriority w:val="9"/>
-    <w:unhideWhenUsed/>
-    <w:qFormat/>
-    <w:rsid w:val="007A152F"/>
-    <w:pPr>
-      <w:keepNext/>
-      <w:keepLines/>
-      <w:numPr>
-        <w:ilvl w:val="1"/>
-        <w:numId w:val="1"/>
-      </w:numPr>
-      <w:spacing w:before="40" w:after="0"/>
-      <w:outlineLvl w:val="1"/>
-    </w:pPr>
-    <w:rPr>
-      <w:rFonts w:asciiTheme="majorHAnsi" w:eastAsiaTheme="majorEastAsia" w:hAnsiTheme="majorHAnsi" w:cstheme="majorBidi"/>
-      <w:sz w:val="26"/>
-      <w:szCs w:val="26"/>
-    </w:rPr>
-  </w:style>
-  <w:style w:type="paragraph" w:styleId="Heading3">
-    <w:name w:val="heading 3"/>
-    <w:basedOn w:val="Normal"/>
-    <w:next w:val="Normal"/>
-    <w:link w:val="Heading3Char"/>
-    <w:uiPriority w:val="9"/>
-    <w:unhideWhenUsed/>
-    <w:qFormat/>
-    <w:rsid w:val="007A152F"/>
-    <w:pPr>
-      <w:keepNext/>
-      <w:keepLines/>
-      <w:numPr>
-        <w:ilvl w:val="2"/>
-        <w:numId w:val="1"/>
-      </w:numPr>
-      <w:spacing w:before="40" w:after="0"/>
-      <w:outlineLvl w:val="2"/>
-    </w:pPr>
-    <w:rPr>
-      <w:rFonts w:asciiTheme="majorHAnsi" w:eastAsiaTheme="majorEastAsia" w:hAnsiTheme="majorHAnsi" w:cstheme="majorBidi"/>
-      <w:sz w:val="24"/>
-      <w:szCs w:val="24"/>
-    </w:rPr>
-  </w:style>
-  <w:style w:type="paragraph" w:styleId="Heading4">
-    <w:name w:val="heading 4"/>
-    <w:basedOn w:val="Normal"/>
-    <w:next w:val="Normal"/>
-    <w:link w:val="Heading4Char"/>
-    <w:uiPriority w:val="9"/>
-    <w:unhideWhenUsed/>
-    <w:qFormat/>
-    <w:rsid w:val="007A152F"/>
-    <w:pPr>
-      <w:keepNext/>
-      <w:keepLines/>
-      <w:numPr>
-        <w:ilvl w:val="3"/>
-        <w:numId w:val="1"/>
-      </w:numPr>
-      <w:spacing w:before="40" w:after="0"/>
-      <w:outlineLvl w:val="3"/>
-    </w:pPr>
-    <w:rPr>
-      <w:rFonts w:asciiTheme="majorHAnsi" w:eastAsiaTheme="majorEastAsia" w:hAnsiTheme="majorHAnsi" w:cstheme="majorBidi"/>
-      <w:i/>
-      <w:iCs/>
-    </w:rPr>
-  </w:style>
-  <w:style w:type="paragraph" w:styleId="Heading5">
-    <w:name w:val="heading 5"/>
-    <w:basedOn w:val="Normal"/>
-    <w:next w:val="Normal"/>
-    <w:link w:val="Heading5Char"/>
-    <w:uiPriority w:val="9"/>
-    <w:semiHidden/>
-    <w:unhideWhenUsed/>
-    <w:qFormat/>
-    <w:rsid w:val="007A152F"/>
-    <w:pPr>
-      <w:keepNext/>
-      <w:keepLines/>
-      <w:numPr>
-        <w:ilvl w:val="4"/>
-        <w:numId w:val="1"/>
-      </w:numPr>
-      <w:spacing w:before="40" w:after="0"/>
-      <w:outlineLvl w:val="4"/>
-    </w:pPr>
-    <w:rPr>
-      <w:rFonts w:asciiTheme="majorHAnsi" w:eastAsiaTheme="majorEastAsia" w:hAnsiTheme="majorHAnsi" w:cstheme="majorBidi"/>
-    </w:rPr>
-  </w:style>
-  <w:style w:type="paragraph" w:styleId="Heading6">
-    <w:name w:val="heading 6"/>
-    <w:basedOn w:val="Normal"/>
-    <w:next w:val="Normal"/>
-    <w:link w:val="Heading6Char"/>
-    <w:uiPriority w:val="9"/>
-    <w:semiHidden/>
-    <w:unhideWhenUsed/>
-    <w:qFormat/>
-    <w:rsid w:val="007A152F"/>
-    <w:pPr>
-      <w:keepNext/>
-      <w:keepLines/>
-      <w:numPr>
-        <w:ilvl w:val="5"/>
-        <w:numId w:val="1"/>
-      </w:numPr>
-      <w:spacing w:before="40" w:after="0"/>
-      <w:outlineLvl w:val="5"/>
-    </w:pPr>
-    <w:rPr>
-      <w:rFonts w:asciiTheme="majorHAnsi" w:eastAsiaTheme="majorEastAsia" w:hAnsiTheme="majorHAnsi" w:cstheme="majorBidi"/>
-      <w:color w:val="1F4D78" w:themeColor="accent1" w:themeShade="7F"/>
-    </w:rPr>
-  </w:style>
-  <w:style w:type="paragraph" w:styleId="Heading7">
-    <w:name w:val="heading 7"/>
-    <w:basedOn w:val="Normal"/>
-    <w:next w:val="Normal"/>
-    <w:link w:val="Heading7Char"/>
-    <w:uiPriority w:val="9"/>
-    <w:semiHidden/>
-    <w:unhideWhenUsed/>
-    <w:qFormat/>
-    <w:rsid w:val="007A152F"/>
-    <w:pPr>
-      <w:keepNext/>
-      <w:keepLines/>
-      <w:numPr>
-        <w:ilvl w:val="6"/>
-        <w:numId w:val="1"/>
-      </w:numPr>
-      <w:spacing w:before="40" w:after="0"/>
-      <w:outlineLvl w:val="6"/>
-    </w:pPr>
-    <w:rPr>
-      <w:rFonts w:asciiTheme="majorHAnsi" w:eastAsiaTheme="majorEastAsia" w:hAnsiTheme="majorHAnsi" w:cstheme="majorBidi"/>
-      <w:i/>
-      <w:iCs/>
-      <w:color w:val="1F4D78" w:themeColor="accent1" w:themeShade="7F"/>
-    </w:rPr>
-  </w:style>
-  <w:style w:type="paragraph" w:styleId="Heading8">
-    <w:name w:val="heading 8"/>
-    <w:basedOn w:val="Normal"/>
-    <w:next w:val="Normal"/>
-    <w:link w:val="Heading8Char"/>
-    <w:uiPriority w:val="9"/>
-    <w:semiHidden/>
-    <w:unhideWhenUsed/>
-    <w:qFormat/>
-    <w:rsid w:val="007A152F"/>
-    <w:pPr>
-      <w:keepNext/>
-      <w:keepLines/>
-      <w:numPr>
-        <w:ilvl w:val="7"/>
-        <w:numId w:val="1"/>
-      </w:numPr>
-      <w:spacing w:before="40" w:after="0"/>
-      <w:outlineLvl w:val="7"/>
-    </w:pPr>
-    <w:rPr>
-      <w:rFonts w:asciiTheme="majorHAnsi" w:eastAsiaTheme="majorEastAsia" w:hAnsiTheme="majorHAnsi" w:cstheme="majorBidi"/>
-      <w:color w:val="272727" w:themeColor="text1" w:themeTint="D8"/>
-      <w:sz w:val="21"/>
-      <w:szCs w:val="21"/>
-    </w:rPr>
-  </w:style>
-  <w:style w:type="paragraph" w:styleId="Heading9">
-    <w:name w:val="heading 9"/>
-    <w:basedOn w:val="Normal"/>
-    <w:next w:val="Normal"/>
-    <w:link w:val="Heading9Char"/>
-    <w:uiPriority w:val="9"/>
-    <w:semiHidden/>
-    <w:unhideWhenUsed/>
-    <w:qFormat/>
-    <w:rsid w:val="007A152F"/>
-    <w:pPr>
-      <w:keepNext/>
-      <w:keepLines/>
-      <w:numPr>
-        <w:ilvl w:val="8"/>
-        <w:numId w:val="1"/>
-      </w:numPr>
-      <w:spacing w:before="40" w:after="0"/>
-      <w:outlineLvl w:val="8"/>
-    </w:pPr>
-    <w:rPr>
-      <w:rFonts w:asciiTheme="majorHAnsi" w:eastAsiaTheme="majorEastAsia" w:hAnsiTheme="majorHAnsi" w:cstheme="majorBidi"/>
-      <w:i/>
-      <w:iCs/>
-      <w:color w:val="272727" w:themeColor="text1" w:themeTint="D8"/>
-      <w:sz w:val="21"/>
-      <w:szCs w:val="21"/>
-    </w:rPr>
-  </w:style>
-  <w:style w:type="character" w:default="1" w:styleId="DefaultParagraphFont">
-    <w:name w:val="Default Paragraph Font"/>
-    <w:uiPriority w:val="1"/>
-    <w:semiHidden/>
-    <w:unhideWhenUsed/>
-  </w:style>
-  <w:style w:type="table" w:default="1" w:styleId="TableNormal">
-    <w:name w:val="Normal Table"/>
-    <w:uiPriority w:val="99"/>
-    <w:semiHidden/>
-    <w:unhideWhenUsed/>
-    <w:tblPr>
-      <w:tblInd w:w="0" w:type="dxa"/>
-      <w:tblCellMar>
-        <w:top w:w="0" w:type="dxa"/>
-        <w:left w:w="108" w:type="dxa"/>
-        <w:bottom w:w="0" w:type="dxa"/>
-        <w:right w:w="108" w:type="dxa"/>
-      </w:tblCellMar>
-    </w:tblPr>
-  </w:style>
-  <w:style w:type="numbering" w:default="1" w:styleId="NoList">
-    <w:name w:val="No List"/>
-    <w:uiPriority w:val="99"/>
-    <w:semiHidden/>
-    <w:unhideWhenUsed/>
-  </w:style>
-  <w:style w:type="character" w:customStyle="1" w:styleId="Heading1Char">
-    <w:name w:val="Heading 1 Char"/>
-    <w:basedOn w:val="DefaultParagraphFont"/>
-    <w:link w:val="Heading1"/>
-    <w:uiPriority w:val="9"/>
-    <w:rsid w:val="009A5121"/>
-    <w:rPr>
-      <w:rFonts w:eastAsiaTheme="majorEastAsia" w:cstheme="majorBidi"/>
-      <w:sz w:val="28"/>
-      <w:szCs w:val="32"/>
-    </w:rPr>
-  </w:style>
-  <w:style w:type="character" w:customStyle="1" w:styleId="Heading2Char">
-    <w:name w:val="Heading 2 Char"/>
-    <w:basedOn w:val="DefaultParagraphFont"/>
-    <w:link w:val="Heading2"/>
-    <w:uiPriority w:val="9"/>
-    <w:rsid w:val="007A152F"/>
-    <w:rPr>
-      <w:rFonts w:asciiTheme="majorHAnsi" w:eastAsiaTheme="majorEastAsia" w:hAnsiTheme="majorHAnsi" w:cstheme="majorBidi"/>
-      <w:sz w:val="26"/>
-      <w:szCs w:val="26"/>
-    </w:rPr>
-  </w:style>
-  <w:style w:type="character" w:customStyle="1" w:styleId="Heading3Char">
-    <w:name w:val="Heading 3 Char"/>
-    <w:basedOn w:val="DefaultParagraphFont"/>
-    <w:link w:val="Heading3"/>
-    <w:uiPriority w:val="9"/>
-    <w:rsid w:val="007A152F"/>
-    <w:rPr>
-      <w:rFonts w:asciiTheme="majorHAnsi" w:eastAsiaTheme="majorEastAsia" w:hAnsiTheme="majorHAnsi" w:cstheme="majorBidi"/>
-      <w:sz w:val="24"/>
-      <w:szCs w:val="24"/>
-    </w:rPr>
-  </w:style>
-  <w:style w:type="character" w:customStyle="1" w:styleId="Heading4Char">
-    <w:name w:val="Heading 4 Char"/>
-    <w:basedOn w:val="DefaultParagraphFont"/>
-    <w:link w:val="Heading4"/>
-    <w:uiPriority w:val="9"/>
-    <w:rsid w:val="007A152F"/>
-    <w:rPr>
-      <w:rFonts w:asciiTheme="majorHAnsi" w:eastAsiaTheme="majorEastAsia" w:hAnsiTheme="majorHAnsi" w:cstheme="majorBidi"/>
-      <w:i/>
-      <w:iCs/>
-    </w:rPr>
-  </w:style>
-  <w:style w:type="character" w:customStyle="1" w:styleId="Heading5Char">
-    <w:name w:val="Heading 5 Char"/>
-    <w:basedOn w:val="DefaultParagraphFont"/>
-    <w:link w:val="Heading5"/>
-    <w:uiPriority w:val="9"/>
-    <w:semiHidden/>
-    <w:rsid w:val="007A152F"/>
-    <w:rPr>
-      <w:rFonts w:asciiTheme="majorHAnsi" w:eastAsiaTheme="majorEastAsia" w:hAnsiTheme="majorHAnsi" w:cstheme="majorBidi"/>
-    </w:rPr>
-  </w:style>
-  <w:style w:type="character" w:customStyle="1" w:styleId="Heading6Char">
-    <w:name w:val="Heading 6 Char"/>
-    <w:basedOn w:val="DefaultParagraphFont"/>
-    <w:link w:val="Heading6"/>
-    <w:uiPriority w:val="9"/>
-    <w:semiHidden/>
-    <w:rsid w:val="007A152F"/>
-    <w:rPr>
-      <w:rFonts w:asciiTheme="majorHAnsi" w:eastAsiaTheme="majorEastAsia" w:hAnsiTheme="majorHAnsi" w:cstheme="majorBidi"/>
-      <w:color w:val="1F4D78" w:themeColor="accent1" w:themeShade="7F"/>
-    </w:rPr>
-  </w:style>
-  <w:style w:type="character" w:customStyle="1" w:styleId="Heading7Char">
-    <w:name w:val="Heading 7 Char"/>
-    <w:basedOn w:val="DefaultParagraphFont"/>
-    <w:link w:val="Heading7"/>
-    <w:uiPriority w:val="9"/>
-    <w:semiHidden/>
-    <w:rsid w:val="007A152F"/>
-    <w:rPr>
-      <w:rFonts w:asciiTheme="majorHAnsi" w:eastAsiaTheme="majorEastAsia" w:hAnsiTheme="majorHAnsi" w:cstheme="majorBidi"/>
-      <w:i/>
-      <w:iCs/>
-      <w:color w:val="1F4D78" w:themeColor="accent1" w:themeShade="7F"/>
-    </w:rPr>
-  </w:style>
-  <w:style w:type="character" w:customStyle="1" w:styleId="Heading8Char">
-    <w:name w:val="Heading 8 Char"/>
-    <w:basedOn w:val="DefaultParagraphFont"/>
-    <w:link w:val="Heading8"/>
-    <w:uiPriority w:val="9"/>
-    <w:semiHidden/>
-    <w:rsid w:val="007A152F"/>
-    <w:rPr>
-      <w:rFonts w:asciiTheme="majorHAnsi" w:eastAsiaTheme="majorEastAsia" w:hAnsiTheme="majorHAnsi" w:cstheme="majorBidi"/>
-      <w:color w:val="272727" w:themeColor="text1" w:themeTint="D8"/>
-      <w:sz w:val="21"/>
-      <w:szCs w:val="21"/>
-    </w:rPr>
-  </w:style>
-  <w:style w:type="character" w:customStyle="1" w:styleId="Heading9Char">
-    <w:name w:val="Heading 9 Char"/>
-    <w:basedOn w:val="DefaultParagraphFont"/>
-    <w:link w:val="Heading9"/>
-    <w:uiPriority w:val="9"/>
-    <w:semiHidden/>
-    <w:rsid w:val="007A152F"/>
-    <w:rPr>
-      <w:rFonts w:asciiTheme="majorHAnsi" w:eastAsiaTheme="majorEastAsia" w:hAnsiTheme="majorHAnsi" w:cstheme="majorBidi"/>
-      <w:i/>
-      <w:iCs/>
-      <w:color w:val="272727" w:themeColor="text1" w:themeTint="D8"/>
-      <w:sz w:val="21"/>
-      <w:szCs w:val="21"/>
-    </w:rPr>
-  </w:style>
-  <w:style w:type="character" w:styleId="Hyperlink">
-    <w:name w:val="Hyperlink"/>
-    <w:basedOn w:val="DefaultParagraphFont"/>
-    <w:uiPriority w:val="99"/>
-    <w:unhideWhenUsed/>
-    <w:rsid w:val="007A152F"/>
-    <w:rPr>
-      <w:color w:val="0563C1" w:themeColor="hyperlink"/>
-      <w:u w:val="single"/>
-    </w:rPr>
-  </w:style>
-  <w:style w:type="paragraph" w:styleId="BalloonText">
-    <w:name w:val="Balloon Text"/>
-    <w:basedOn w:val="Normal"/>
-    <w:link w:val="BalloonTextChar"/>
-    <w:uiPriority w:val="99"/>
-    <w:semiHidden/>
-    <w:unhideWhenUsed/>
-    <w:rsid w:val="007A152F"/>
-    <w:pPr>
-      <w:spacing w:after="0" w:line="240" w:lineRule="auto"/>
-    </w:pPr>
-    <w:rPr>
-      <w:rFonts w:ascii="Segoe UI" w:hAnsi="Segoe UI" w:cs="Segoe UI"/>
-      <w:sz w:val="18"/>
-      <w:szCs w:val="18"/>
-    </w:rPr>
-  </w:style>
-  <w:style w:type="character" w:customStyle="1" w:styleId="BalloonTextChar">
-    <w:name w:val="Balloon Text Char"/>
-    <w:basedOn w:val="DefaultParagraphFont"/>
-    <w:link w:val="BalloonText"/>
-    <w:uiPriority w:val="99"/>
-    <w:semiHidden/>
-    <w:rsid w:val="007A152F"/>
-    <w:rPr>
-      <w:rFonts w:ascii="Segoe UI" w:hAnsi="Segoe UI" w:cs="Segoe UI"/>
-      <w:sz w:val="18"/>
-      <w:szCs w:val="18"/>
-    </w:rPr>
-  </w:style>
-  <w:style w:type="paragraph" w:styleId="Title">
-    <w:name w:val="Title"/>
-    <w:basedOn w:val="Normal"/>
-    <w:next w:val="Normal"/>
-    <w:link w:val="TitleChar"/>
-    <w:uiPriority w:val="10"/>
-    <w:qFormat/>
-    <w:rsid w:val="007A152F"/>
-    <w:pPr>
-      <w:spacing w:after="0" w:line="240" w:lineRule="auto"/>
-      <w:contextualSpacing/>
-    </w:pPr>
-    <w:rPr>
-      <w:rFonts w:asciiTheme="majorHAnsi" w:eastAsiaTheme="majorEastAsia" w:hAnsiTheme="majorHAnsi" w:cstheme="majorBidi"/>
-      <w:spacing w:val="-10"/>
-      <w:kern w:val="28"/>
-      <w:sz w:val="56"/>
-      <w:szCs w:val="56"/>
-    </w:rPr>
-  </w:style>
-  <w:style w:type="character" w:customStyle="1" w:styleId="TitleChar">
-    <w:name w:val="Title Char"/>
-    <w:basedOn w:val="DefaultParagraphFont"/>
-    <w:link w:val="Title"/>
-    <w:uiPriority w:val="10"/>
-    <w:rsid w:val="007A152F"/>
-    <w:rPr>
-      <w:rFonts w:asciiTheme="majorHAnsi" w:eastAsiaTheme="majorEastAsia" w:hAnsiTheme="majorHAnsi" w:cstheme="majorBidi"/>
-      <w:spacing w:val="-10"/>
-      <w:kern w:val="28"/>
-      <w:sz w:val="56"/>
-      <w:szCs w:val="56"/>
-    </w:rPr>
-  </w:style>
-  <w:style w:type="paragraph" w:styleId="Header">
-    <w:name w:val="header"/>
-    <w:basedOn w:val="Normal"/>
-    <w:link w:val="HeaderChar"/>
-    <w:uiPriority w:val="99"/>
-    <w:unhideWhenUsed/>
-    <w:rsid w:val="007A152F"/>
-    <w:pPr>
-      <w:tabs>
-        <w:tab w:val="center" w:pos="4680"/>
-        <w:tab w:val="right" w:pos="9360"/>
-      </w:tabs>
-      <w:spacing w:after="0" w:line="240" w:lineRule="auto"/>
-    </w:pPr>
-  </w:style>
-  <w:style w:type="character" w:customStyle="1" w:styleId="HeaderChar">
-    <w:name w:val="Header Char"/>
-    <w:basedOn w:val="DefaultParagraphFont"/>
-    <w:link w:val="Header"/>
-    <w:uiPriority w:val="99"/>
-    <w:rsid w:val="007A152F"/>
-  </w:style>
-  <w:style w:type="paragraph" w:styleId="Footer">
-    <w:name w:val="footer"/>
-    <w:basedOn w:val="Normal"/>
-    <w:link w:val="FooterChar"/>
-    <w:uiPriority w:val="99"/>
-    <w:unhideWhenUsed/>
-    <w:rsid w:val="007A152F"/>
-    <w:pPr>
-      <w:tabs>
-        <w:tab w:val="center" w:pos="4680"/>
-        <w:tab w:val="right" w:pos="9360"/>
-      </w:tabs>
-      <w:spacing w:after="0" w:line="240" w:lineRule="auto"/>
-    </w:pPr>
-  </w:style>
-  <w:style w:type="character" w:customStyle="1" w:styleId="FooterChar">
-    <w:name w:val="Footer Char"/>
-    <w:basedOn w:val="DefaultParagraphFont"/>
-    <w:link w:val="Footer"/>
-    <w:uiPriority w:val="99"/>
-    <w:rsid w:val="007A152F"/>
-  </w:style>
-  <w:style w:type="paragraph" w:styleId="ListParagraph">
-    <w:name w:val="List Paragraph"/>
-    <w:basedOn w:val="Normal"/>
-    <w:uiPriority w:val="34"/>
-    <w:qFormat/>
-    <w:rsid w:val="004934A9"/>
-    <w:pPr>
-      <w:ind w:left="720"/>
-      <w:contextualSpacing/>
-    </w:pPr>
-  </w:style>
-  <w:style w:type="table" w:styleId="TableGrid">
-    <w:name w:val="Table Grid"/>
-    <w:basedOn w:val="TableNormal"/>
-    <w:uiPriority w:val="39"/>
-    <w:rsid w:val="004D4161"/>
-    <w:pPr>
-      <w:spacing w:after="0" w:line="240" w:lineRule="auto"/>
-    </w:pPr>
-    <w:tblPr>
-      <w:tblInd w:w="0" w:type="dxa"/>
-      <w:tblBorders>
-        <w:top w:val="single" w:sz="4" w:space="0" w:color="auto"/>
-        <w:left w:val="single" w:sz="4" w:space="0" w:color="auto"/>
-        <w:bottom w:val="single" w:sz="4" w:space="0" w:color="auto"/>
-        <w:right w:val="single" w:sz="4" w:space="0" w:color="auto"/>
-        <w:insideH w:val="single" w:sz="4" w:space="0" w:color="auto"/>
-        <w:insideV w:val="single" w:sz="4" w:space="0" w:color="auto"/>
-      </w:tblBorders>
-      <w:tblCellMar>
-        <w:top w:w="0" w:type="dxa"/>
-        <w:left w:w="108" w:type="dxa"/>
-        <w:bottom w:w="0" w:type="dxa"/>
-        <w:right w:w="108" w:type="dxa"/>
-      </w:tblCellMar>
     </w:tblPr>
   </w:style>
   <w:style w:type="paragraph" w:styleId="Caption">
@@ -12546,7 +12033,7 @@
   <a:extraClrSchemeLst/>
   <a:extLst>
     <a:ext uri="{05A4C25C-085E-4340-85A3-A5531E510DB2}">
-      <thm15:themeFamily xmlns="" xmlns:thm15="http://schemas.microsoft.com/office/thememl/2012/main" name="Office Theme" id="{62F939B6-93AF-4DB8-9C6B-D6C7DFDC589F}" vid="{4A3C46E8-61CC-4603-A589-7422A47A8E4A}"/>
+      <thm15:themeFamily xmlns:thm15="http://schemas.microsoft.com/office/thememl/2012/main" name="Office Theme" id="{62F939B6-93AF-4DB8-9C6B-D6C7DFDC589F}" vid="{4A3C46E8-61CC-4603-A589-7422A47A8E4A}"/>
     </a:ext>
   </a:extLst>
 </a:theme>
@@ -12557,7 +12044,7 @@
 </file>
 
 <file path=customXml/itemProps1.xml><?xml version="1.0" encoding="utf-8"?>
-<ds:datastoreItem xmlns:ds="http://schemas.openxmlformats.org/officeDocument/2006/customXml" ds:itemID="{B7B1E841-2ECD-3944-A526-308970118D43}">
+<ds:datastoreItem xmlns:ds="http://schemas.openxmlformats.org/officeDocument/2006/customXml" ds:itemID="{C8EF2B42-C958-4350-8E05-AB26B9B346A6}">
   <ds:schemaRefs>
     <ds:schemaRef ds:uri="http://schemas.openxmlformats.org/officeDocument/2006/bibliography"/>
   </ds:schemaRefs>

</xml_diff>

<commit_message>
fixed test case 7 to differentiate from 6
</commit_message>
<xml_diff>
--- a/Documentation/Test Plan.docx
+++ b/Documentation/Test Plan.docx
@@ -4121,7 +4121,15 @@
                 <w:sz w:val="22"/>
                 <w:szCs w:val="22"/>
               </w:rPr>
-              <w:t xml:space="preserve">Verify that Jarvis can open other applications </w:t>
+              <w:t>Verify that Jar</w:t>
+            </w:r>
+            <w:r>
+              <w:rPr>
+                <w:rFonts w:asciiTheme="minorHAnsi" w:hAnsiTheme="minorHAnsi" w:cs="Arial"/>
+                <w:sz w:val="22"/>
+                <w:szCs w:val="22"/>
+              </w:rPr>
+              <w:t>vis can open other applications.</w:t>
             </w:r>
           </w:p>
         </w:tc>
@@ -4308,13 +4316,26 @@
               <w:rPr>
                 <w:rFonts w:eastAsia="Times New Roman" w:cs="Arial"/>
               </w:rPr>
-              <w:t xml:space="preserve">A list of commands will be prepared and will be read clearly to </w:t>
-            </w:r>
-            <w:r>
+              <w:t>A list of windows applications will be made.</w:t>
+            </w:r>
+          </w:p>
+          <w:p>
+            <w:pPr>
+              <w:pStyle w:val="ListParagraph"/>
+              <w:numPr>
+                <w:ilvl w:val="6"/>
+                <w:numId w:val="21"/>
+              </w:numPr>
+              <w:ind w:left="327"/>
               <w:rPr>
                 <w:rFonts w:eastAsia="Times New Roman" w:cs="Arial"/>
               </w:rPr>
-              <w:t>Jarvis while using a microphone.</w:t>
+            </w:pPr>
+            <w:r>
+              <w:rPr>
+                <w:rFonts w:eastAsia="Times New Roman" w:cs="Arial"/>
+              </w:rPr>
+              <w:t>Jarvis will be instructed to open each application in a new window.</w:t>
             </w:r>
           </w:p>
         </w:tc>
@@ -4860,7 +4881,33 @@
                 <w:sz w:val="22"/>
                 <w:szCs w:val="22"/>
               </w:rPr>
-              <w:t>The user is logged in and said the command clearly</w:t>
+              <w:t>The user is logged in</w:t>
+            </w:r>
+            <w:r>
+              <w:rPr>
+                <w:rFonts w:asciiTheme="minorHAnsi" w:hAnsiTheme="minorHAnsi" w:cs="Arial"/>
+                <w:sz w:val="22"/>
+                <w:szCs w:val="22"/>
+              </w:rPr>
+              <w:t>, positioned</w:t>
+            </w:r>
+            <w:bookmarkStart w:id="1" w:name="_GoBack"/>
+            <w:bookmarkEnd w:id="1"/>
+            <w:r>
+              <w:rPr>
+                <w:rFonts w:asciiTheme="minorHAnsi" w:hAnsiTheme="minorHAnsi" w:cs="Arial"/>
+                <w:sz w:val="22"/>
+                <w:szCs w:val="22"/>
+              </w:rPr>
+              <w:t xml:space="preserve"> in front of the camera,</w:t>
+            </w:r>
+            <w:r>
+              <w:rPr>
+                <w:rFonts w:asciiTheme="minorHAnsi" w:hAnsiTheme="minorHAnsi" w:cs="Arial"/>
+                <w:sz w:val="22"/>
+                <w:szCs w:val="22"/>
+              </w:rPr>
+              <w:t xml:space="preserve"> and said the command clearly</w:t>
             </w:r>
             <w:r>
               <w:rPr>
@@ -4965,15 +5012,6 @@
               </w:rPr>
               <w:t>A keyword for taking the picture will be said to Jarvis, and the user will pose for Jarvis.</w:t>
             </w:r>
-          </w:p>
-          <w:p>
-            <w:pPr>
-              <w:pStyle w:val="ListParagraph"/>
-              <w:ind w:left="327"/>
-              <w:rPr>
-                <w:rFonts w:eastAsia="Times New Roman" w:cs="Arial"/>
-              </w:rPr>
-            </w:pPr>
           </w:p>
           <w:p>
             <w:pPr>
@@ -7758,8 +7796,6 @@
               </w:rPr>
               <w:t xml:space="preserve">the main user depending on whether or not he/she is talking, hence mouth movement. </w:t>
             </w:r>
-            <w:bookmarkStart w:id="1" w:name="_GoBack"/>
-            <w:bookmarkEnd w:id="1"/>
           </w:p>
         </w:tc>
       </w:tr>
@@ -12121,7 +12157,7 @@
 </file>
 
 <file path=customXml/itemProps1.xml><?xml version="1.0" encoding="utf-8"?>
-<ds:datastoreItem xmlns:ds="http://schemas.openxmlformats.org/officeDocument/2006/customXml" ds:itemID="{C2E26D4A-5971-41AD-9223-E06D3C7E1EB3}">
+<ds:datastoreItem xmlns:ds="http://schemas.openxmlformats.org/officeDocument/2006/customXml" ds:itemID="{6C75CE10-5145-4D4F-8DA1-B6DD59449811}">
   <ds:schemaRefs>
     <ds:schemaRef ds:uri="http://schemas.openxmlformats.org/officeDocument/2006/bibliography"/>
   </ds:schemaRefs>

</xml_diff>

<commit_message>
Modified test cases 10, 11, 12
</commit_message>
<xml_diff>
--- a/Documentation/Test Plan.docx
+++ b/Documentation/Test Plan.docx
@@ -526,6 +526,77 @@
           </w:p>
         </w:tc>
       </w:tr>
+      <w:tr>
+        <w:trPr>
+          <w:jc w:val="center"/>
+        </w:trPr>
+        <w:tc>
+          <w:tcPr>
+            <w:tcW w:w="914" w:type="dxa"/>
+            <w:vAlign w:val="center"/>
+          </w:tcPr>
+          <w:p>
+            <w:pPr>
+              <w:pStyle w:val="ListParagraph"/>
+              <w:ind w:left="0"/>
+              <w:jc w:val="center"/>
+            </w:pPr>
+            <w:r>
+              <w:t>V1.4</w:t>
+            </w:r>
+          </w:p>
+        </w:tc>
+        <w:tc>
+          <w:tcPr>
+            <w:tcW w:w="1167" w:type="dxa"/>
+            <w:vAlign w:val="center"/>
+          </w:tcPr>
+          <w:p>
+            <w:pPr>
+              <w:pStyle w:val="ListParagraph"/>
+              <w:ind w:left="0"/>
+              <w:jc w:val="center"/>
+            </w:pPr>
+            <w:r>
+              <w:t>10/8/2015</w:t>
+            </w:r>
+          </w:p>
+        </w:tc>
+        <w:tc>
+          <w:tcPr>
+            <w:tcW w:w="1874" w:type="dxa"/>
+            <w:vAlign w:val="center"/>
+          </w:tcPr>
+          <w:p>
+            <w:pPr>
+              <w:pStyle w:val="ListParagraph"/>
+              <w:ind w:left="0"/>
+              <w:jc w:val="center"/>
+            </w:pPr>
+            <w:r>
+              <w:t>Manuel Gonzalez</w:t>
+            </w:r>
+          </w:p>
+        </w:tc>
+        <w:tc>
+          <w:tcPr>
+            <w:tcW w:w="5395" w:type="dxa"/>
+            <w:vAlign w:val="center"/>
+          </w:tcPr>
+          <w:p>
+            <w:pPr>
+              <w:pStyle w:val="ListParagraph"/>
+              <w:ind w:left="0"/>
+              <w:jc w:val="center"/>
+            </w:pPr>
+            <w:r>
+              <w:t>Modified test cases</w:t>
+            </w:r>
+            <w:bookmarkStart w:id="1" w:name="_GoBack"/>
+            <w:bookmarkEnd w:id="1"/>
+          </w:p>
+        </w:tc>
+      </w:tr>
     </w:tbl>
     <w:p>
       <w:pPr>
@@ -967,6 +1038,7 @@
         </w:numPr>
       </w:pPr>
       <w:r>
+        <w:lastRenderedPageBreak/>
         <w:t xml:space="preserve">Storage: </w:t>
       </w:r>
       <w:r>
@@ -988,7 +1060,6 @@
         </w:numPr>
       </w:pPr>
       <w:r>
-        <w:lastRenderedPageBreak/>
         <w:t>Webcam</w:t>
       </w:r>
     </w:p>
@@ -4889,17 +4960,7 @@
                 <w:sz w:val="22"/>
                 <w:szCs w:val="22"/>
               </w:rPr>
-              <w:t>, positioned</w:t>
-            </w:r>
-            <w:bookmarkStart w:id="1" w:name="_GoBack"/>
-            <w:bookmarkEnd w:id="1"/>
-            <w:r>
-              <w:rPr>
-                <w:rFonts w:asciiTheme="minorHAnsi" w:hAnsiTheme="minorHAnsi" w:cs="Arial"/>
-                <w:sz w:val="22"/>
-                <w:szCs w:val="22"/>
-              </w:rPr>
-              <w:t xml:space="preserve"> in front of the camera,</w:t>
+              <w:t>, positioned in front of the camera,</w:t>
             </w:r>
             <w:r>
               <w:rPr>
@@ -5394,13 +5455,26 @@
               </w:rPr>
             </w:pPr>
             <w:r>
-              <w:t>A list of events should be triggered</w:t>
-            </w:r>
-            <w:r>
+              <w:t>A list of fake events will be created (such as “System failure”, “System busy”, “Answer found”, etc.)</w:t>
+            </w:r>
+          </w:p>
+          <w:p>
+            <w:pPr>
+              <w:pStyle w:val="ListParagraph"/>
+              <w:numPr>
+                <w:ilvl w:val="0"/>
+                <w:numId w:val="24"/>
+              </w:numPr>
+              <w:ind w:left="450" w:hanging="450"/>
               <w:rPr>
                 <w:rFonts w:eastAsia="Times New Roman" w:cs="Arial"/>
               </w:rPr>
-              <w:t>.</w:t>
+            </w:pPr>
+            <w:r>
+              <w:rPr>
+                <w:rFonts w:eastAsia="Times New Roman" w:cs="Arial"/>
+              </w:rPr>
+              <w:t>Each event will be triggered during runtime and with a user present.</w:t>
             </w:r>
           </w:p>
         </w:tc>
@@ -5415,13 +5489,22 @@
               </w:rPr>
             </w:pPr>
             <w:r>
-              <w:t>Jarvis should verbally respond accordingly</w:t>
-            </w:r>
-            <w:r>
-              <w:rPr>
-                <w:rFonts w:cs="Arial"/>
-              </w:rPr>
-              <w:t>.</w:t>
+              <w:t>Jarvis will verbally inform the</w:t>
+            </w:r>
+            <w:r>
+              <w:t xml:space="preserve"> user of the respective event </w:t>
+            </w:r>
+            <w:r>
+              <w:t>once</w:t>
+            </w:r>
+            <w:r>
+              <w:t xml:space="preserve"> the event </w:t>
+            </w:r>
+            <w:r>
+              <w:t>gets</w:t>
+            </w:r>
+            <w:r>
+              <w:t xml:space="preserve"> posted internally in the system.</w:t>
             </w:r>
           </w:p>
         </w:tc>
@@ -5720,7 +5803,7 @@
               </w:rPr>
             </w:pPr>
             <w:r>
-              <w:t>Sets of specifically formatted data will be fed to the speech construction module.</w:t>
+              <w:t>Input formatted data from a news article into the speech construction module.</w:t>
             </w:r>
           </w:p>
         </w:tc>
@@ -5730,12 +5813,66 @@
           </w:tcPr>
           <w:p>
             <w:pPr>
-              <w:rPr>
-                <w:rFonts w:cs="Arial"/>
-              </w:rPr>
-            </w:pPr>
-            <w:r>
-              <w:t>Jarvis should describe the data in a way that the user understands from just hearing it.</w:t>
+              <w:pStyle w:val="ListParagraph"/>
+              <w:numPr>
+                <w:ilvl w:val="0"/>
+                <w:numId w:val="34"/>
+              </w:numPr>
+              <w:rPr>
+                <w:rFonts w:cs="Arial"/>
+              </w:rPr>
+            </w:pPr>
+            <w:r>
+              <w:t>Jarvis should read out loud the news article, say how many days or months or years the article is from and what source is it from.</w:t>
+            </w:r>
+          </w:p>
+        </w:tc>
+      </w:tr>
+      <w:tr>
+        <w:tblPrEx>
+          <w:tblBorders>
+            <w:insideH w:val="single" w:sz="6" w:space="0" w:color="auto"/>
+            <w:insideV w:val="single" w:sz="6" w:space="0" w:color="auto"/>
+          </w:tblBorders>
+        </w:tblPrEx>
+        <w:trPr>
+          <w:trHeight w:val="255"/>
+        </w:trPr>
+        <w:tc>
+          <w:tcPr>
+            <w:tcW w:w="4959" w:type="dxa"/>
+          </w:tcPr>
+          <w:p>
+            <w:pPr>
+              <w:pStyle w:val="ListParagraph"/>
+              <w:numPr>
+                <w:ilvl w:val="0"/>
+                <w:numId w:val="25"/>
+              </w:numPr>
+              <w:ind w:left="450" w:hanging="450"/>
+            </w:pPr>
+            <w:r>
+              <w:rPr>
+                <w:rFonts w:eastAsia="Times New Roman" w:cs="Arial"/>
+              </w:rPr>
+              <w:t>Input formatted data of a weather report into the speech construction module.</w:t>
+            </w:r>
+          </w:p>
+        </w:tc>
+        <w:tc>
+          <w:tcPr>
+            <w:tcW w:w="4959" w:type="dxa"/>
+          </w:tcPr>
+          <w:p>
+            <w:pPr>
+              <w:pStyle w:val="ListParagraph"/>
+              <w:numPr>
+                <w:ilvl w:val="0"/>
+                <w:numId w:val="34"/>
+              </w:numPr>
+            </w:pPr>
+            <w:r>
+              <w:t>Jarvis should read the weather report and give a funny comment if applicable.</w:t>
             </w:r>
           </w:p>
         </w:tc>
@@ -6034,7 +6171,7 @@
               </w:rPr>
             </w:pPr>
             <w:r>
-              <w:t>A list of user questions will be asked.</w:t>
+              <w:t>The user will ask “How are you, Jarvis?”</w:t>
             </w:r>
           </w:p>
         </w:tc>
@@ -6044,18 +6181,197 @@
           </w:tcPr>
           <w:p>
             <w:pPr>
-              <w:rPr>
-                <w:rFonts w:cs="Arial"/>
-              </w:rPr>
-            </w:pPr>
-            <w:r>
-              <w:t xml:space="preserve">Jarvis responds if it knows the answer or say that it </w:t>
-            </w:r>
-            <w:r>
-              <w:t>doesn’t know the question</w:t>
-            </w:r>
-            <w:r>
-              <w:t>.</w:t>
+              <w:pStyle w:val="ListParagraph"/>
+              <w:numPr>
+                <w:ilvl w:val="0"/>
+                <w:numId w:val="33"/>
+              </w:numPr>
+              <w:rPr>
+                <w:rFonts w:cs="Arial"/>
+              </w:rPr>
+            </w:pPr>
+            <w:r>
+              <w:rPr>
+                <w:rFonts w:cs="Arial"/>
+              </w:rPr>
+              <w:t>Jarvis</w:t>
+            </w:r>
+            <w:r>
+              <w:rPr>
+                <w:rFonts w:cs="Arial"/>
+              </w:rPr>
+              <w:t xml:space="preserve"> should </w:t>
+            </w:r>
+            <w:r>
+              <w:rPr>
+                <w:rFonts w:cs="Arial"/>
+              </w:rPr>
+              <w:t>verbally respond with a general status of the system.</w:t>
+            </w:r>
+          </w:p>
+        </w:tc>
+      </w:tr>
+      <w:tr>
+        <w:tblPrEx>
+          <w:tblBorders>
+            <w:insideH w:val="single" w:sz="6" w:space="0" w:color="auto"/>
+            <w:insideV w:val="single" w:sz="6" w:space="0" w:color="auto"/>
+          </w:tblBorders>
+        </w:tblPrEx>
+        <w:trPr>
+          <w:trHeight w:val="255"/>
+        </w:trPr>
+        <w:tc>
+          <w:tcPr>
+            <w:tcW w:w="4959" w:type="dxa"/>
+          </w:tcPr>
+          <w:p>
+            <w:pPr>
+              <w:pStyle w:val="ListParagraph"/>
+              <w:numPr>
+                <w:ilvl w:val="0"/>
+                <w:numId w:val="26"/>
+              </w:numPr>
+              <w:ind w:left="450"/>
+              <w:rPr>
+                <w:rFonts w:eastAsia="Times New Roman" w:cs="Arial"/>
+              </w:rPr>
+            </w:pPr>
+            <w:r>
+              <w:t>The user will ask “Who am I, Jarvis?”</w:t>
+            </w:r>
+          </w:p>
+        </w:tc>
+        <w:tc>
+          <w:tcPr>
+            <w:tcW w:w="4959" w:type="dxa"/>
+          </w:tcPr>
+          <w:p>
+            <w:pPr>
+              <w:pStyle w:val="ListParagraph"/>
+              <w:numPr>
+                <w:ilvl w:val="0"/>
+                <w:numId w:val="33"/>
+              </w:numPr>
+              <w:rPr>
+                <w:rFonts w:cs="Arial"/>
+              </w:rPr>
+            </w:pPr>
+            <w:r>
+              <w:rPr>
+                <w:rFonts w:cs="Arial"/>
+              </w:rPr>
+              <w:t>Jarvis should state the name of the user, or say that it doesn’t know the user.</w:t>
+            </w:r>
+          </w:p>
+        </w:tc>
+      </w:tr>
+      <w:tr>
+        <w:tblPrEx>
+          <w:tblBorders>
+            <w:insideH w:val="single" w:sz="6" w:space="0" w:color="auto"/>
+            <w:insideV w:val="single" w:sz="6" w:space="0" w:color="auto"/>
+          </w:tblBorders>
+        </w:tblPrEx>
+        <w:trPr>
+          <w:trHeight w:val="255"/>
+        </w:trPr>
+        <w:tc>
+          <w:tcPr>
+            <w:tcW w:w="4959" w:type="dxa"/>
+          </w:tcPr>
+          <w:p>
+            <w:pPr>
+              <w:pStyle w:val="ListParagraph"/>
+              <w:numPr>
+                <w:ilvl w:val="0"/>
+                <w:numId w:val="26"/>
+              </w:numPr>
+              <w:ind w:left="450"/>
+            </w:pPr>
+            <w:r>
+              <w:t>The user will ask “How’s the day today, Jarvis?”</w:t>
+            </w:r>
+          </w:p>
+        </w:tc>
+        <w:tc>
+          <w:tcPr>
+            <w:tcW w:w="4959" w:type="dxa"/>
+          </w:tcPr>
+          <w:p>
+            <w:pPr>
+              <w:pStyle w:val="ListParagraph"/>
+              <w:numPr>
+                <w:ilvl w:val="0"/>
+                <w:numId w:val="33"/>
+              </w:numPr>
+              <w:rPr>
+                <w:rFonts w:cs="Arial"/>
+              </w:rPr>
+            </w:pPr>
+            <w:r>
+              <w:rPr>
+                <w:rFonts w:cs="Arial"/>
+              </w:rPr>
+              <w:t>Jarvis should verbally respond with the weather report from that day, or notify the user that he doesn’t have that information if the data is not available</w:t>
+            </w:r>
+            <w:r>
+              <w:rPr>
+                <w:rFonts w:cs="Arial"/>
+              </w:rPr>
+              <w:t xml:space="preserve"> within 1 minute of the request.</w:t>
+            </w:r>
+          </w:p>
+        </w:tc>
+      </w:tr>
+      <w:tr>
+        <w:tblPrEx>
+          <w:tblBorders>
+            <w:insideH w:val="single" w:sz="6" w:space="0" w:color="auto"/>
+            <w:insideV w:val="single" w:sz="6" w:space="0" w:color="auto"/>
+          </w:tblBorders>
+        </w:tblPrEx>
+        <w:trPr>
+          <w:trHeight w:val="255"/>
+        </w:trPr>
+        <w:tc>
+          <w:tcPr>
+            <w:tcW w:w="4959" w:type="dxa"/>
+          </w:tcPr>
+          <w:p>
+            <w:pPr>
+              <w:pStyle w:val="ListParagraph"/>
+              <w:numPr>
+                <w:ilvl w:val="0"/>
+                <w:numId w:val="26"/>
+              </w:numPr>
+              <w:ind w:left="450"/>
+            </w:pPr>
+            <w:r>
+              <w:t>The user will ask “What model is my car?”</w:t>
+            </w:r>
+          </w:p>
+        </w:tc>
+        <w:tc>
+          <w:tcPr>
+            <w:tcW w:w="4959" w:type="dxa"/>
+          </w:tcPr>
+          <w:p>
+            <w:pPr>
+              <w:pStyle w:val="ListParagraph"/>
+              <w:numPr>
+                <w:ilvl w:val="0"/>
+                <w:numId w:val="33"/>
+              </w:numPr>
+              <w:rPr>
+                <w:rFonts w:cs="Arial"/>
+              </w:rPr>
+            </w:pPr>
+            <w:r>
+              <w:rPr>
+                <w:rFonts w:cs="Arial"/>
+              </w:rPr>
+              <w:t>Jarvis should respond that it doesn’t know this answer.</w:t>
             </w:r>
           </w:p>
         </w:tc>
@@ -6121,6 +6437,7 @@
                 <w:sz w:val="22"/>
                 <w:szCs w:val="22"/>
               </w:rPr>
+              <w:lastRenderedPageBreak/>
               <w:t>System response</w:t>
             </w:r>
           </w:p>
@@ -6374,7 +6691,16 @@
               <w:t xml:space="preserve"> randomly chosen </w:t>
             </w:r>
             <w:r>
-              <w:t>events consecutively</w:t>
+              <w:t>events</w:t>
+            </w:r>
+            <w:r>
+              <w:t xml:space="preserve">, </w:t>
+            </w:r>
+            <w:r>
+              <w:t>commands or questions</w:t>
+            </w:r>
+            <w:r>
+              <w:t xml:space="preserve"> consecutively</w:t>
             </w:r>
             <w:r>
               <w:t>.</w:t>
@@ -6392,10 +6718,16 @@
               </w:rPr>
             </w:pPr>
             <w:r>
-              <w:t>Jarvis should respond within the 5 second threshold or notify the user accordingly</w:t>
-            </w:r>
-            <w:r>
-              <w:t>.</w:t>
+              <w:t>Jarvis should respond</w:t>
+            </w:r>
+            <w:r>
+              <w:t xml:space="preserve"> or notify the user accordingly </w:t>
+            </w:r>
+            <w:r>
+              <w:t>within the 5 second threshol</w:t>
+            </w:r>
+            <w:r>
+              <w:t>d.</w:t>
             </w:r>
           </w:p>
         </w:tc>
@@ -7570,6 +7902,7 @@
                 <w:sz w:val="22"/>
                 <w:szCs w:val="22"/>
               </w:rPr>
+              <w:lastRenderedPageBreak/>
               <w:t>Test Condition</w:t>
             </w:r>
             <w:r>
@@ -7899,7 +8232,7 @@
 
 <file path=word/numbering.xml><?xml version="1.0" encoding="utf-8"?>
 <w:numbering xmlns:wpc="http://schemas.microsoft.com/office/word/2010/wordprocessingCanvas" xmlns:mc="http://schemas.openxmlformats.org/markup-compatibility/2006" xmlns:o="urn:schemas-microsoft-com:office:office" xmlns:r="http://schemas.openxmlformats.org/officeDocument/2006/relationships" xmlns:m="http://schemas.openxmlformats.org/officeDocument/2006/math" xmlns:v="urn:schemas-microsoft-com:vml" xmlns:wp14="http://schemas.microsoft.com/office/word/2010/wordprocessingDrawing" xmlns:wp="http://schemas.openxmlformats.org/drawingml/2006/wordprocessingDrawing" xmlns:w10="urn:schemas-microsoft-com:office:word" xmlns:w="http://schemas.openxmlformats.org/wordprocessingml/2006/main" xmlns:w14="http://schemas.microsoft.com/office/word/2010/wordml" xmlns:w15="http://schemas.microsoft.com/office/word/2012/wordml" xmlns:wpg="http://schemas.microsoft.com/office/word/2010/wordprocessingGroup" xmlns:wpi="http://schemas.microsoft.com/office/word/2010/wordprocessingInk" xmlns:wne="http://schemas.microsoft.com/office/word/2006/wordml" xmlns:wps="http://schemas.microsoft.com/office/word/2010/wordprocessingShape" mc:Ignorable="w14 w15 wp14">
-  <w:abstractNum w:abstractNumId="0" w15:restartNumberingAfterBreak="0">
+  <w:abstractNum w:abstractNumId="0">
     <w:nsid w:val="031F7E5D"/>
     <w:multiLevelType w:val="hybridMultilevel"/>
     <w:tmpl w:val="624EC250"/>
@@ -7985,13 +8318,13 @@
       </w:pPr>
     </w:lvl>
   </w:abstractNum>
-  <w:abstractNum w:abstractNumId="1" w15:restartNumberingAfterBreak="0">
+  <w:abstractNum w:abstractNumId="1">
     <w:nsid w:val="048D354D"/>
     <w:multiLevelType w:val="multilevel"/>
     <w:tmpl w:val="345C2A6E"/>
     <w:numStyleLink w:val="StyleHeading3TableAttributeHeadingArialLeftLeft01"/>
   </w:abstractNum>
-  <w:abstractNum w:abstractNumId="2" w15:restartNumberingAfterBreak="0">
+  <w:abstractNum w:abstractNumId="2">
     <w:nsid w:val="054F4CC1"/>
     <w:multiLevelType w:val="hybridMultilevel"/>
     <w:tmpl w:val="AC248460"/>
@@ -8077,7 +8410,7 @@
       </w:pPr>
     </w:lvl>
   </w:abstractNum>
-  <w:abstractNum w:abstractNumId="3" w15:restartNumberingAfterBreak="0">
+  <w:abstractNum w:abstractNumId="3">
     <w:nsid w:val="06CF69C5"/>
     <w:multiLevelType w:val="hybridMultilevel"/>
     <w:tmpl w:val="C57A5E8C"/>
@@ -8166,7 +8499,7 @@
       </w:pPr>
     </w:lvl>
   </w:abstractNum>
-  <w:abstractNum w:abstractNumId="4" w15:restartNumberingAfterBreak="0">
+  <w:abstractNum w:abstractNumId="4">
     <w:nsid w:val="08CB0692"/>
     <w:multiLevelType w:val="hybridMultilevel"/>
     <w:tmpl w:val="3892B8D4"/>
@@ -8255,7 +8588,7 @@
       </w:pPr>
     </w:lvl>
   </w:abstractNum>
-  <w:abstractNum w:abstractNumId="5" w15:restartNumberingAfterBreak="0">
+  <w:abstractNum w:abstractNumId="5">
     <w:nsid w:val="0BDC3A15"/>
     <w:multiLevelType w:val="hybridMultilevel"/>
     <w:tmpl w:val="C50A8C48"/>
@@ -8341,7 +8674,7 @@
       </w:pPr>
     </w:lvl>
   </w:abstractNum>
-  <w:abstractNum w:abstractNumId="6" w15:restartNumberingAfterBreak="0">
+  <w:abstractNum w:abstractNumId="6">
     <w:nsid w:val="1044337D"/>
     <w:multiLevelType w:val="hybridMultilevel"/>
     <w:tmpl w:val="04D22BAC"/>
@@ -8430,7 +8763,7 @@
       </w:pPr>
     </w:lvl>
   </w:abstractNum>
-  <w:abstractNum w:abstractNumId="7" w15:restartNumberingAfterBreak="0">
+  <w:abstractNum w:abstractNumId="7">
     <w:nsid w:val="1103549F"/>
     <w:multiLevelType w:val="hybridMultilevel"/>
     <w:tmpl w:val="04D22BAC"/>
@@ -8519,7 +8852,96 @@
       </w:pPr>
     </w:lvl>
   </w:abstractNum>
-  <w:abstractNum w:abstractNumId="8" w15:restartNumberingAfterBreak="0">
+  <w:abstractNum w:abstractNumId="8">
+    <w:nsid w:val="14F40AF4"/>
+    <w:multiLevelType w:val="hybridMultilevel"/>
+    <w:tmpl w:val="6EF41CCA"/>
+    <w:lvl w:ilvl="0" w:tplc="0409000F">
+      <w:start w:val="1"/>
+      <w:numFmt w:val="decimal"/>
+      <w:lvlText w:val="%1."/>
+      <w:lvlJc w:val="left"/>
+      <w:pPr>
+        <w:ind w:left="720" w:hanging="360"/>
+      </w:pPr>
+      <w:rPr>
+        <w:rFonts w:hint="default"/>
+      </w:rPr>
+    </w:lvl>
+    <w:lvl w:ilvl="1" w:tplc="04090019" w:tentative="1">
+      <w:start w:val="1"/>
+      <w:numFmt w:val="lowerLetter"/>
+      <w:lvlText w:val="%2."/>
+      <w:lvlJc w:val="left"/>
+      <w:pPr>
+        <w:ind w:left="1440" w:hanging="360"/>
+      </w:pPr>
+    </w:lvl>
+    <w:lvl w:ilvl="2" w:tplc="0409001B" w:tentative="1">
+      <w:start w:val="1"/>
+      <w:numFmt w:val="lowerRoman"/>
+      <w:lvlText w:val="%3."/>
+      <w:lvlJc w:val="right"/>
+      <w:pPr>
+        <w:ind w:left="2160" w:hanging="180"/>
+      </w:pPr>
+    </w:lvl>
+    <w:lvl w:ilvl="3" w:tplc="0409000F" w:tentative="1">
+      <w:start w:val="1"/>
+      <w:numFmt w:val="decimal"/>
+      <w:lvlText w:val="%4."/>
+      <w:lvlJc w:val="left"/>
+      <w:pPr>
+        <w:ind w:left="2880" w:hanging="360"/>
+      </w:pPr>
+    </w:lvl>
+    <w:lvl w:ilvl="4" w:tplc="04090019" w:tentative="1">
+      <w:start w:val="1"/>
+      <w:numFmt w:val="lowerLetter"/>
+      <w:lvlText w:val="%5."/>
+      <w:lvlJc w:val="left"/>
+      <w:pPr>
+        <w:ind w:left="3600" w:hanging="360"/>
+      </w:pPr>
+    </w:lvl>
+    <w:lvl w:ilvl="5" w:tplc="0409001B" w:tentative="1">
+      <w:start w:val="1"/>
+      <w:numFmt w:val="lowerRoman"/>
+      <w:lvlText w:val="%6."/>
+      <w:lvlJc w:val="right"/>
+      <w:pPr>
+        <w:ind w:left="4320" w:hanging="180"/>
+      </w:pPr>
+    </w:lvl>
+    <w:lvl w:ilvl="6" w:tplc="0409000F" w:tentative="1">
+      <w:start w:val="1"/>
+      <w:numFmt w:val="decimal"/>
+      <w:lvlText w:val="%7."/>
+      <w:lvlJc w:val="left"/>
+      <w:pPr>
+        <w:ind w:left="5040" w:hanging="360"/>
+      </w:pPr>
+    </w:lvl>
+    <w:lvl w:ilvl="7" w:tplc="04090019" w:tentative="1">
+      <w:start w:val="1"/>
+      <w:numFmt w:val="lowerLetter"/>
+      <w:lvlText w:val="%8."/>
+      <w:lvlJc w:val="left"/>
+      <w:pPr>
+        <w:ind w:left="5760" w:hanging="360"/>
+      </w:pPr>
+    </w:lvl>
+    <w:lvl w:ilvl="8" w:tplc="0409001B" w:tentative="1">
+      <w:start w:val="1"/>
+      <w:numFmt w:val="lowerRoman"/>
+      <w:lvlText w:val="%9."/>
+      <w:lvlJc w:val="right"/>
+      <w:pPr>
+        <w:ind w:left="6480" w:hanging="180"/>
+      </w:pPr>
+    </w:lvl>
+  </w:abstractNum>
+  <w:abstractNum w:abstractNumId="9">
     <w:nsid w:val="15440FCC"/>
     <w:multiLevelType w:val="hybridMultilevel"/>
     <w:tmpl w:val="D33A0B26"/>
@@ -8608,7 +9030,7 @@
       </w:pPr>
     </w:lvl>
   </w:abstractNum>
-  <w:abstractNum w:abstractNumId="9" w15:restartNumberingAfterBreak="0">
+  <w:abstractNum w:abstractNumId="10">
     <w:nsid w:val="19895AE3"/>
     <w:multiLevelType w:val="multilevel"/>
     <w:tmpl w:val="5DB8B4F0"/>
@@ -8726,7 +9148,7 @@
       </w:rPr>
     </w:lvl>
   </w:abstractNum>
-  <w:abstractNum w:abstractNumId="10" w15:restartNumberingAfterBreak="0">
+  <w:abstractNum w:abstractNumId="11">
     <w:nsid w:val="29B83E01"/>
     <w:multiLevelType w:val="multilevel"/>
     <w:tmpl w:val="345C2A6E"/>
@@ -8868,7 +9290,7 @@
       </w:rPr>
     </w:lvl>
   </w:abstractNum>
-  <w:abstractNum w:abstractNumId="11" w15:restartNumberingAfterBreak="0">
+  <w:abstractNum w:abstractNumId="12">
     <w:nsid w:val="36DA0CF5"/>
     <w:multiLevelType w:val="multilevel"/>
     <w:tmpl w:val="E780BEBA"/>
@@ -8966,7 +9388,7 @@
       </w:pPr>
     </w:lvl>
   </w:abstractNum>
-  <w:abstractNum w:abstractNumId="12" w15:restartNumberingAfterBreak="0">
+  <w:abstractNum w:abstractNumId="13">
     <w:nsid w:val="3C7B73BF"/>
     <w:multiLevelType w:val="hybridMultilevel"/>
     <w:tmpl w:val="48ECF97C"/>
@@ -9055,7 +9477,7 @@
       </w:pPr>
     </w:lvl>
   </w:abstractNum>
-  <w:abstractNum w:abstractNumId="13" w15:restartNumberingAfterBreak="0">
+  <w:abstractNum w:abstractNumId="14">
     <w:nsid w:val="3CE26E76"/>
     <w:multiLevelType w:val="hybridMultilevel"/>
     <w:tmpl w:val="C83418F4"/>
@@ -9141,7 +9563,7 @@
       </w:pPr>
     </w:lvl>
   </w:abstractNum>
-  <w:abstractNum w:abstractNumId="14" w15:restartNumberingAfterBreak="0">
+  <w:abstractNum w:abstractNumId="15">
     <w:nsid w:val="3D1E5EF1"/>
     <w:multiLevelType w:val="multilevel"/>
     <w:tmpl w:val="0409001D"/>
@@ -9227,7 +9649,7 @@
       </w:pPr>
     </w:lvl>
   </w:abstractNum>
-  <w:abstractNum w:abstractNumId="15" w15:restartNumberingAfterBreak="0">
+  <w:abstractNum w:abstractNumId="16">
     <w:nsid w:val="44930BC8"/>
     <w:multiLevelType w:val="multilevel"/>
     <w:tmpl w:val="E780BEBA"/>
@@ -9325,7 +9747,7 @@
       </w:pPr>
     </w:lvl>
   </w:abstractNum>
-  <w:abstractNum w:abstractNumId="16" w15:restartNumberingAfterBreak="0">
+  <w:abstractNum w:abstractNumId="17">
     <w:nsid w:val="4D2D7F85"/>
     <w:multiLevelType w:val="hybridMultilevel"/>
     <w:tmpl w:val="C922CA98"/>
@@ -9411,7 +9833,7 @@
       </w:pPr>
     </w:lvl>
   </w:abstractNum>
-  <w:abstractNum w:abstractNumId="17" w15:restartNumberingAfterBreak="0">
+  <w:abstractNum w:abstractNumId="18">
     <w:nsid w:val="4E5271B7"/>
     <w:multiLevelType w:val="hybridMultilevel"/>
     <w:tmpl w:val="5860B7BC"/>
@@ -9500,7 +9922,7 @@
       </w:pPr>
     </w:lvl>
   </w:abstractNum>
-  <w:abstractNum w:abstractNumId="18" w15:restartNumberingAfterBreak="0">
+  <w:abstractNum w:abstractNumId="19">
     <w:nsid w:val="50F105FC"/>
     <w:multiLevelType w:val="hybridMultilevel"/>
     <w:tmpl w:val="88861DA0"/>
@@ -9586,7 +10008,7 @@
       </w:pPr>
     </w:lvl>
   </w:abstractNum>
-  <w:abstractNum w:abstractNumId="19" w15:restartNumberingAfterBreak="0">
+  <w:abstractNum w:abstractNumId="20">
     <w:nsid w:val="5581047F"/>
     <w:multiLevelType w:val="hybridMultilevel"/>
     <w:tmpl w:val="46D492E4"/>
@@ -9699,7 +10121,7 @@
       </w:rPr>
     </w:lvl>
   </w:abstractNum>
-  <w:abstractNum w:abstractNumId="20" w15:restartNumberingAfterBreak="0">
+  <w:abstractNum w:abstractNumId="21">
     <w:nsid w:val="583E1B05"/>
     <w:multiLevelType w:val="hybridMultilevel"/>
     <w:tmpl w:val="04D22BAC"/>
@@ -9788,7 +10210,7 @@
       </w:pPr>
     </w:lvl>
   </w:abstractNum>
-  <w:abstractNum w:abstractNumId="21" w15:restartNumberingAfterBreak="0">
+  <w:abstractNum w:abstractNumId="22">
     <w:nsid w:val="5873696B"/>
     <w:multiLevelType w:val="hybridMultilevel"/>
     <w:tmpl w:val="4D86720C"/>
@@ -9877,7 +10299,7 @@
       </w:pPr>
     </w:lvl>
   </w:abstractNum>
-  <w:abstractNum w:abstractNumId="22" w15:restartNumberingAfterBreak="0">
+  <w:abstractNum w:abstractNumId="23">
     <w:nsid w:val="5D380856"/>
     <w:multiLevelType w:val="hybridMultilevel"/>
     <w:tmpl w:val="3892B8D4"/>
@@ -9966,7 +10388,7 @@
       </w:pPr>
     </w:lvl>
   </w:abstractNum>
-  <w:abstractNum w:abstractNumId="23" w15:restartNumberingAfterBreak="0">
+  <w:abstractNum w:abstractNumId="24">
     <w:nsid w:val="5E5B058F"/>
     <w:multiLevelType w:val="hybridMultilevel"/>
     <w:tmpl w:val="E68284D4"/>
@@ -10055,7 +10477,7 @@
       </w:pPr>
     </w:lvl>
   </w:abstractNum>
-  <w:abstractNum w:abstractNumId="24" w15:restartNumberingAfterBreak="0">
+  <w:abstractNum w:abstractNumId="25">
     <w:nsid w:val="5F7847A4"/>
     <w:multiLevelType w:val="hybridMultilevel"/>
     <w:tmpl w:val="C57A5E8C"/>
@@ -10144,7 +10566,7 @@
       </w:pPr>
     </w:lvl>
   </w:abstractNum>
-  <w:abstractNum w:abstractNumId="25" w15:restartNumberingAfterBreak="0">
+  <w:abstractNum w:abstractNumId="26">
     <w:nsid w:val="677129E1"/>
     <w:multiLevelType w:val="hybridMultilevel"/>
     <w:tmpl w:val="8E2A6DD2"/>
@@ -10230,7 +10652,7 @@
       </w:pPr>
     </w:lvl>
   </w:abstractNum>
-  <w:abstractNum w:abstractNumId="26" w15:restartNumberingAfterBreak="0">
+  <w:abstractNum w:abstractNumId="27">
     <w:nsid w:val="68833FBF"/>
     <w:multiLevelType w:val="hybridMultilevel"/>
     <w:tmpl w:val="3892B8D4"/>
@@ -10319,7 +10741,7 @@
       </w:pPr>
     </w:lvl>
   </w:abstractNum>
-  <w:abstractNum w:abstractNumId="27" w15:restartNumberingAfterBreak="0">
+  <w:abstractNum w:abstractNumId="28">
     <w:nsid w:val="6979197A"/>
     <w:multiLevelType w:val="multilevel"/>
     <w:tmpl w:val="893682BC"/>
@@ -10414,7 +10836,7 @@
       </w:pPr>
     </w:lvl>
   </w:abstractNum>
-  <w:abstractNum w:abstractNumId="28" w15:restartNumberingAfterBreak="0">
+  <w:abstractNum w:abstractNumId="29">
     <w:nsid w:val="69FE74E6"/>
     <w:multiLevelType w:val="hybridMultilevel"/>
     <w:tmpl w:val="98244792"/>
@@ -10503,7 +10925,7 @@
       </w:pPr>
     </w:lvl>
   </w:abstractNum>
-  <w:abstractNum w:abstractNumId="29" w15:restartNumberingAfterBreak="0">
+  <w:abstractNum w:abstractNumId="30">
     <w:nsid w:val="6A56226C"/>
     <w:multiLevelType w:val="hybridMultilevel"/>
     <w:tmpl w:val="04D22BAC"/>
@@ -10592,7 +11014,96 @@
       </w:pPr>
     </w:lvl>
   </w:abstractNum>
-  <w:abstractNum w:abstractNumId="30" w15:restartNumberingAfterBreak="0">
+  <w:abstractNum w:abstractNumId="31">
+    <w:nsid w:val="738F01F9"/>
+    <w:multiLevelType w:val="hybridMultilevel"/>
+    <w:tmpl w:val="89B690DC"/>
+    <w:lvl w:ilvl="0" w:tplc="74A69DFE">
+      <w:start w:val="1"/>
+      <w:numFmt w:val="decimal"/>
+      <w:lvlText w:val="%1."/>
+      <w:lvlJc w:val="left"/>
+      <w:pPr>
+        <w:ind w:left="720" w:hanging="360"/>
+      </w:pPr>
+      <w:rPr>
+        <w:rFonts w:cstheme="minorBidi" w:hint="default"/>
+      </w:rPr>
+    </w:lvl>
+    <w:lvl w:ilvl="1" w:tplc="04090019" w:tentative="1">
+      <w:start w:val="1"/>
+      <w:numFmt w:val="lowerLetter"/>
+      <w:lvlText w:val="%2."/>
+      <w:lvlJc w:val="left"/>
+      <w:pPr>
+        <w:ind w:left="1440" w:hanging="360"/>
+      </w:pPr>
+    </w:lvl>
+    <w:lvl w:ilvl="2" w:tplc="0409001B" w:tentative="1">
+      <w:start w:val="1"/>
+      <w:numFmt w:val="lowerRoman"/>
+      <w:lvlText w:val="%3."/>
+      <w:lvlJc w:val="right"/>
+      <w:pPr>
+        <w:ind w:left="2160" w:hanging="180"/>
+      </w:pPr>
+    </w:lvl>
+    <w:lvl w:ilvl="3" w:tplc="0409000F" w:tentative="1">
+      <w:start w:val="1"/>
+      <w:numFmt w:val="decimal"/>
+      <w:lvlText w:val="%4."/>
+      <w:lvlJc w:val="left"/>
+      <w:pPr>
+        <w:ind w:left="2880" w:hanging="360"/>
+      </w:pPr>
+    </w:lvl>
+    <w:lvl w:ilvl="4" w:tplc="04090019" w:tentative="1">
+      <w:start w:val="1"/>
+      <w:numFmt w:val="lowerLetter"/>
+      <w:lvlText w:val="%5."/>
+      <w:lvlJc w:val="left"/>
+      <w:pPr>
+        <w:ind w:left="3600" w:hanging="360"/>
+      </w:pPr>
+    </w:lvl>
+    <w:lvl w:ilvl="5" w:tplc="0409001B" w:tentative="1">
+      <w:start w:val="1"/>
+      <w:numFmt w:val="lowerRoman"/>
+      <w:lvlText w:val="%6."/>
+      <w:lvlJc w:val="right"/>
+      <w:pPr>
+        <w:ind w:left="4320" w:hanging="180"/>
+      </w:pPr>
+    </w:lvl>
+    <w:lvl w:ilvl="6" w:tplc="0409000F" w:tentative="1">
+      <w:start w:val="1"/>
+      <w:numFmt w:val="decimal"/>
+      <w:lvlText w:val="%7."/>
+      <w:lvlJc w:val="left"/>
+      <w:pPr>
+        <w:ind w:left="5040" w:hanging="360"/>
+      </w:pPr>
+    </w:lvl>
+    <w:lvl w:ilvl="7" w:tplc="04090019" w:tentative="1">
+      <w:start w:val="1"/>
+      <w:numFmt w:val="lowerLetter"/>
+      <w:lvlText w:val="%8."/>
+      <w:lvlJc w:val="left"/>
+      <w:pPr>
+        <w:ind w:left="5760" w:hanging="360"/>
+      </w:pPr>
+    </w:lvl>
+    <w:lvl w:ilvl="8" w:tplc="0409001B" w:tentative="1">
+      <w:start w:val="1"/>
+      <w:numFmt w:val="lowerRoman"/>
+      <w:lvlText w:val="%9."/>
+      <w:lvlJc w:val="right"/>
+      <w:pPr>
+        <w:ind w:left="6480" w:hanging="180"/>
+      </w:pPr>
+    </w:lvl>
+  </w:abstractNum>
+  <w:abstractNum w:abstractNumId="32">
     <w:nsid w:val="782D2B03"/>
     <w:multiLevelType w:val="hybridMultilevel"/>
     <w:tmpl w:val="3892B8D4"/>
@@ -10681,7 +11192,7 @@
       </w:pPr>
     </w:lvl>
   </w:abstractNum>
-  <w:abstractNum w:abstractNumId="31" w15:restartNumberingAfterBreak="0">
+  <w:abstractNum w:abstractNumId="33">
     <w:nsid w:val="7D1B52FE"/>
     <w:multiLevelType w:val="hybridMultilevel"/>
     <w:tmpl w:val="79F89858"/>
@@ -10771,34 +11282,34 @@
     </w:lvl>
   </w:abstractNum>
   <w:num w:numId="1">
-    <w:abstractNumId w:val="27"/>
+    <w:abstractNumId w:val="28"/>
   </w:num>
   <w:num w:numId="2">
-    <w:abstractNumId w:val="14"/>
+    <w:abstractNumId w:val="15"/>
   </w:num>
   <w:num w:numId="3">
-    <w:abstractNumId w:val="18"/>
+    <w:abstractNumId w:val="19"/>
   </w:num>
   <w:num w:numId="4">
-    <w:abstractNumId w:val="25"/>
+    <w:abstractNumId w:val="26"/>
   </w:num>
   <w:num w:numId="5">
-    <w:abstractNumId w:val="12"/>
+    <w:abstractNumId w:val="13"/>
   </w:num>
   <w:num w:numId="6">
-    <w:abstractNumId w:val="15"/>
+    <w:abstractNumId w:val="16"/>
   </w:num>
   <w:num w:numId="7">
-    <w:abstractNumId w:val="19"/>
+    <w:abstractNumId w:val="20"/>
   </w:num>
   <w:num w:numId="8">
-    <w:abstractNumId w:val="11"/>
+    <w:abstractNumId w:val="12"/>
   </w:num>
   <w:num w:numId="9">
     <w:abstractNumId w:val="2"/>
   </w:num>
   <w:num w:numId="10">
-    <w:abstractNumId w:val="16"/>
+    <w:abstractNumId w:val="17"/>
   </w:num>
   <w:num w:numId="11">
     <w:abstractNumId w:val="5"/>
@@ -10807,7 +11318,7 @@
     <w:abstractNumId w:val="0"/>
   </w:num>
   <w:num w:numId="13">
-    <w:abstractNumId w:val="10"/>
+    <w:abstractNumId w:val="11"/>
   </w:num>
   <w:num w:numId="14">
     <w:abstractNumId w:val="1"/>
@@ -10832,58 +11343,64 @@
     </w:lvlOverride>
   </w:num>
   <w:num w:numId="15">
-    <w:abstractNumId w:val="13"/>
+    <w:abstractNumId w:val="14"/>
   </w:num>
   <w:num w:numId="16">
-    <w:abstractNumId w:val="30"/>
+    <w:abstractNumId w:val="32"/>
   </w:num>
   <w:num w:numId="17">
-    <w:abstractNumId w:val="22"/>
+    <w:abstractNumId w:val="23"/>
   </w:num>
   <w:num w:numId="18">
-    <w:abstractNumId w:val="26"/>
+    <w:abstractNumId w:val="27"/>
   </w:num>
   <w:num w:numId="19">
     <w:abstractNumId w:val="4"/>
   </w:num>
   <w:num w:numId="20">
-    <w:abstractNumId w:val="28"/>
+    <w:abstractNumId w:val="29"/>
   </w:num>
   <w:num w:numId="21">
+    <w:abstractNumId w:val="10"/>
+  </w:num>
+  <w:num w:numId="22">
+    <w:abstractNumId w:val="18"/>
+  </w:num>
+  <w:num w:numId="23">
+    <w:abstractNumId w:val="22"/>
+  </w:num>
+  <w:num w:numId="24">
     <w:abstractNumId w:val="9"/>
   </w:num>
-  <w:num w:numId="22">
-    <w:abstractNumId w:val="17"/>
-  </w:num>
-  <w:num w:numId="23">
-    <w:abstractNumId w:val="21"/>
-  </w:num>
-  <w:num w:numId="24">
-    <w:abstractNumId w:val="8"/>
-  </w:num>
   <w:num w:numId="25">
-    <w:abstractNumId w:val="23"/>
+    <w:abstractNumId w:val="24"/>
   </w:num>
   <w:num w:numId="26">
-    <w:abstractNumId w:val="20"/>
+    <w:abstractNumId w:val="21"/>
   </w:num>
   <w:num w:numId="27">
     <w:abstractNumId w:val="6"/>
   </w:num>
   <w:num w:numId="28">
-    <w:abstractNumId w:val="29"/>
+    <w:abstractNumId w:val="30"/>
   </w:num>
   <w:num w:numId="29">
     <w:abstractNumId w:val="7"/>
   </w:num>
   <w:num w:numId="30">
-    <w:abstractNumId w:val="31"/>
+    <w:abstractNumId w:val="33"/>
   </w:num>
   <w:num w:numId="31">
     <w:abstractNumId w:val="3"/>
   </w:num>
   <w:num w:numId="32">
-    <w:abstractNumId w:val="24"/>
+    <w:abstractNumId w:val="25"/>
+  </w:num>
+  <w:num w:numId="33">
+    <w:abstractNumId w:val="8"/>
+  </w:num>
+  <w:num w:numId="34">
+    <w:abstractNumId w:val="31"/>
   </w:num>
 </w:numbering>
 </file>
@@ -11784,6 +12301,7 @@
       <w:spacing w:after="0" w:line="240" w:lineRule="auto"/>
     </w:pPr>
     <w:tblPr>
+      <w:tblInd w:w="0" w:type="dxa"/>
       <w:tblBorders>
         <w:top w:val="single" w:sz="4" w:space="0" w:color="auto"/>
         <w:left w:val="single" w:sz="4" w:space="0" w:color="auto"/>
@@ -11792,6 +12310,12 @@
         <w:insideH w:val="single" w:sz="4" w:space="0" w:color="auto"/>
         <w:insideV w:val="single" w:sz="4" w:space="0" w:color="auto"/>
       </w:tblBorders>
+      <w:tblCellMar>
+        <w:top w:w="0" w:type="dxa"/>
+        <w:left w:w="108" w:type="dxa"/>
+        <w:bottom w:w="0" w:type="dxa"/>
+        <w:right w:w="108" w:type="dxa"/>
+      </w:tblCellMar>
     </w:tblPr>
   </w:style>
   <w:style w:type="paragraph" w:styleId="Caption">
@@ -12157,7 +12681,7 @@
 </file>
 
 <file path=customXml/itemProps1.xml><?xml version="1.0" encoding="utf-8"?>
-<ds:datastoreItem xmlns:ds="http://schemas.openxmlformats.org/officeDocument/2006/customXml" ds:itemID="{6C75CE10-5145-4D4F-8DA1-B6DD59449811}">
+<ds:datastoreItem xmlns:ds="http://schemas.openxmlformats.org/officeDocument/2006/customXml" ds:itemID="{738C79EF-36BF-45E3-8BD5-71593A74D87D}">
   <ds:schemaRefs>
     <ds:schemaRef ds:uri="http://schemas.openxmlformats.org/officeDocument/2006/bibliography"/>
   </ds:schemaRefs>

</xml_diff>